<commit_message>
start adding scripts and manuscript outline
</commit_message>
<xml_diff>
--- a/manuscript/Coregonine-Light-MS-v1.docx
+++ b/manuscript/Coregonine-Light-MS-v1.docx
@@ -7,252 +7,1215 @@
         <w:spacing w:line="276" w:lineRule="auto"/>
         <w:rPr>
           <w:rFonts w:ascii="Times New Roman" w:eastAsia="Times New Roman" w:hAnsi="Times New Roman" w:cs="Times New Roman"/>
-          <w:b/>
-          <w:bCs/>
           <w:iCs/>
-        </w:rPr>
-      </w:pPr>
-      <w:r>
-        <w:rPr>
-          <w:rFonts w:ascii="Times New Roman" w:eastAsia="Times New Roman" w:hAnsi="Times New Roman" w:cs="Times New Roman"/>
-          <w:b/>
-          <w:bCs/>
+          <w:color w:val="000000"/>
+        </w:rPr>
+      </w:pPr>
+      <w:r>
+        <w:rPr>
+          <w:rFonts w:ascii="Times New Roman" w:eastAsia="Times New Roman" w:hAnsi="Times New Roman" w:cs="Times New Roman"/>
           <w:iCs/>
+          <w:color w:val="000000"/>
+        </w:rPr>
+        <w:t>Quantifying a potential mechanism between ice cover and cisco recruitment success: what role does light play in cisco embryonic development and larval survival?</w:t>
+      </w:r>
+    </w:p>
+    <w:p>
+      <w:pPr>
+        <w:spacing w:line="276" w:lineRule="auto"/>
+        <w:rPr>
+          <w:rFonts w:ascii="Times New Roman" w:eastAsia="Times New Roman" w:hAnsi="Times New Roman" w:cs="Times New Roman"/>
+          <w:iCs/>
+          <w:color w:val="000000"/>
+        </w:rPr>
+      </w:pPr>
+    </w:p>
+    <w:p>
+      <w:pPr>
+        <w:spacing w:line="276" w:lineRule="auto"/>
+        <w:rPr>
+          <w:rFonts w:ascii="Times New Roman" w:eastAsia="Times New Roman" w:hAnsi="Times New Roman" w:cs="Times New Roman"/>
+          <w:iCs/>
+          <w:color w:val="000000"/>
+        </w:rPr>
+      </w:pPr>
+      <w:r>
+        <w:rPr>
+          <w:rFonts w:ascii="Times New Roman" w:eastAsia="Times New Roman" w:hAnsi="Times New Roman" w:cs="Times New Roman"/>
+          <w:iCs/>
+          <w:color w:val="000000"/>
+        </w:rPr>
+        <w:t>Taylor R. Stewart</w:t>
+      </w:r>
+      <w:r>
+        <w:rPr>
+          <w:rFonts w:ascii="Times New Roman" w:eastAsia="Times New Roman" w:hAnsi="Times New Roman" w:cs="Times New Roman"/>
+          <w:iCs/>
+          <w:color w:val="000000"/>
+          <w:vertAlign w:val="superscript"/>
+        </w:rPr>
+        <w:t>1</w:t>
+      </w:r>
+      <w:r>
+        <w:rPr>
+          <w:rFonts w:ascii="Times New Roman" w:eastAsia="Times New Roman" w:hAnsi="Times New Roman" w:cs="Times New Roman"/>
+          <w:iCs/>
+          <w:color w:val="000000"/>
+          <w:vertAlign w:val="superscript"/>
+        </w:rPr>
+        <w:t>,3</w:t>
+      </w:r>
+      <w:r>
+        <w:rPr>
+          <w:rFonts w:ascii="Times New Roman" w:eastAsia="Times New Roman" w:hAnsi="Times New Roman" w:cs="Times New Roman"/>
+          <w:iCs/>
+          <w:color w:val="000000"/>
+        </w:rPr>
+        <w:t>, Mark R. Vinson</w:t>
+      </w:r>
+      <w:r>
+        <w:rPr>
+          <w:rFonts w:ascii="Times New Roman" w:eastAsia="Times New Roman" w:hAnsi="Times New Roman" w:cs="Times New Roman"/>
+          <w:iCs/>
+          <w:color w:val="000000"/>
+          <w:vertAlign w:val="superscript"/>
+        </w:rPr>
+        <w:t>2</w:t>
+      </w:r>
+      <w:r>
+        <w:rPr>
+          <w:rFonts w:ascii="Times New Roman" w:eastAsia="Times New Roman" w:hAnsi="Times New Roman" w:cs="Times New Roman"/>
+          <w:iCs/>
+          <w:color w:val="000000"/>
+        </w:rPr>
+        <w:t>, and Jason D. Stockwell</w:t>
+      </w:r>
+      <w:r>
+        <w:rPr>
+          <w:rFonts w:ascii="Times New Roman" w:eastAsia="Times New Roman" w:hAnsi="Times New Roman" w:cs="Times New Roman"/>
+          <w:iCs/>
+          <w:color w:val="000000"/>
+          <w:vertAlign w:val="superscript"/>
+        </w:rPr>
+        <w:t>3</w:t>
+      </w:r>
+    </w:p>
+    <w:p>
+      <w:pPr>
+        <w:spacing w:line="276" w:lineRule="auto"/>
+        <w:rPr>
+          <w:rFonts w:ascii="Times New Roman" w:eastAsia="Times New Roman" w:hAnsi="Times New Roman" w:cs="Times New Roman"/>
+          <w:iCs/>
+          <w:color w:val="000000"/>
+        </w:rPr>
+      </w:pPr>
+    </w:p>
+    <w:p>
+      <w:pPr>
+        <w:pStyle w:val="NormalWeb"/>
+        <w:spacing w:before="0" w:beforeAutospacing="0" w:after="0" w:afterAutospacing="0"/>
+        <w:rPr>
+          <w:color w:val="000000"/>
+        </w:rPr>
+      </w:pPr>
+      <w:r>
+        <w:rPr>
+          <w:iCs/>
+          <w:color w:val="000000"/>
+          <w:vertAlign w:val="superscript"/>
+        </w:rPr>
+        <w:t>1</w:t>
+      </w:r>
+      <w:r>
+        <w:rPr>
+          <w:iCs/>
+          <w:color w:val="000000"/>
+          <w:vertAlign w:val="superscript"/>
+        </w:rPr>
+        <w:t xml:space="preserve"> </w:t>
+      </w:r>
+      <w:r>
+        <w:rPr>
+          <w:color w:val="000000"/>
+        </w:rPr>
+        <w:t xml:space="preserve">Department of Biology, University of Vermont, </w:t>
+      </w:r>
+      <w:r>
+        <w:rPr>
+          <w:color w:val="000000"/>
+        </w:rPr>
+        <w:t xml:space="preserve">Burlington, Vermont, </w:t>
+      </w:r>
+      <w:r>
+        <w:rPr>
+          <w:color w:val="000000"/>
+        </w:rPr>
+        <w:t>USA</w:t>
+      </w:r>
+    </w:p>
+    <w:p>
+      <w:pPr>
+        <w:pStyle w:val="NormalWeb"/>
+        <w:spacing w:before="0" w:beforeAutospacing="0" w:after="0" w:afterAutospacing="0"/>
+        <w:rPr>
+          <w:color w:val="000000"/>
+          <w:vertAlign w:val="superscript"/>
+        </w:rPr>
+      </w:pPr>
+      <w:r>
+        <w:rPr>
+          <w:color w:val="000000"/>
+          <w:vertAlign w:val="superscript"/>
+        </w:rPr>
+        <w:t>2</w:t>
+      </w:r>
+      <w:r>
+        <w:rPr>
+          <w:color w:val="000000"/>
+        </w:rPr>
+        <w:t xml:space="preserve"> </w:t>
+      </w:r>
+      <w:r>
+        <w:rPr>
+          <w:color w:val="000000" w:themeColor="text1"/>
+        </w:rPr>
+        <w:t>USGS Lake Superior Biological Station, Ashland, Wisconsin</w:t>
+      </w:r>
+      <w:r>
+        <w:rPr>
+          <w:color w:val="000000" w:themeColor="text1"/>
+        </w:rPr>
+        <w:t>, USA</w:t>
+      </w:r>
+    </w:p>
+    <w:p>
+      <w:pPr>
+        <w:pStyle w:val="NormalWeb"/>
+        <w:spacing w:before="0" w:beforeAutospacing="0" w:after="0" w:afterAutospacing="0"/>
+      </w:pPr>
+      <w:r>
+        <w:rPr>
+          <w:color w:val="000000"/>
+          <w:vertAlign w:val="superscript"/>
+        </w:rPr>
+        <w:t>3</w:t>
+      </w:r>
+      <w:r>
+        <w:rPr>
+          <w:color w:val="000000"/>
+          <w:vertAlign w:val="superscript"/>
+        </w:rPr>
+        <w:t xml:space="preserve"> </w:t>
+      </w:r>
+      <w:r>
+        <w:rPr>
+          <w:color w:val="000000"/>
+        </w:rPr>
+        <w:t xml:space="preserve">Rubenstein Ecosystem Science Laboratory, University of Vermont, </w:t>
+      </w:r>
+      <w:r>
+        <w:rPr>
+          <w:color w:val="000000"/>
+        </w:rPr>
+        <w:t xml:space="preserve">Burlington, Vermont, </w:t>
+      </w:r>
+      <w:r>
+        <w:rPr>
+          <w:color w:val="000000"/>
+        </w:rPr>
+        <w:t>USA</w:t>
+      </w:r>
+    </w:p>
+    <w:p>
+      <w:pPr>
+        <w:spacing w:line="276" w:lineRule="auto"/>
+        <w:rPr>
+          <w:rFonts w:ascii="Times New Roman" w:eastAsia="Times New Roman" w:hAnsi="Times New Roman" w:cs="Times New Roman"/>
+          <w:b/>
+          <w:bCs/>
+          <w:iCs/>
+          <w:color w:val="000000"/>
+        </w:rPr>
+      </w:pPr>
+    </w:p>
+    <w:p>
+      <w:pPr>
+        <w:spacing w:line="276" w:lineRule="auto"/>
+        <w:rPr>
+          <w:rFonts w:ascii="Times New Roman" w:eastAsia="Times New Roman" w:hAnsi="Times New Roman" w:cs="Times New Roman"/>
+          <w:b/>
+          <w:bCs/>
+          <w:iCs/>
+          <w:color w:val="000000"/>
+        </w:rPr>
+      </w:pPr>
+    </w:p>
+    <w:p>
+      <w:pPr>
+        <w:spacing w:line="276" w:lineRule="auto"/>
+        <w:rPr>
+          <w:rFonts w:ascii="Times New Roman" w:eastAsia="Times New Roman" w:hAnsi="Times New Roman" w:cs="Times New Roman"/>
+          <w:b/>
+          <w:bCs/>
+          <w:iCs/>
+          <w:color w:val="000000"/>
+        </w:rPr>
+      </w:pPr>
+      <w:r>
+        <w:rPr>
+          <w:rFonts w:ascii="Times New Roman" w:eastAsia="Times New Roman" w:hAnsi="Times New Roman" w:cs="Times New Roman"/>
+          <w:b/>
+          <w:bCs/>
+          <w:iCs/>
+          <w:color w:val="000000"/>
+        </w:rPr>
+        <w:t>ABSTRACT:</w:t>
+      </w:r>
+    </w:p>
+    <w:p>
+      <w:pPr>
+        <w:spacing w:line="276" w:lineRule="auto"/>
+        <w:rPr>
+          <w:rFonts w:ascii="Times New Roman" w:eastAsia="Times New Roman" w:hAnsi="Times New Roman" w:cs="Times New Roman"/>
+          <w:b/>
+          <w:bCs/>
+          <w:iCs/>
+          <w:color w:val="000000"/>
+        </w:rPr>
+      </w:pPr>
+    </w:p>
+    <w:p>
+      <w:pPr>
+        <w:spacing w:line="276" w:lineRule="auto"/>
+        <w:rPr>
+          <w:rFonts w:ascii="Times New Roman" w:eastAsia="Times New Roman" w:hAnsi="Times New Roman" w:cs="Times New Roman"/>
+          <w:b/>
+          <w:bCs/>
+          <w:iCs/>
+          <w:color w:val="000000"/>
+        </w:rPr>
+      </w:pPr>
+    </w:p>
+    <w:p>
+      <w:pPr>
+        <w:spacing w:line="276" w:lineRule="auto"/>
+        <w:rPr>
+          <w:rFonts w:ascii="Times New Roman" w:eastAsia="Times New Roman" w:hAnsi="Times New Roman" w:cs="Times New Roman"/>
+          <w:b/>
+          <w:bCs/>
+          <w:iCs/>
+          <w:color w:val="000000"/>
+        </w:rPr>
+      </w:pPr>
+      <w:r>
+        <w:rPr>
+          <w:rFonts w:ascii="Times New Roman" w:eastAsia="Times New Roman" w:hAnsi="Times New Roman" w:cs="Times New Roman"/>
+          <w:b/>
+          <w:bCs/>
+          <w:iCs/>
+          <w:color w:val="000000"/>
+        </w:rPr>
+        <w:t>INTRODUCTION:</w:t>
+      </w:r>
+    </w:p>
+    <w:p>
+      <w:pPr>
+        <w:spacing w:line="276" w:lineRule="auto"/>
+        <w:rPr>
+          <w:rFonts w:ascii="Times New Roman" w:eastAsia="Times New Roman" w:hAnsi="Times New Roman" w:cs="Times New Roman"/>
+          <w:color w:val="000000"/>
+        </w:rPr>
+      </w:pPr>
+      <w:r>
+        <w:rPr>
+          <w:rFonts w:ascii="Times New Roman" w:eastAsia="Times New Roman" w:hAnsi="Times New Roman" w:cs="Times New Roman"/>
+          <w:i/>
+          <w:color w:val="000000"/>
+        </w:rPr>
+        <w:t>Coregonus</w:t>
+      </w:r>
+      <w:r>
+        <w:rPr>
+          <w:rFonts w:ascii="Times New Roman" w:eastAsia="Times New Roman" w:hAnsi="Times New Roman" w:cs="Times New Roman"/>
+          <w:color w:val="000000"/>
+        </w:rPr>
+        <w:t xml:space="preserve"> fishes play important economic and ecological roles throughout the northern hemisphere, “</w:t>
+      </w:r>
+      <w:r>
+        <w:rPr>
+          <w:rFonts w:ascii="Times New Roman" w:eastAsia="Times New Roman" w:hAnsi="Times New Roman" w:cs="Times New Roman"/>
+          <w:i/>
+          <w:color w:val="000000"/>
+        </w:rPr>
+        <w:t>but probably nowhere else do they attain so much importance in the fisheries as in the region of the [Laurentian] Great Lakes</w:t>
+      </w:r>
+      <w:r>
+        <w:rPr>
+          <w:rFonts w:ascii="Times New Roman" w:eastAsia="Times New Roman" w:hAnsi="Times New Roman" w:cs="Times New Roman"/>
+          <w:color w:val="000000"/>
+        </w:rPr>
+        <w:t>” (</w:t>
+      </w:r>
+      <w:proofErr w:type="spellStart"/>
+      <w:r>
+        <w:rPr>
+          <w:rFonts w:ascii="Times New Roman" w:eastAsia="Times New Roman" w:hAnsi="Times New Roman" w:cs="Times New Roman"/>
+          <w:color w:val="000000"/>
+        </w:rPr>
+        <w:t>Koelz</w:t>
+      </w:r>
+      <w:proofErr w:type="spellEnd"/>
+      <w:r>
+        <w:rPr>
+          <w:rFonts w:ascii="Times New Roman" w:eastAsia="Times New Roman" w:hAnsi="Times New Roman" w:cs="Times New Roman"/>
+          <w:color w:val="000000"/>
+        </w:rPr>
+        <w:t xml:space="preserve"> 1929). Sadly, </w:t>
+      </w:r>
+      <w:r>
+        <w:rPr>
+          <w:rFonts w:ascii="Times New Roman" w:eastAsia="Times New Roman" w:hAnsi="Times New Roman" w:cs="Times New Roman"/>
+          <w:i/>
+          <w:color w:val="000000"/>
+        </w:rPr>
+        <w:t>Coregonus</w:t>
+      </w:r>
+      <w:r>
+        <w:rPr>
+          <w:rFonts w:ascii="Times New Roman" w:eastAsia="Times New Roman" w:hAnsi="Times New Roman" w:cs="Times New Roman"/>
+          <w:color w:val="000000"/>
+        </w:rPr>
+        <w:t xml:space="preserve"> recruitment has dwindled to unprecedented levels. </w:t>
+      </w:r>
+      <w:r>
+        <w:rPr>
+          <w:rFonts w:ascii="Times New Roman" w:eastAsia="Times New Roman" w:hAnsi="Times New Roman" w:cs="Times New Roman"/>
+          <w:i/>
+          <w:color w:val="000000"/>
+        </w:rPr>
+        <w:t>Coregonus</w:t>
+      </w:r>
+      <w:r>
+        <w:rPr>
+          <w:rFonts w:ascii="Times New Roman" w:eastAsia="Times New Roman" w:hAnsi="Times New Roman" w:cs="Times New Roman"/>
+          <w:color w:val="000000"/>
+        </w:rPr>
+        <w:t xml:space="preserve"> species are fall spawners whose embryos incubate under ice throughout the winter and hatch in spring. Recent changes in ice cover coupled with poor </w:t>
+      </w:r>
+      <w:r>
+        <w:rPr>
+          <w:rFonts w:ascii="Times New Roman" w:eastAsia="Times New Roman" w:hAnsi="Times New Roman" w:cs="Times New Roman"/>
+          <w:i/>
+          <w:color w:val="000000"/>
+        </w:rPr>
+        <w:t xml:space="preserve">Coregonus </w:t>
+      </w:r>
+      <w:r>
+        <w:rPr>
+          <w:rFonts w:ascii="Times New Roman" w:eastAsia="Times New Roman" w:hAnsi="Times New Roman" w:cs="Times New Roman"/>
+          <w:color w:val="000000"/>
+        </w:rPr>
+        <w:t>recruitment (ciscoes in particular) has led to speculation about the relationship between ice cover and embryo and larval survival for more than a decade with limited rectification. Over the past 37 years in Lake Superior, 17 of 19 moderate- to high-recruitment years of cisco (</w:t>
+      </w:r>
+      <w:r>
+        <w:rPr>
+          <w:rFonts w:ascii="Times New Roman" w:eastAsia="Times New Roman" w:hAnsi="Times New Roman" w:cs="Times New Roman"/>
+          <w:i/>
+          <w:color w:val="000000"/>
+        </w:rPr>
+        <w:t xml:space="preserve">C. artedi) </w:t>
+      </w:r>
+      <w:r>
+        <w:rPr>
+          <w:rFonts w:ascii="Times New Roman" w:eastAsia="Times New Roman" w:hAnsi="Times New Roman" w:cs="Times New Roman"/>
+          <w:color w:val="000000"/>
+        </w:rPr>
+        <w:t xml:space="preserve">occurred when January ice cover exceeded 15% </w:t>
+      </w:r>
+      <w:proofErr w:type="spellStart"/>
+      <w:r>
+        <w:rPr>
+          <w:rFonts w:ascii="Times New Roman" w:eastAsia="Times New Roman" w:hAnsi="Times New Roman" w:cs="Times New Roman"/>
+          <w:color w:val="000000"/>
+        </w:rPr>
+        <w:t>lakewide</w:t>
+      </w:r>
+      <w:proofErr w:type="spellEnd"/>
+      <w:r>
+        <w:rPr>
+          <w:rFonts w:ascii="Times New Roman" w:eastAsia="Times New Roman" w:hAnsi="Times New Roman" w:cs="Times New Roman"/>
+          <w:color w:val="000000"/>
+        </w:rPr>
+        <w:t xml:space="preserve"> and twelve of 18 years had no measurable recruitment when </w:t>
+      </w:r>
+      <w:proofErr w:type="spellStart"/>
+      <w:r>
+        <w:rPr>
+          <w:rFonts w:ascii="Times New Roman" w:eastAsia="Times New Roman" w:hAnsi="Times New Roman" w:cs="Times New Roman"/>
+          <w:color w:val="000000"/>
+        </w:rPr>
+        <w:t>lakewide</w:t>
+      </w:r>
+      <w:proofErr w:type="spellEnd"/>
+      <w:r>
+        <w:rPr>
+          <w:rFonts w:ascii="Times New Roman" w:eastAsia="Times New Roman" w:hAnsi="Times New Roman" w:cs="Times New Roman"/>
+          <w:color w:val="000000"/>
+        </w:rPr>
+        <w:t xml:space="preserve"> ice cover did not reach 15% by January (new analysis, MV/TS). All known cisco spawning areas are estimated to be covered at 15% </w:t>
+      </w:r>
+      <w:proofErr w:type="spellStart"/>
+      <w:r>
+        <w:rPr>
+          <w:rFonts w:ascii="Times New Roman" w:eastAsia="Times New Roman" w:hAnsi="Times New Roman" w:cs="Times New Roman"/>
+          <w:color w:val="000000"/>
+        </w:rPr>
+        <w:t>lakewide</w:t>
+      </w:r>
+      <w:proofErr w:type="spellEnd"/>
+      <w:r>
+        <w:rPr>
+          <w:rFonts w:ascii="Times New Roman" w:eastAsia="Times New Roman" w:hAnsi="Times New Roman" w:cs="Times New Roman"/>
+          <w:color w:val="000000"/>
+        </w:rPr>
+        <w:t xml:space="preserve"> ice cover (Figure 1a, Goodyear 1982). Potential mechanisms by which early ice cover might influence cisco recruitment success include the reduction of physical wave action, lower and more stable winter and spring water temperatures, and less </w:t>
+      </w:r>
+      <w:r>
+        <w:rPr>
+          <w:rFonts w:ascii="Times New Roman" w:eastAsia="Times New Roman" w:hAnsi="Times New Roman" w:cs="Times New Roman"/>
+          <w:color w:val="000000"/>
+        </w:rPr>
+        <w:t>sun</w:t>
+      </w:r>
+      <w:r>
+        <w:rPr>
+          <w:rFonts w:ascii="Times New Roman" w:eastAsia="Times New Roman" w:hAnsi="Times New Roman" w:cs="Times New Roman"/>
+          <w:color w:val="000000"/>
+        </w:rPr>
+        <w:t xml:space="preserve">light reaching the lake bottom. </w:t>
+      </w:r>
+    </w:p>
+    <w:p>
+      <w:pPr>
+        <w:spacing w:line="276" w:lineRule="auto"/>
+        <w:rPr>
+          <w:rFonts w:ascii="Times New Roman" w:eastAsia="Times New Roman" w:hAnsi="Times New Roman" w:cs="Times New Roman"/>
+          <w:color w:val="000000"/>
+        </w:rPr>
+      </w:pPr>
+    </w:p>
+    <w:p>
+      <w:pPr>
+        <w:spacing w:line="276" w:lineRule="auto"/>
+        <w:rPr>
+          <w:rFonts w:ascii="Times New Roman" w:eastAsia="Times New Roman" w:hAnsi="Times New Roman" w:cs="Times New Roman"/>
+          <w:color w:val="000000"/>
+        </w:rPr>
+      </w:pPr>
+    </w:p>
+    <w:p>
+      <w:pPr>
+        <w:spacing w:line="276" w:lineRule="auto"/>
+        <w:rPr>
+          <w:rFonts w:ascii="Times New Roman" w:eastAsia="Times New Roman" w:hAnsi="Times New Roman" w:cs="Times New Roman"/>
+          <w:color w:val="000000"/>
+        </w:rPr>
+      </w:pPr>
+      <w:r>
+        <w:rPr>
+          <w:rFonts w:ascii="Times New Roman" w:eastAsia="Times New Roman" w:hAnsi="Times New Roman" w:cs="Times New Roman"/>
+          <w:color w:val="000000"/>
+        </w:rPr>
+        <w:t>Why light?</w:t>
+      </w:r>
+    </w:p>
+    <w:p>
+      <w:pPr>
+        <w:pStyle w:val="ListParagraph"/>
+        <w:numPr>
+          <w:ilvl w:val="0"/>
+          <w:numId w:val="1"/>
+        </w:numPr>
+        <w:spacing w:line="276" w:lineRule="auto"/>
+        <w:rPr>
+          <w:rFonts w:ascii="Times New Roman" w:eastAsia="Times New Roman" w:hAnsi="Times New Roman" w:cs="Times New Roman"/>
+          <w:color w:val="000000"/>
+        </w:rPr>
+      </w:pPr>
+      <w:r>
+        <w:rPr>
+          <w:rFonts w:ascii="Times New Roman" w:eastAsia="Times New Roman" w:hAnsi="Times New Roman" w:cs="Times New Roman"/>
+          <w:color w:val="000000"/>
+        </w:rPr>
+        <w:t>Ice-light relationship as experimental proxy</w:t>
+      </w:r>
+    </w:p>
+    <w:p>
+      <w:pPr>
+        <w:spacing w:line="276" w:lineRule="auto"/>
+        <w:rPr>
+          <w:rFonts w:ascii="Times New Roman" w:eastAsia="Times New Roman" w:hAnsi="Times New Roman" w:cs="Times New Roman"/>
+          <w:color w:val="000000"/>
+        </w:rPr>
+      </w:pPr>
+    </w:p>
+    <w:p>
+      <w:pPr>
+        <w:spacing w:line="276" w:lineRule="auto"/>
+        <w:rPr>
+          <w:rFonts w:ascii="Times New Roman" w:eastAsia="Times New Roman" w:hAnsi="Times New Roman" w:cs="Times New Roman"/>
+          <w:color w:val="000000"/>
+        </w:rPr>
+      </w:pPr>
+    </w:p>
+    <w:p>
+      <w:pPr>
+        <w:spacing w:line="276" w:lineRule="auto"/>
+        <w:rPr>
+          <w:rFonts w:ascii="Times New Roman" w:eastAsia="Times New Roman" w:hAnsi="Times New Roman" w:cs="Times New Roman"/>
+          <w:color w:val="000000"/>
+        </w:rPr>
+      </w:pPr>
+      <w:r>
+        <w:rPr>
+          <w:rFonts w:ascii="Times New Roman" w:eastAsia="Times New Roman" w:hAnsi="Times New Roman" w:cs="Times New Roman"/>
+          <w:color w:val="000000"/>
+        </w:rPr>
+        <w:t>How does ice impact development?</w:t>
+      </w:r>
+    </w:p>
+    <w:p>
+      <w:pPr>
+        <w:pStyle w:val="ListParagraph"/>
+        <w:numPr>
+          <w:ilvl w:val="0"/>
+          <w:numId w:val="1"/>
+        </w:numPr>
+        <w:spacing w:line="276" w:lineRule="auto"/>
+        <w:rPr>
+          <w:rFonts w:ascii="Times New Roman" w:eastAsia="Times New Roman" w:hAnsi="Times New Roman" w:cs="Times New Roman"/>
+          <w:color w:val="000000"/>
+        </w:rPr>
+      </w:pPr>
+      <w:r>
+        <w:rPr>
+          <w:rFonts w:ascii="Times New Roman" w:eastAsia="Times New Roman" w:hAnsi="Times New Roman" w:cs="Times New Roman"/>
+          <w:color w:val="000000"/>
+        </w:rPr>
+        <w:t>Hatching cues</w:t>
+      </w:r>
+    </w:p>
+    <w:p>
+      <w:pPr>
+        <w:pStyle w:val="ListParagraph"/>
+        <w:numPr>
+          <w:ilvl w:val="0"/>
+          <w:numId w:val="1"/>
+        </w:numPr>
+        <w:spacing w:line="276" w:lineRule="auto"/>
+        <w:rPr>
+          <w:rFonts w:ascii="Times New Roman" w:eastAsia="Times New Roman" w:hAnsi="Times New Roman" w:cs="Times New Roman"/>
+          <w:color w:val="000000"/>
+        </w:rPr>
+      </w:pPr>
+      <w:r>
+        <w:rPr>
+          <w:rFonts w:ascii="Times New Roman" w:eastAsia="Times New Roman" w:hAnsi="Times New Roman" w:cs="Times New Roman"/>
+          <w:color w:val="000000"/>
+        </w:rPr>
+        <w:t>Yolk-feeding-survival relationship</w:t>
+      </w:r>
+    </w:p>
+    <w:p>
+      <w:pPr>
+        <w:pStyle w:val="ListParagraph"/>
+        <w:numPr>
+          <w:ilvl w:val="0"/>
+          <w:numId w:val="1"/>
+        </w:numPr>
+        <w:spacing w:line="276" w:lineRule="auto"/>
+        <w:rPr>
+          <w:rFonts w:ascii="Times New Roman" w:eastAsia="Times New Roman" w:hAnsi="Times New Roman" w:cs="Times New Roman"/>
+          <w:color w:val="000000"/>
+        </w:rPr>
+      </w:pPr>
+      <w:r>
+        <w:rPr>
+          <w:rFonts w:ascii="Times New Roman" w:eastAsia="Times New Roman" w:hAnsi="Times New Roman" w:cs="Times New Roman"/>
+          <w:color w:val="000000"/>
+        </w:rPr>
+        <w:t>Spring zooplankton phenology</w:t>
+      </w:r>
+    </w:p>
+    <w:p>
+      <w:pPr>
+        <w:spacing w:line="276" w:lineRule="auto"/>
+        <w:rPr>
+          <w:rFonts w:ascii="Times New Roman" w:eastAsia="Times New Roman" w:hAnsi="Times New Roman" w:cs="Times New Roman"/>
+          <w:color w:val="000000"/>
+        </w:rPr>
+      </w:pPr>
+      <w:r>
+        <w:rPr>
+          <w:rFonts w:ascii="Times New Roman" w:eastAsia="Times New Roman" w:hAnsi="Times New Roman" w:cs="Times New Roman"/>
+          <w:color w:val="000000"/>
+        </w:rPr>
+        <w:t>A larger yolk-sac at hatching increases time before exogenous feeding is required, which increases larval survival (</w:t>
+      </w:r>
+      <w:proofErr w:type="spellStart"/>
+      <w:r>
+        <w:rPr>
+          <w:rFonts w:ascii="Times New Roman" w:eastAsia="Times New Roman" w:hAnsi="Times New Roman" w:cs="Times New Roman"/>
+          <w:color w:val="000000"/>
+        </w:rPr>
+        <w:t>Fuiman</w:t>
+      </w:r>
+      <w:proofErr w:type="spellEnd"/>
+      <w:r>
+        <w:rPr>
+          <w:rFonts w:ascii="Times New Roman" w:eastAsia="Times New Roman" w:hAnsi="Times New Roman" w:cs="Times New Roman"/>
+          <w:color w:val="000000"/>
+        </w:rPr>
+        <w:t xml:space="preserve"> 2002).</w:t>
+      </w:r>
+    </w:p>
+    <w:p>
+      <w:pPr>
+        <w:spacing w:line="276" w:lineRule="auto"/>
+        <w:rPr>
+          <w:rFonts w:ascii="Times New Roman" w:eastAsia="Times New Roman" w:hAnsi="Times New Roman" w:cs="Times New Roman"/>
+          <w:color w:val="000000"/>
+        </w:rPr>
+      </w:pPr>
+    </w:p>
+    <w:p>
+      <w:pPr>
+        <w:spacing w:line="276" w:lineRule="auto"/>
+        <w:rPr>
+          <w:rFonts w:ascii="Times New Roman" w:eastAsia="Times New Roman" w:hAnsi="Times New Roman" w:cs="Times New Roman"/>
+          <w:color w:val="000000"/>
+        </w:rPr>
+      </w:pPr>
+    </w:p>
+    <w:p>
+      <w:pPr>
+        <w:spacing w:line="276" w:lineRule="auto"/>
+        <w:rPr>
+          <w:rFonts w:ascii="Times New Roman" w:eastAsia="Times New Roman" w:hAnsi="Times New Roman" w:cs="Times New Roman"/>
+          <w:color w:val="000000"/>
+        </w:rPr>
+      </w:pPr>
+      <w:r>
+        <w:rPr>
+          <w:rFonts w:ascii="Times New Roman" w:eastAsia="Times New Roman" w:hAnsi="Times New Roman" w:cs="Times New Roman"/>
+          <w:color w:val="000000"/>
+        </w:rPr>
+        <w:t>Contrast between Lake Superior and Lake Ontario ice regimes</w:t>
+      </w:r>
+    </w:p>
+    <w:p>
+      <w:pPr>
+        <w:pStyle w:val="NoSpacing"/>
+        <w:spacing w:line="276" w:lineRule="auto"/>
+        <w:rPr>
+          <w:rFonts w:ascii="Times New Roman" w:eastAsia="Times New Roman" w:hAnsi="Times New Roman" w:cs="Times New Roman"/>
+          <w:color w:val="000000"/>
+          <w:sz w:val="24"/>
+          <w:szCs w:val="24"/>
+        </w:rPr>
+      </w:pPr>
+      <w:r>
+        <w:rPr>
+          <w:rFonts w:ascii="Times New Roman" w:eastAsia="Times New Roman" w:hAnsi="Times New Roman" w:cs="Times New Roman"/>
+          <w:color w:val="000000"/>
+          <w:sz w:val="24"/>
+          <w:szCs w:val="24"/>
+        </w:rPr>
+        <w:t xml:space="preserve">Lakes Superior and Ontario provide a contrast in ice cover and subsequent light attenuation. </w:t>
+      </w:r>
+    </w:p>
+    <w:p>
+      <w:pPr>
+        <w:pStyle w:val="NoSpacing"/>
+        <w:spacing w:line="276" w:lineRule="auto"/>
+        <w:rPr>
+          <w:rFonts w:ascii="Times New Roman" w:eastAsia="Times New Roman" w:hAnsi="Times New Roman" w:cs="Times New Roman"/>
+          <w:color w:val="000000"/>
+          <w:sz w:val="24"/>
+          <w:szCs w:val="24"/>
+        </w:rPr>
+      </w:pPr>
+      <w:r>
+        <w:rPr>
+          <w:rFonts w:ascii="Times New Roman" w:eastAsia="Times New Roman" w:hAnsi="Times New Roman" w:cs="Times New Roman"/>
+          <w:color w:val="000000"/>
+          <w:sz w:val="24"/>
+          <w:szCs w:val="24"/>
+        </w:rPr>
+        <w:t>Different incubation depths.</w:t>
+      </w:r>
+      <w:r>
+        <w:rPr>
+          <w:rFonts w:ascii="Times New Roman" w:eastAsia="Times New Roman" w:hAnsi="Times New Roman" w:cs="Times New Roman"/>
+          <w:color w:val="000000"/>
+          <w:sz w:val="24"/>
+          <w:szCs w:val="24"/>
+        </w:rPr>
+        <w:t xml:space="preserve"> Look at Lar’s lab for literature.</w:t>
+      </w:r>
+    </w:p>
+    <w:p>
+      <w:pPr>
+        <w:pStyle w:val="NoSpacing"/>
+        <w:spacing w:line="276" w:lineRule="auto"/>
+        <w:rPr>
+          <w:rFonts w:ascii="Times New Roman" w:eastAsia="Times New Roman" w:hAnsi="Times New Roman" w:cs="Times New Roman"/>
+          <w:sz w:val="24"/>
+          <w:szCs w:val="24"/>
+        </w:rPr>
+      </w:pPr>
+      <w:r>
+        <w:rPr>
+          <w:rFonts w:ascii="Times New Roman" w:eastAsia="Times New Roman" w:hAnsi="Times New Roman" w:cs="Times New Roman"/>
+          <w:sz w:val="24"/>
+          <w:szCs w:val="24"/>
+        </w:rPr>
+        <w:t xml:space="preserve">Identify to what extent light influences cisco incubation duration, embryo survival, larval yolk-sac volume at hatching, and larval growth and survival. </w:t>
+      </w:r>
+    </w:p>
+    <w:p>
+      <w:pPr>
+        <w:spacing w:line="276" w:lineRule="auto"/>
+        <w:rPr>
+          <w:rFonts w:ascii="Times New Roman" w:eastAsia="Times New Roman" w:hAnsi="Times New Roman" w:cs="Times New Roman"/>
+          <w:color w:val="000000"/>
+        </w:rPr>
+      </w:pPr>
+    </w:p>
+    <w:p>
+      <w:pPr>
+        <w:spacing w:line="276" w:lineRule="auto"/>
+        <w:rPr>
+          <w:rFonts w:ascii="Times New Roman" w:eastAsia="Times New Roman" w:hAnsi="Times New Roman" w:cs="Times New Roman"/>
+          <w:color w:val="000000"/>
+        </w:rPr>
+      </w:pPr>
+    </w:p>
+    <w:p>
+      <w:pPr>
+        <w:pStyle w:val="NoSpacing"/>
+        <w:spacing w:line="276" w:lineRule="auto"/>
+        <w:rPr>
+          <w:rFonts w:ascii="Times New Roman" w:eastAsia="Times New Roman" w:hAnsi="Times New Roman" w:cs="Times New Roman"/>
+          <w:color w:val="000000"/>
+          <w:sz w:val="24"/>
+          <w:szCs w:val="24"/>
+        </w:rPr>
+      </w:pPr>
+      <w:r>
+        <w:rPr>
+          <w:rFonts w:ascii="Times New Roman" w:eastAsia="Times New Roman" w:hAnsi="Times New Roman" w:cs="Times New Roman"/>
+          <w:color w:val="000000"/>
+          <w:sz w:val="24"/>
+          <w:szCs w:val="24"/>
+        </w:rPr>
+        <w:t xml:space="preserve">We will study cisco from Lakes Superior and Ontario under a common garden experiment to measure how cisco embryos respond to different ice regimes. We hypothesize that exposure to elevated light intensity (low ice cover) will accelerate cisco embryogenesis, resulting in smaller yolk-sacs and lower larval survival. Lake Superior cisco are expected to be adapted to lower light levels and thus will experience more negative impacts from increasing light intensity than Lake Ontario cisco. If these results hold up to more rigorous experimentation this would be a significant step towards understanding the recent high variability observed in </w:t>
+      </w:r>
+      <w:r>
+        <w:rPr>
+          <w:rFonts w:ascii="Times New Roman" w:eastAsia="Times New Roman" w:hAnsi="Times New Roman" w:cs="Times New Roman"/>
+          <w:i/>
+          <w:color w:val="000000"/>
+          <w:sz w:val="24"/>
+          <w:szCs w:val="24"/>
+        </w:rPr>
+        <w:t>Coregonus</w:t>
+      </w:r>
+      <w:r>
+        <w:rPr>
+          <w:rFonts w:ascii="Times New Roman" w:eastAsia="Times New Roman" w:hAnsi="Times New Roman" w:cs="Times New Roman"/>
+          <w:color w:val="000000"/>
+          <w:sz w:val="24"/>
+          <w:szCs w:val="24"/>
+        </w:rPr>
+        <w:t xml:space="preserve"> recruitment and help predict what the future of these species may look like under current climate trends to inform restoration efforts, particularly with respect to the selection of successful brood stocks.</w:t>
+      </w:r>
+    </w:p>
+    <w:p>
+      <w:pPr>
+        <w:spacing w:line="276" w:lineRule="auto"/>
+        <w:rPr>
+          <w:rFonts w:ascii="Times New Roman" w:hAnsi="Times New Roman" w:cs="Times New Roman"/>
+        </w:rPr>
+      </w:pPr>
+    </w:p>
+    <w:p>
+      <w:pPr>
+        <w:spacing w:line="276" w:lineRule="auto"/>
+        <w:rPr>
+          <w:rFonts w:ascii="Times New Roman" w:hAnsi="Times New Roman" w:cs="Times New Roman"/>
+          <w:b/>
+          <w:bCs/>
+        </w:rPr>
+      </w:pPr>
+      <w:r>
+        <w:rPr>
+          <w:rFonts w:ascii="Times New Roman" w:hAnsi="Times New Roman" w:cs="Times New Roman"/>
+          <w:b/>
+          <w:bCs/>
         </w:rPr>
         <w:t>METHODS:</w:t>
       </w:r>
     </w:p>
     <w:p>
       <w:pPr>
-        <w:spacing w:line="276" w:lineRule="auto"/>
-        <w:rPr>
-          <w:rFonts w:ascii="Times New Roman" w:eastAsia="Times New Roman" w:hAnsi="Times New Roman" w:cs="Times New Roman"/>
-          <w:iCs/>
-        </w:rPr>
-      </w:pPr>
-    </w:p>
-    <w:p>
-      <w:pPr>
-        <w:spacing w:line="276" w:lineRule="auto"/>
+        <w:pStyle w:val="NoSpacing"/>
+        <w:spacing w:line="276" w:lineRule="auto"/>
+        <w:rPr>
+          <w:rFonts w:ascii="Times New Roman" w:eastAsia="Times New Roman" w:hAnsi="Times New Roman" w:cs="Times New Roman"/>
+          <w:sz w:val="24"/>
+          <w:szCs w:val="24"/>
+        </w:rPr>
+      </w:pPr>
+      <w:r>
+        <w:rPr>
+          <w:rFonts w:ascii="Times New Roman" w:eastAsia="Times New Roman" w:hAnsi="Times New Roman" w:cs="Times New Roman"/>
+          <w:sz w:val="24"/>
+          <w:szCs w:val="24"/>
+        </w:rPr>
+        <w:t xml:space="preserve">Cisco will be collected from Lake Superior, near Bayfield, Wisconsin, and Lake Ontario, Chaumont Bay, New York, in December 2019 by the Wisconsin DNR and New York DEC, respectively. Eggs and milt will be stripped from 12 females and 16 males and artificially inseminated to create 48 families from each lake. Fertilized eggs will be transported overnight to the University of Vermont (UVM) where all laboratory work will be conducted. Fertilization success will be assessed within 48-hours post-fertilization and unsuccessful families removed. Embryos from successful families </w:t>
+      </w:r>
+      <w:r>
+        <w:rPr>
+          <w:rFonts w:ascii="Calibri" w:eastAsia="Times New Roman" w:hAnsi="Calibri" w:cs="Calibri"/>
+          <w:sz w:val="24"/>
+          <w:szCs w:val="24"/>
+        </w:rPr>
+        <w:t>﻿</w:t>
+      </w:r>
+      <w:r>
+        <w:rPr>
+          <w:rFonts w:ascii="Times New Roman" w:eastAsia="Times New Roman" w:hAnsi="Times New Roman" w:cs="Times New Roman"/>
+          <w:sz w:val="24"/>
+          <w:szCs w:val="24"/>
+        </w:rPr>
+        <w:t xml:space="preserve">will be divided among three light treatments and individual embryos randomly distributed into </w:t>
+      </w:r>
+      <w:r>
+        <w:rPr>
+          <w:rFonts w:ascii="Times New Roman" w:eastAsia="Times New Roman" w:hAnsi="Times New Roman" w:cs="Times New Roman"/>
+          <w:sz w:val="24"/>
+          <w:szCs w:val="24"/>
+        </w:rPr>
+        <w:t>three</w:t>
+      </w:r>
+      <w:r>
+        <w:rPr>
+          <w:rFonts w:ascii="Times New Roman" w:eastAsia="Times New Roman" w:hAnsi="Times New Roman" w:cs="Times New Roman"/>
+          <w:sz w:val="24"/>
+          <w:szCs w:val="24"/>
+        </w:rPr>
+        <w:t xml:space="preserve"> 24-well microplates. Light treatments will represent 90-100, 40-60, and 0-10% ice cover and follow daily photoperiods. Incubation light levels will be based on measured lakebed light intensity data collected by the proposal authors throughout the entirety of Lake Superior’s 2016 and 2017 ice seasons. Embryos will be incubated at a constant temperature of 2.0°C in climate-controlled chambers. This novel incubation method was tested at UVM on Lake Ontario cisco with unrivaled embryo survival (&gt;80%) in 2018-19. </w:t>
+      </w:r>
+    </w:p>
+    <w:p>
+      <w:pPr>
+        <w:pStyle w:val="NoSpacing"/>
+        <w:spacing w:line="276" w:lineRule="auto"/>
+        <w:rPr>
+          <w:rFonts w:ascii="Times New Roman" w:eastAsia="Times New Roman" w:hAnsi="Times New Roman" w:cs="Times New Roman"/>
+          <w:sz w:val="24"/>
+          <w:szCs w:val="24"/>
+        </w:rPr>
+      </w:pPr>
+    </w:p>
+    <w:p>
+      <w:pPr>
+        <w:pStyle w:val="NoSpacing"/>
+        <w:spacing w:line="276" w:lineRule="auto"/>
+        <w:rPr>
+          <w:rFonts w:ascii="Times New Roman" w:eastAsia="Times New Roman" w:hAnsi="Times New Roman" w:cs="Times New Roman"/>
+          <w:sz w:val="24"/>
+          <w:szCs w:val="24"/>
+        </w:rPr>
+      </w:pPr>
+      <w:r>
+        <w:rPr>
+          <w:rFonts w:ascii="Times New Roman" w:eastAsia="Times New Roman" w:hAnsi="Times New Roman" w:cs="Times New Roman"/>
+          <w:sz w:val="24"/>
+          <w:szCs w:val="24"/>
+        </w:rPr>
+        <w:t>Newly-hatched larvae will be photographed, and the images then used to measure total length-at-hatch (mm) and yolk-sac volume (mm</w:t>
+      </w:r>
+      <w:r>
+        <w:rPr>
+          <w:rFonts w:ascii="Times New Roman" w:eastAsia="Times New Roman" w:hAnsi="Times New Roman" w:cs="Times New Roman"/>
+          <w:sz w:val="24"/>
+          <w:szCs w:val="24"/>
+          <w:vertAlign w:val="superscript"/>
+        </w:rPr>
+        <w:t>3</w:t>
+      </w:r>
+      <w:r>
+        <w:rPr>
+          <w:rFonts w:ascii="Times New Roman" w:eastAsia="Times New Roman" w:hAnsi="Times New Roman" w:cs="Times New Roman"/>
+          <w:sz w:val="24"/>
+          <w:szCs w:val="24"/>
+        </w:rPr>
+        <w:t xml:space="preserve">). The relationship between embryonic life history traits (incubation period, length-at-hatch, yolk-sac volume) and incubation light treatments between lakes will be analyzed using linear mixed models and ANOVAs. A sib analysis (Falconer and </w:t>
+      </w:r>
+      <w:r>
+        <w:rPr>
+          <w:rFonts w:ascii="Times New Roman" w:eastAsia="Times New Roman" w:hAnsi="Times New Roman" w:cs="Times New Roman"/>
+          <w:sz w:val="24"/>
+          <w:szCs w:val="24"/>
+        </w:rPr>
+        <w:lastRenderedPageBreak/>
+        <w:t>Mackay 1996) will be used to assess the relative role heritability (variation within sibling families) and the common environment (light) played in effecting the measured life history traits.</w:t>
+      </w:r>
+    </w:p>
+    <w:p>
+      <w:pPr>
+        <w:spacing w:line="276" w:lineRule="auto"/>
+        <w:rPr>
+          <w:rFonts w:ascii="Times New Roman" w:eastAsia="Times New Roman" w:hAnsi="Times New Roman" w:cs="Times New Roman"/>
+        </w:rPr>
+      </w:pPr>
+    </w:p>
+    <w:p>
+      <w:pPr>
+        <w:spacing w:line="276" w:lineRule="auto"/>
+        <w:rPr>
+          <w:rFonts w:ascii="Times New Roman" w:eastAsia="Times New Roman" w:hAnsi="Times New Roman" w:cs="Times New Roman"/>
+        </w:rPr>
+      </w:pPr>
+      <w:r>
+        <w:rPr>
+          <w:rFonts w:ascii="Times New Roman" w:eastAsia="Times New Roman" w:hAnsi="Times New Roman" w:cs="Times New Roman"/>
+        </w:rPr>
+        <w:t>Larvae will be moved from microplates to rearing tanks by lake and incubation light treatment and exposed to the same photoperiod cycle (</w:t>
+      </w:r>
+      <w:r>
         <w:rPr>
           <w:rFonts w:ascii="Times New Roman" w:eastAsia="Times New Roman" w:hAnsi="Times New Roman" w:cs="Times New Roman"/>
           <w:i/>
         </w:rPr>
-      </w:pPr>
+        <w:t>i.e.,</w:t>
+      </w:r>
+      <w:r>
+        <w:rPr>
+          <w:rFonts w:ascii="Times New Roman" w:eastAsia="Times New Roman" w:hAnsi="Times New Roman" w:cs="Times New Roman"/>
+        </w:rPr>
+        <w:t xml:space="preserve">12-hr light, 12-hr dark) with gradual sunrise and sunset transitions. Larvae will be reared in 150-L oval recirculating tanks at 10°C and provided dry feed </w:t>
+      </w:r>
       <w:r>
         <w:rPr>
           <w:rFonts w:ascii="Times New Roman" w:eastAsia="Times New Roman" w:hAnsi="Times New Roman" w:cs="Times New Roman"/>
           <w:i/>
         </w:rPr>
-        <w:t>Larval Rearing</w:t>
-      </w:r>
-    </w:p>
-    <w:p>
-      <w:pPr>
-        <w:spacing w:line="276" w:lineRule="auto"/>
-        <w:rPr>
-          <w:rFonts w:ascii="Times New Roman" w:eastAsia="Times New Roman" w:hAnsi="Times New Roman" w:cs="Times New Roman"/>
-        </w:rPr>
-      </w:pPr>
-      <w:r>
-        <w:rPr>
-          <w:rFonts w:ascii="Times New Roman" w:eastAsia="Times New Roman" w:hAnsi="Times New Roman" w:cs="Times New Roman"/>
-        </w:rPr>
-        <w:t xml:space="preserve">For lakes Superior and Ontario only, newly hatched larvae were transferred from microplates and separated by population and incubation treatments in rearing tanks. Larvae from Lake Superior were reared in four (4 incubation treatments x 1 replicate) 150-liter oval tanks. Larvae from Lake Ontario were reared in eight (4 incubation treatments x 2 replicates) 150-liter oval tanks. Lake Superior larvae are unreplicated – this is a practical constraint of low fertilization success and embryo survival limiting the number of available larvae for multiple rearing tanks. All rearing tanks were supplied with chilled, recirculating water maintained at 7.0°C (mean = 6.36, </w:t>
-      </w:r>
-      <w:proofErr w:type="spellStart"/>
-      <w:r>
-        <w:rPr>
-          <w:rFonts w:ascii="Times New Roman" w:eastAsia="Times New Roman" w:hAnsi="Times New Roman" w:cs="Times New Roman"/>
-        </w:rPr>
-        <w:t>sd</w:t>
-      </w:r>
-      <w:proofErr w:type="spellEnd"/>
-      <w:r>
-        <w:rPr>
-          <w:rFonts w:ascii="Times New Roman" w:eastAsia="Times New Roman" w:hAnsi="Times New Roman" w:cs="Times New Roman"/>
-        </w:rPr>
-        <w:t xml:space="preserve"> = 1.17). Hourly water temperatures were recorded (±</w:t>
-      </w:r>
-      <w:r>
-        <w:rPr>
-          <w:rFonts w:ascii="Times New Roman" w:eastAsia="Times New Roman" w:hAnsi="Times New Roman" w:cs="Times New Roman"/>
-          <w:highlight w:val="white"/>
-        </w:rPr>
-        <w:t>0.2°C</w:t>
-      </w:r>
-      <w:r>
-        <w:rPr>
-          <w:rFonts w:ascii="Times New Roman" w:eastAsia="Times New Roman" w:hAnsi="Times New Roman" w:cs="Times New Roman"/>
-        </w:rPr>
-        <w:t>). Larvae in all rearing tanks were exposed to the same photoperiod cycle (</w:t>
-      </w:r>
-      <w:r>
-        <w:rPr>
-          <w:rFonts w:ascii="Times New Roman" w:eastAsia="Times New Roman" w:hAnsi="Times New Roman" w:cs="Times New Roman"/>
-          <w:i/>
-        </w:rPr>
-        <w:t>i.e.,</w:t>
-      </w:r>
-      <w:r>
-        <w:rPr>
-          <w:rFonts w:ascii="Times New Roman" w:eastAsia="Times New Roman" w:hAnsi="Times New Roman" w:cs="Times New Roman"/>
-        </w:rPr>
-        <w:t xml:space="preserve">12-hr light, 12-hr dark) with gradual sunrise and sunset transitions. Dead larvae were removed and counted each day. Larvae were fed </w:t>
-      </w:r>
-      <w:r>
-        <w:rPr>
-          <w:rFonts w:ascii="Times New Roman" w:eastAsia="Times New Roman" w:hAnsi="Times New Roman" w:cs="Times New Roman"/>
-          <w:i/>
-        </w:rPr>
-        <w:t>Artemia</w:t>
-      </w:r>
-      <w:r>
-        <w:rPr>
-          <w:rFonts w:ascii="Times New Roman" w:eastAsia="Times New Roman" w:hAnsi="Times New Roman" w:cs="Times New Roman"/>
-        </w:rPr>
-        <w:t xml:space="preserve"> and transitioned to Otohime A dry feed beginning after </w:t>
-      </w:r>
-      <w:r>
-        <w:t>﻿</w:t>
-      </w:r>
-      <w:r>
-        <w:rPr>
-          <w:rFonts w:ascii="Times New Roman" w:eastAsia="Times New Roman" w:hAnsi="Times New Roman" w:cs="Times New Roman"/>
-        </w:rPr>
-        <w:t xml:space="preserve">one-week post-hatch. Food was provided </w:t>
-      </w:r>
-      <w:r>
-        <w:rPr>
-          <w:rFonts w:ascii="Times New Roman" w:eastAsia="Times New Roman" w:hAnsi="Times New Roman" w:cs="Times New Roman"/>
-          <w:i/>
-        </w:rPr>
         <w:t>ad libitum</w:t>
       </w:r>
       <w:r>
         <w:rPr>
           <w:rFonts w:ascii="Times New Roman" w:eastAsia="Times New Roman" w:hAnsi="Times New Roman" w:cs="Times New Roman"/>
         </w:rPr>
-        <w:t>.</w:t>
-      </w:r>
-    </w:p>
-    <w:p>
-      <w:pPr>
-        <w:spacing w:line="276" w:lineRule="auto"/>
-        <w:rPr>
-          <w:rFonts w:ascii="Times New Roman" w:eastAsia="Times New Roman" w:hAnsi="Times New Roman" w:cs="Times New Roman"/>
-        </w:rPr>
-      </w:pPr>
-    </w:p>
-    <w:p>
-      <w:pPr>
-        <w:spacing w:line="276" w:lineRule="auto"/>
-        <w:rPr>
-          <w:rFonts w:ascii="Times New Roman" w:eastAsia="Times New Roman" w:hAnsi="Times New Roman" w:cs="Times New Roman"/>
-          <w:u w:val="single"/>
-        </w:rPr>
-      </w:pPr>
-      <w:r>
-        <w:rPr>
-          <w:rFonts w:ascii="Times New Roman" w:eastAsia="Times New Roman" w:hAnsi="Times New Roman" w:cs="Times New Roman"/>
-          <w:u w:val="single"/>
-        </w:rPr>
-        <w:t>Statistical Analyses</w:t>
-      </w:r>
-    </w:p>
-    <w:p>
-      <w:pPr>
-        <w:spacing w:line="276" w:lineRule="auto"/>
-        <w:rPr>
-          <w:rFonts w:ascii="Times New Roman" w:eastAsia="Times New Roman" w:hAnsi="Times New Roman" w:cs="Times New Roman"/>
-        </w:rPr>
-      </w:pPr>
-      <w:r>
-        <w:rPr>
-          <w:rFonts w:ascii="Times New Roman" w:eastAsia="Times New Roman" w:hAnsi="Times New Roman" w:cs="Times New Roman"/>
-        </w:rPr>
-        <w:t>All statistical analyses were performed in R version 4.0.3 (R Core Team 2020).</w:t>
-      </w:r>
-    </w:p>
-    <w:p>
-      <w:pPr>
-        <w:spacing w:line="276" w:lineRule="auto"/>
-        <w:rPr>
-          <w:rFonts w:ascii="Times New Roman" w:eastAsia="Times New Roman" w:hAnsi="Times New Roman" w:cs="Times New Roman"/>
-          <w:u w:val="single"/>
-        </w:rPr>
-      </w:pPr>
-    </w:p>
-    <w:p>
-      <w:pPr>
-        <w:spacing w:line="276" w:lineRule="auto"/>
-        <w:rPr>
-          <w:rFonts w:ascii="Times New Roman" w:eastAsia="Times New Roman" w:hAnsi="Times New Roman" w:cs="Times New Roman"/>
-          <w:i/>
-          <w:iCs/>
-        </w:rPr>
-      </w:pPr>
-      <w:r>
-        <w:rPr>
-          <w:rFonts w:ascii="Times New Roman" w:eastAsia="Times New Roman" w:hAnsi="Times New Roman" w:cs="Times New Roman"/>
-          <w:i/>
-          <w:iCs/>
-        </w:rPr>
-        <w:t>Larval Growth</w:t>
-      </w:r>
-    </w:p>
-    <w:p>
-      <w:pPr>
-        <w:spacing w:line="276" w:lineRule="auto"/>
-        <w:rPr>
-          <w:rFonts w:ascii="Times New Roman" w:eastAsia="Times New Roman" w:hAnsi="Times New Roman" w:cs="Times New Roman"/>
-        </w:rPr>
-      </w:pPr>
-      <w:r>
-        <w:rPr>
-          <w:rFonts w:ascii="Times New Roman" w:eastAsia="Times New Roman" w:hAnsi="Times New Roman" w:cs="Times New Roman"/>
-        </w:rPr>
-        <w:t>After three months post-hatch, total length of up to 100 larvae from rearing tanks were measured from each population. Because all larvae did not hatch on the same day, three months post-hatch was calculated from the date of 50% hatching. Mean daily growth increment was calculated as (mean final length – mean length-at-hatch)/duration of the larval experiment. Some of our estimates of larval growth rate are unreplicated. However, useful information can still be gleaned without strict statistical testing (</w:t>
-      </w:r>
-      <w:r>
-        <w:rPr>
-          <w:rFonts w:ascii="Times New Roman" w:eastAsia="Times New Roman" w:hAnsi="Times New Roman" w:cs="Times New Roman"/>
-          <w:i/>
-        </w:rPr>
-        <w:t>e.g.</w:t>
-      </w:r>
-      <w:r>
-        <w:rPr>
-          <w:rFonts w:ascii="Times New Roman" w:eastAsia="Times New Roman" w:hAnsi="Times New Roman" w:cs="Times New Roman"/>
-        </w:rPr>
-        <w:t>, Davies and Gray 2015). Observations of single estimates of larval growth rates across populations/incubation temperatures could suggest further hypotheses and lead to more focused studies. A bootstrapped growth rate estimate with 95% confidence intervals was calculated from random sampling with replacement to qualitatively compare the likelihood of differences in growth across populations and incubation temperatures. The resampling procedure was repeated 10,000 times.</w:t>
-      </w:r>
-    </w:p>
-    <w:p>
-      <w:pPr>
-        <w:spacing w:line="276" w:lineRule="auto"/>
-        <w:rPr>
-          <w:rFonts w:ascii="Times New Roman" w:eastAsia="Times New Roman" w:hAnsi="Times New Roman" w:cs="Times New Roman"/>
-        </w:rPr>
-      </w:pPr>
-    </w:p>
-    <w:p>
-      <w:pPr>
-        <w:spacing w:line="276" w:lineRule="auto"/>
-        <w:rPr>
-          <w:rFonts w:ascii="Times New Roman" w:eastAsia="Times New Roman" w:hAnsi="Times New Roman" w:cs="Times New Roman"/>
-        </w:rPr>
-      </w:pPr>
-    </w:p>
-    <w:p>
-      <w:pPr>
-        <w:spacing w:line="276" w:lineRule="auto"/>
-        <w:rPr>
-          <w:rFonts w:ascii="Times New Roman" w:eastAsia="Times New Roman" w:hAnsi="Times New Roman" w:cs="Times New Roman"/>
-        </w:rPr>
-      </w:pPr>
-    </w:p>
-    <w:p/>
+        <w:t>. At three months post-hatch, total length and weight of all larvae will be measured. Mean daily growth increment will be calculated as (mean final length – mean length-at-hatch)/duration of the larval experiment to assess how incubation light intensity impacted subsequent larval growth.</w:t>
+      </w:r>
+    </w:p>
+    <w:p>
+      <w:pPr>
+        <w:spacing w:line="276" w:lineRule="auto"/>
+        <w:rPr>
+          <w:rFonts w:ascii="Times New Roman" w:eastAsia="Times New Roman" w:hAnsi="Times New Roman" w:cs="Times New Roman"/>
+        </w:rPr>
+      </w:pPr>
+    </w:p>
+    <w:p>
+      <w:pPr>
+        <w:spacing w:line="276" w:lineRule="auto"/>
+        <w:rPr>
+          <w:rFonts w:ascii="Times New Roman" w:eastAsia="Times New Roman" w:hAnsi="Times New Roman" w:cs="Times New Roman"/>
+          <w:b/>
+          <w:bCs/>
+        </w:rPr>
+      </w:pPr>
+      <w:r>
+        <w:rPr>
+          <w:rFonts w:ascii="Times New Roman" w:eastAsia="Times New Roman" w:hAnsi="Times New Roman" w:cs="Times New Roman"/>
+          <w:b/>
+          <w:bCs/>
+        </w:rPr>
+        <w:t>RESULTS:</w:t>
+      </w:r>
+    </w:p>
+    <w:p>
+      <w:pPr>
+        <w:spacing w:line="276" w:lineRule="auto"/>
+        <w:rPr>
+          <w:rFonts w:ascii="Times New Roman" w:eastAsia="Times New Roman" w:hAnsi="Times New Roman" w:cs="Times New Roman"/>
+          <w:b/>
+          <w:bCs/>
+        </w:rPr>
+      </w:pPr>
+    </w:p>
+    <w:p>
+      <w:pPr>
+        <w:spacing w:line="276" w:lineRule="auto"/>
+        <w:rPr>
+          <w:rFonts w:ascii="Times New Roman" w:eastAsia="Times New Roman" w:hAnsi="Times New Roman" w:cs="Times New Roman"/>
+          <w:b/>
+          <w:bCs/>
+        </w:rPr>
+      </w:pPr>
+    </w:p>
+    <w:p>
+      <w:pPr>
+        <w:spacing w:line="276" w:lineRule="auto"/>
+        <w:rPr>
+          <w:rFonts w:ascii="Times New Roman" w:eastAsia="Times New Roman" w:hAnsi="Times New Roman" w:cs="Times New Roman"/>
+          <w:b/>
+          <w:bCs/>
+        </w:rPr>
+      </w:pPr>
+      <w:r>
+        <w:rPr>
+          <w:rFonts w:ascii="Times New Roman" w:eastAsia="Times New Roman" w:hAnsi="Times New Roman" w:cs="Times New Roman"/>
+          <w:b/>
+          <w:bCs/>
+        </w:rPr>
+        <w:t>DISCUSSION:</w:t>
+      </w:r>
+    </w:p>
+    <w:p>
+      <w:pPr>
+        <w:spacing w:line="276" w:lineRule="auto"/>
+        <w:rPr>
+          <w:rFonts w:ascii="Times New Roman" w:eastAsia="Times New Roman" w:hAnsi="Times New Roman" w:cs="Times New Roman"/>
+          <w:b/>
+          <w:bCs/>
+        </w:rPr>
+      </w:pPr>
+    </w:p>
+    <w:p>
+      <w:pPr>
+        <w:spacing w:line="276" w:lineRule="auto"/>
+        <w:rPr>
+          <w:rFonts w:ascii="Times New Roman" w:eastAsia="Times New Roman" w:hAnsi="Times New Roman" w:cs="Times New Roman"/>
+          <w:b/>
+          <w:bCs/>
+        </w:rPr>
+      </w:pPr>
+    </w:p>
+    <w:p>
+      <w:pPr>
+        <w:spacing w:line="276" w:lineRule="auto"/>
+        <w:rPr>
+          <w:rFonts w:ascii="Times New Roman" w:eastAsia="Times New Roman" w:hAnsi="Times New Roman" w:cs="Times New Roman"/>
+          <w:b/>
+          <w:bCs/>
+        </w:rPr>
+      </w:pPr>
+      <w:r>
+        <w:rPr>
+          <w:rFonts w:ascii="Times New Roman" w:eastAsia="Times New Roman" w:hAnsi="Times New Roman" w:cs="Times New Roman"/>
+          <w:b/>
+          <w:bCs/>
+        </w:rPr>
+        <w:t>LITERATURE CITED:</w:t>
+      </w:r>
+    </w:p>
+    <w:p>
+      <w:pPr>
+        <w:spacing w:line="276" w:lineRule="auto"/>
+        <w:rPr>
+          <w:rFonts w:ascii="Times New Roman" w:eastAsia="Times New Roman" w:hAnsi="Times New Roman" w:cs="Times New Roman"/>
+          <w:b/>
+          <w:bCs/>
+        </w:rPr>
+      </w:pPr>
+    </w:p>
+    <w:p>
+      <w:pPr>
+        <w:rPr>
+          <w:rFonts w:ascii="Times New Roman" w:eastAsia="Times New Roman" w:hAnsi="Times New Roman" w:cs="Times New Roman"/>
+          <w:b/>
+          <w:bCs/>
+        </w:rPr>
+      </w:pPr>
+      <w:r>
+        <w:rPr>
+          <w:rFonts w:ascii="Times New Roman" w:eastAsia="Times New Roman" w:hAnsi="Times New Roman" w:cs="Times New Roman"/>
+          <w:b/>
+          <w:bCs/>
+        </w:rPr>
+        <w:br w:type="page"/>
+      </w:r>
+    </w:p>
+    <w:p>
+      <w:pPr>
+        <w:spacing w:line="276" w:lineRule="auto"/>
+        <w:rPr>
+          <w:rFonts w:ascii="Times New Roman" w:eastAsia="Times New Roman" w:hAnsi="Times New Roman" w:cs="Times New Roman"/>
+          <w:b/>
+          <w:bCs/>
+        </w:rPr>
+      </w:pPr>
+      <w:r>
+        <w:rPr>
+          <w:rFonts w:ascii="Times New Roman" w:eastAsia="Times New Roman" w:hAnsi="Times New Roman" w:cs="Times New Roman"/>
+          <w:b/>
+          <w:bCs/>
+        </w:rPr>
+        <w:lastRenderedPageBreak/>
+        <w:t>TABLES:</w:t>
+      </w:r>
+    </w:p>
+    <w:p>
+      <w:pPr>
+        <w:spacing w:line="276" w:lineRule="auto"/>
+        <w:rPr>
+          <w:rFonts w:ascii="Times New Roman" w:eastAsia="Times New Roman" w:hAnsi="Times New Roman" w:cs="Times New Roman"/>
+          <w:b/>
+          <w:bCs/>
+        </w:rPr>
+      </w:pPr>
+    </w:p>
+    <w:p>
+      <w:pPr>
+        <w:rPr>
+          <w:rFonts w:ascii="Times New Roman" w:eastAsia="Times New Roman" w:hAnsi="Times New Roman" w:cs="Times New Roman"/>
+          <w:b/>
+          <w:bCs/>
+        </w:rPr>
+      </w:pPr>
+      <w:r>
+        <w:rPr>
+          <w:rFonts w:ascii="Times New Roman" w:eastAsia="Times New Roman" w:hAnsi="Times New Roman" w:cs="Times New Roman"/>
+          <w:b/>
+          <w:bCs/>
+        </w:rPr>
+        <w:br w:type="page"/>
+      </w:r>
+    </w:p>
+    <w:p>
+      <w:pPr>
+        <w:spacing w:line="276" w:lineRule="auto"/>
+        <w:rPr>
+          <w:rFonts w:ascii="Times New Roman" w:eastAsia="Times New Roman" w:hAnsi="Times New Roman" w:cs="Times New Roman"/>
+          <w:b/>
+          <w:bCs/>
+        </w:rPr>
+      </w:pPr>
+      <w:r>
+        <w:rPr>
+          <w:rFonts w:ascii="Times New Roman" w:eastAsia="Times New Roman" w:hAnsi="Times New Roman" w:cs="Times New Roman"/>
+          <w:b/>
+          <w:bCs/>
+        </w:rPr>
+        <w:lastRenderedPageBreak/>
+        <w:t>FIGURES:</w:t>
+      </w:r>
+    </w:p>
     <w:sectPr>
       <w:pgSz w:w="12240" w:h="15840"/>
       <w:pgMar w:top="1440" w:right="1440" w:bottom="1440" w:left="1440" w:header="720" w:footer="720" w:gutter="0"/>
@@ -261,6 +1224,127 @@
     </w:sectPr>
   </w:body>
 </w:document>
+</file>
+
+<file path=word/numbering.xml><?xml version="1.0" encoding="utf-8"?>
+<w:numbering xmlns:wpc="http://schemas.microsoft.com/office/word/2010/wordprocessingCanvas" xmlns:cx="http://schemas.microsoft.com/office/drawing/2014/chartex" xmlns:cx1="http://schemas.microsoft.com/office/drawing/2015/9/8/chartex" xmlns:cx2="http://schemas.microsoft.com/office/drawing/2015/10/21/chartex" xmlns:cx3="http://schemas.microsoft.com/office/drawing/2016/5/9/chartex" xmlns:cx4="http://schemas.microsoft.com/office/drawing/2016/5/10/chartex" xmlns:cx5="http://schemas.microsoft.com/office/drawing/2016/5/11/chartex" xmlns:cx6="http://schemas.microsoft.com/office/drawing/2016/5/12/chartex" xmlns:cx7="http://schemas.microsoft.com/office/drawing/2016/5/13/chartex" xmlns:cx8="http://schemas.microsoft.com/office/drawing/2016/5/14/chartex" xmlns:mc="http://schemas.openxmlformats.org/markup-compatibility/2006" xmlns:aink="http://schemas.microsoft.com/office/drawing/2016/ink" xmlns:am3d="http://schemas.microsoft.com/office/drawing/2017/model3d" xmlns:o="urn:schemas-microsoft-com:office:office" xmlns:r="http://schemas.openxmlformats.org/officeDocument/2006/relationships" xmlns:m="http://schemas.openxmlformats.org/officeDocument/2006/math" xmlns:v="urn:schemas-microsoft-com:vml" xmlns:wp14="http://schemas.microsoft.com/office/word/2010/wordprocessingDrawing" xmlns:wp="http://schemas.openxmlformats.org/drawingml/2006/wordprocessingDrawing" xmlns:w10="urn:schemas-microsoft-com:office:word" xmlns:w="http://schemas.openxmlformats.org/wordprocessingml/2006/main" xmlns:w14="http://schemas.microsoft.com/office/word/2010/wordml" xmlns:w15="http://schemas.microsoft.com/office/word/2012/wordml" xmlns:w16cex="http://schemas.microsoft.com/office/word/2018/wordml/cex" xmlns:w16cid="http://schemas.microsoft.com/office/word/2016/wordml/cid" xmlns:w16="http://schemas.microsoft.com/office/word/2018/wordml" xmlns:w16se="http://schemas.microsoft.com/office/word/2015/wordml/symex" xmlns:wpg="http://schemas.microsoft.com/office/word/2010/wordprocessingGroup" xmlns:wpi="http://schemas.microsoft.com/office/word/2010/wordprocessingInk" xmlns:wne="http://schemas.microsoft.com/office/word/2006/wordml" xmlns:wps="http://schemas.microsoft.com/office/word/2010/wordprocessingShape" mc:Ignorable="w14 w15 w16se w16cid w16 w16cex wp14">
+  <w:abstractNum w:abstractNumId="0" w15:restartNumberingAfterBreak="0">
+    <w:nsid w:val="5E064C32"/>
+    <w:multiLevelType w:val="hybridMultilevel"/>
+    <w:tmpl w:val="7610A92E"/>
+    <w:lvl w:ilvl="0" w:tplc="8D50D25A">
+      <w:start w:val="3"/>
+      <w:numFmt w:val="bullet"/>
+      <w:lvlText w:val="-"/>
+      <w:lvlJc w:val="left"/>
+      <w:pPr>
+        <w:ind w:left="1080" w:hanging="360"/>
+      </w:pPr>
+      <w:rPr>
+        <w:rFonts w:ascii="Times New Roman" w:eastAsia="Times New Roman" w:hAnsi="Times New Roman" w:cs="Times New Roman" w:hint="default"/>
+      </w:rPr>
+    </w:lvl>
+    <w:lvl w:ilvl="1" w:tplc="04090003" w:tentative="1">
+      <w:start w:val="1"/>
+      <w:numFmt w:val="bullet"/>
+      <w:lvlText w:val="o"/>
+      <w:lvlJc w:val="left"/>
+      <w:pPr>
+        <w:ind w:left="1800" w:hanging="360"/>
+      </w:pPr>
+      <w:rPr>
+        <w:rFonts w:ascii="Courier New" w:hAnsi="Courier New" w:cs="Courier New" w:hint="default"/>
+      </w:rPr>
+    </w:lvl>
+    <w:lvl w:ilvl="2" w:tplc="04090005" w:tentative="1">
+      <w:start w:val="1"/>
+      <w:numFmt w:val="bullet"/>
+      <w:lvlText w:val=""/>
+      <w:lvlJc w:val="left"/>
+      <w:pPr>
+        <w:ind w:left="2520" w:hanging="360"/>
+      </w:pPr>
+      <w:rPr>
+        <w:rFonts w:ascii="Wingdings" w:hAnsi="Wingdings" w:hint="default"/>
+      </w:rPr>
+    </w:lvl>
+    <w:lvl w:ilvl="3" w:tplc="04090001" w:tentative="1">
+      <w:start w:val="1"/>
+      <w:numFmt w:val="bullet"/>
+      <w:lvlText w:val=""/>
+      <w:lvlJc w:val="left"/>
+      <w:pPr>
+        <w:ind w:left="3240" w:hanging="360"/>
+      </w:pPr>
+      <w:rPr>
+        <w:rFonts w:ascii="Symbol" w:hAnsi="Symbol" w:hint="default"/>
+      </w:rPr>
+    </w:lvl>
+    <w:lvl w:ilvl="4" w:tplc="04090003" w:tentative="1">
+      <w:start w:val="1"/>
+      <w:numFmt w:val="bullet"/>
+      <w:lvlText w:val="o"/>
+      <w:lvlJc w:val="left"/>
+      <w:pPr>
+        <w:ind w:left="3960" w:hanging="360"/>
+      </w:pPr>
+      <w:rPr>
+        <w:rFonts w:ascii="Courier New" w:hAnsi="Courier New" w:cs="Courier New" w:hint="default"/>
+      </w:rPr>
+    </w:lvl>
+    <w:lvl w:ilvl="5" w:tplc="04090005" w:tentative="1">
+      <w:start w:val="1"/>
+      <w:numFmt w:val="bullet"/>
+      <w:lvlText w:val=""/>
+      <w:lvlJc w:val="left"/>
+      <w:pPr>
+        <w:ind w:left="4680" w:hanging="360"/>
+      </w:pPr>
+      <w:rPr>
+        <w:rFonts w:ascii="Wingdings" w:hAnsi="Wingdings" w:hint="default"/>
+      </w:rPr>
+    </w:lvl>
+    <w:lvl w:ilvl="6" w:tplc="04090001" w:tentative="1">
+      <w:start w:val="1"/>
+      <w:numFmt w:val="bullet"/>
+      <w:lvlText w:val=""/>
+      <w:lvlJc w:val="left"/>
+      <w:pPr>
+        <w:ind w:left="5400" w:hanging="360"/>
+      </w:pPr>
+      <w:rPr>
+        <w:rFonts w:ascii="Symbol" w:hAnsi="Symbol" w:hint="default"/>
+      </w:rPr>
+    </w:lvl>
+    <w:lvl w:ilvl="7" w:tplc="04090003" w:tentative="1">
+      <w:start w:val="1"/>
+      <w:numFmt w:val="bullet"/>
+      <w:lvlText w:val="o"/>
+      <w:lvlJc w:val="left"/>
+      <w:pPr>
+        <w:ind w:left="6120" w:hanging="360"/>
+      </w:pPr>
+      <w:rPr>
+        <w:rFonts w:ascii="Courier New" w:hAnsi="Courier New" w:cs="Courier New" w:hint="default"/>
+      </w:rPr>
+    </w:lvl>
+    <w:lvl w:ilvl="8" w:tplc="04090005" w:tentative="1">
+      <w:start w:val="1"/>
+      <w:numFmt w:val="bullet"/>
+      <w:lvlText w:val=""/>
+      <w:lvlJc w:val="left"/>
+      <w:pPr>
+        <w:ind w:left="6840" w:hanging="360"/>
+      </w:pPr>
+      <w:rPr>
+        <w:rFonts w:ascii="Wingdings" w:hAnsi="Wingdings" w:hint="default"/>
+      </w:rPr>
+    </w:lvl>
+  </w:abstractNum>
+  <w:num w:numId="1">
+    <w:abstractNumId w:val="0"/>
+  </w:num>
+</w:numbering>
 </file>
 
 <file path=word/styles.xml><?xml version="1.0" encoding="utf-8"?>
@@ -657,10 +1741,6 @@
   <w:style w:type="paragraph" w:default="1" w:styleId="Normal">
     <w:name w:val="Normal"/>
     <w:qFormat/>
-    <w:rsid w:val="009C75E0"/>
-    <w:rPr>
-      <w:rFonts w:ascii="Calibri" w:eastAsia="Calibri" w:hAnsi="Calibri" w:cs="Calibri"/>
-    </w:rPr>
   </w:style>
   <w:style w:type="character" w:default="1" w:styleId="DefaultParagraphFont">
     <w:name w:val="Default Paragraph Font"/>
@@ -689,32 +1769,39 @@
     <w:semiHidden/>
     <w:unhideWhenUsed/>
   </w:style>
-  <w:style w:type="paragraph" w:styleId="BalloonText">
-    <w:name w:val="Balloon Text"/>
-    <w:basedOn w:val="Normal"/>
-    <w:link w:val="BalloonTextChar"/>
-    <w:uiPriority w:val="99"/>
-    <w:semiHidden/>
-    <w:unhideWhenUsed/>
-    <w:rsid w:val="0098324D"/>
+  <w:style w:type="paragraph" w:styleId="NoSpacing">
+    <w:name w:val="No Spacing"/>
+    <w:uiPriority w:val="1"/>
+    <w:qFormat/>
+    <w:rsid w:val="00F114C7"/>
     <w:rPr>
-      <w:rFonts w:ascii="Times New Roman" w:hAnsi="Times New Roman" w:cs="Times New Roman"/>
-      <w:sz w:val="18"/>
-      <w:szCs w:val="18"/>
+      <w:sz w:val="22"/>
+      <w:szCs w:val="22"/>
     </w:rPr>
   </w:style>
-  <w:style w:type="character" w:customStyle="1" w:styleId="BalloonTextChar">
-    <w:name w:val="Balloon Text Char"/>
-    <w:basedOn w:val="DefaultParagraphFont"/>
-    <w:link w:val="BalloonText"/>
+  <w:style w:type="paragraph" w:styleId="NormalWeb">
+    <w:name w:val="Normal (Web)"/>
+    <w:basedOn w:val="Normal"/>
     <w:uiPriority w:val="99"/>
-    <w:semiHidden/>
-    <w:rsid w:val="0098324D"/>
+    <w:unhideWhenUsed/>
+    <w:rsid w:val="00DD7651"/>
+    <w:pPr>
+      <w:spacing w:before="100" w:beforeAutospacing="1" w:after="100" w:afterAutospacing="1"/>
+    </w:pPr>
     <w:rPr>
-      <w:rFonts w:ascii="Times New Roman" w:eastAsia="Calibri" w:hAnsi="Times New Roman" w:cs="Times New Roman"/>
-      <w:sz w:val="18"/>
-      <w:szCs w:val="18"/>
+      <w:rFonts w:ascii="Times New Roman" w:eastAsia="Times New Roman" w:hAnsi="Times New Roman" w:cs="Times New Roman"/>
     </w:rPr>
+  </w:style>
+  <w:style w:type="paragraph" w:styleId="ListParagraph">
+    <w:name w:val="List Paragraph"/>
+    <w:basedOn w:val="Normal"/>
+    <w:uiPriority w:val="34"/>
+    <w:qFormat/>
+    <w:rsid w:val="008A164E"/>
+    <w:pPr>
+      <w:ind w:left="720"/>
+      <w:contextualSpacing/>
+    </w:pPr>
   </w:style>
 </w:styles>
 </file>

</xml_diff>

<commit_message>
update to MS intro
</commit_message>
<xml_diff>
--- a/manuscript/Coregonine-Light-MS-v1.docx
+++ b/manuscript/Coregonine-Light-MS-v1.docx
@@ -17,7 +17,7 @@
           <w:iCs/>
           <w:color w:val="000000"/>
         </w:rPr>
-        <w:t>Quantifying a potential mechanism between ice cover and cisco recruitment success: what role does light play in cisco embryonic development and larval survival?</w:t>
+        <w:t>Quantifying a potential mechanism between ice cover and cisco recruitment success: what role does light play in cisco embryonic development?</w:t>
       </w:r>
     </w:p>
     <w:p>
@@ -54,144 +54,129 @@
           <w:color w:val="000000"/>
           <w:vertAlign w:val="superscript"/>
         </w:rPr>
+        <w:t>1,3</w:t>
+      </w:r>
+      <w:r>
+        <w:rPr>
+          <w:rFonts w:ascii="Times New Roman" w:eastAsia="Times New Roman" w:hAnsi="Times New Roman" w:cs="Times New Roman"/>
+          <w:iCs/>
+          <w:color w:val="000000"/>
+        </w:rPr>
+        <w:t>, Mark R. Vinson</w:t>
+      </w:r>
+      <w:r>
+        <w:rPr>
+          <w:rFonts w:ascii="Times New Roman" w:eastAsia="Times New Roman" w:hAnsi="Times New Roman" w:cs="Times New Roman"/>
+          <w:iCs/>
+          <w:color w:val="000000"/>
+          <w:vertAlign w:val="superscript"/>
+        </w:rPr>
+        <w:t>2</w:t>
+      </w:r>
+      <w:r>
+        <w:rPr>
+          <w:rFonts w:ascii="Times New Roman" w:eastAsia="Times New Roman" w:hAnsi="Times New Roman" w:cs="Times New Roman"/>
+          <w:iCs/>
+          <w:color w:val="000000"/>
+        </w:rPr>
+        <w:t>, and Jason D. Stockwell</w:t>
+      </w:r>
+      <w:r>
+        <w:rPr>
+          <w:rFonts w:ascii="Times New Roman" w:eastAsia="Times New Roman" w:hAnsi="Times New Roman" w:cs="Times New Roman"/>
+          <w:iCs/>
+          <w:color w:val="000000"/>
+          <w:vertAlign w:val="superscript"/>
+        </w:rPr>
+        <w:t>3</w:t>
+      </w:r>
+    </w:p>
+    <w:p>
+      <w:pPr>
+        <w:spacing w:line="276" w:lineRule="auto"/>
+        <w:rPr>
+          <w:rFonts w:ascii="Times New Roman" w:eastAsia="Times New Roman" w:hAnsi="Times New Roman" w:cs="Times New Roman"/>
+          <w:iCs/>
+          <w:color w:val="000000"/>
+        </w:rPr>
+      </w:pPr>
+    </w:p>
+    <w:p>
+      <w:pPr>
+        <w:pStyle w:val="NormalWeb"/>
+        <w:spacing w:before="0" w:beforeAutospacing="0" w:after="0" w:afterAutospacing="0" w:line="276" w:lineRule="auto"/>
+        <w:rPr>
+          <w:color w:val="000000"/>
+        </w:rPr>
+      </w:pPr>
+      <w:r>
+        <w:rPr>
+          <w:iCs/>
+          <w:color w:val="000000"/>
+          <w:vertAlign w:val="superscript"/>
+        </w:rPr>
         <w:t>1</w:t>
       </w:r>
       <w:r>
         <w:rPr>
-          <w:rFonts w:ascii="Times New Roman" w:eastAsia="Times New Roman" w:hAnsi="Times New Roman" w:cs="Times New Roman"/>
           <w:iCs/>
           <w:color w:val="000000"/>
           <w:vertAlign w:val="superscript"/>
         </w:rPr>
-        <w:t>,3</w:t>
-      </w:r>
-      <w:r>
-        <w:rPr>
-          <w:rFonts w:ascii="Times New Roman" w:eastAsia="Times New Roman" w:hAnsi="Times New Roman" w:cs="Times New Roman"/>
-          <w:iCs/>
-          <w:color w:val="000000"/>
-        </w:rPr>
-        <w:t>, Mark R. Vinson</w:t>
-      </w:r>
-      <w:r>
-        <w:rPr>
-          <w:rFonts w:ascii="Times New Roman" w:eastAsia="Times New Roman" w:hAnsi="Times New Roman" w:cs="Times New Roman"/>
-          <w:iCs/>
+        <w:t xml:space="preserve"> </w:t>
+      </w:r>
+      <w:r>
+        <w:rPr>
+          <w:color w:val="000000"/>
+        </w:rPr>
+        <w:t xml:space="preserve">Department of Biology, University of Vermont, </w:t>
+      </w:r>
+      <w:r>
+        <w:rPr>
+          <w:color w:val="000000"/>
+        </w:rPr>
+        <w:t xml:space="preserve">Burlington, Vermont, </w:t>
+      </w:r>
+      <w:r>
+        <w:rPr>
+          <w:color w:val="000000"/>
+        </w:rPr>
+        <w:t>USA</w:t>
+      </w:r>
+    </w:p>
+    <w:p>
+      <w:pPr>
+        <w:pStyle w:val="NormalWeb"/>
+        <w:spacing w:before="0" w:beforeAutospacing="0" w:after="0" w:afterAutospacing="0" w:line="276" w:lineRule="auto"/>
+        <w:rPr>
           <w:color w:val="000000"/>
           <w:vertAlign w:val="superscript"/>
         </w:rPr>
+      </w:pPr>
+      <w:r>
+        <w:rPr>
+          <w:color w:val="000000"/>
+          <w:vertAlign w:val="superscript"/>
+        </w:rPr>
         <w:t>2</w:t>
       </w:r>
       <w:r>
         <w:rPr>
-          <w:rFonts w:ascii="Times New Roman" w:eastAsia="Times New Roman" w:hAnsi="Times New Roman" w:cs="Times New Roman"/>
-          <w:iCs/>
-          <w:color w:val="000000"/>
-        </w:rPr>
-        <w:t>, and Jason D. Stockwell</w:t>
-      </w:r>
-      <w:r>
-        <w:rPr>
-          <w:rFonts w:ascii="Times New Roman" w:eastAsia="Times New Roman" w:hAnsi="Times New Roman" w:cs="Times New Roman"/>
-          <w:iCs/>
-          <w:color w:val="000000"/>
-          <w:vertAlign w:val="superscript"/>
-        </w:rPr>
-        <w:t>3</w:t>
-      </w:r>
-    </w:p>
-    <w:p>
-      <w:pPr>
-        <w:spacing w:line="276" w:lineRule="auto"/>
-        <w:rPr>
-          <w:rFonts w:ascii="Times New Roman" w:eastAsia="Times New Roman" w:hAnsi="Times New Roman" w:cs="Times New Roman"/>
-          <w:iCs/>
-          <w:color w:val="000000"/>
-        </w:rPr>
-      </w:pPr>
+          <w:color w:val="000000"/>
+        </w:rPr>
+        <w:t xml:space="preserve"> </w:t>
+      </w:r>
+      <w:r>
+        <w:rPr>
+          <w:color w:val="000000" w:themeColor="text1"/>
+        </w:rPr>
+        <w:t>USGS Lake Superior Biological Station, Ashland, Wisconsin, USA</w:t>
+      </w:r>
     </w:p>
     <w:p>
       <w:pPr>
         <w:pStyle w:val="NormalWeb"/>
-        <w:spacing w:before="0" w:beforeAutospacing="0" w:after="0" w:afterAutospacing="0"/>
-        <w:rPr>
-          <w:color w:val="000000"/>
-        </w:rPr>
-      </w:pPr>
-      <w:r>
-        <w:rPr>
-          <w:iCs/>
-          <w:color w:val="000000"/>
-          <w:vertAlign w:val="superscript"/>
-        </w:rPr>
-        <w:t>1</w:t>
-      </w:r>
-      <w:r>
-        <w:rPr>
-          <w:iCs/>
-          <w:color w:val="000000"/>
-          <w:vertAlign w:val="superscript"/>
-        </w:rPr>
-        <w:t xml:space="preserve"> </w:t>
-      </w:r>
-      <w:r>
-        <w:rPr>
-          <w:color w:val="000000"/>
-        </w:rPr>
-        <w:t xml:space="preserve">Department of Biology, University of Vermont, </w:t>
-      </w:r>
-      <w:r>
-        <w:rPr>
-          <w:color w:val="000000"/>
-        </w:rPr>
-        <w:t xml:space="preserve">Burlington, Vermont, </w:t>
-      </w:r>
-      <w:r>
-        <w:rPr>
-          <w:color w:val="000000"/>
-        </w:rPr>
-        <w:t>USA</w:t>
-      </w:r>
-    </w:p>
-    <w:p>
-      <w:pPr>
-        <w:pStyle w:val="NormalWeb"/>
-        <w:spacing w:before="0" w:beforeAutospacing="0" w:after="0" w:afterAutospacing="0"/>
-        <w:rPr>
-          <w:color w:val="000000"/>
-          <w:vertAlign w:val="superscript"/>
-        </w:rPr>
-      </w:pPr>
-      <w:r>
-        <w:rPr>
-          <w:color w:val="000000"/>
-          <w:vertAlign w:val="superscript"/>
-        </w:rPr>
-        <w:t>2</w:t>
-      </w:r>
-      <w:r>
-        <w:rPr>
-          <w:color w:val="000000"/>
-        </w:rPr>
-        <w:t xml:space="preserve"> </w:t>
-      </w:r>
-      <w:r>
-        <w:rPr>
-          <w:color w:val="000000" w:themeColor="text1"/>
-        </w:rPr>
-        <w:t>USGS Lake Superior Biological Station, Ashland, Wisconsin</w:t>
-      </w:r>
-      <w:r>
-        <w:rPr>
-          <w:color w:val="000000" w:themeColor="text1"/>
-        </w:rPr>
-        <w:t>, USA</w:t>
-      </w:r>
-    </w:p>
-    <w:p>
-      <w:pPr>
-        <w:pStyle w:val="NormalWeb"/>
-        <w:spacing w:before="0" w:beforeAutospacing="0" w:after="0" w:afterAutospacing="0"/>
+        <w:spacing w:before="0" w:beforeAutospacing="0" w:after="0" w:afterAutospacing="0" w:line="276" w:lineRule="auto"/>
       </w:pPr>
       <w:r>
         <w:rPr>
@@ -323,23 +308,654 @@
         <w:spacing w:line="276" w:lineRule="auto"/>
         <w:rPr>
           <w:rFonts w:ascii="Times New Roman" w:eastAsia="Times New Roman" w:hAnsi="Times New Roman" w:cs="Times New Roman"/>
-          <w:color w:val="000000"/>
-        </w:rPr>
-      </w:pPr>
-      <w:r>
-        <w:rPr>
-          <w:rFonts w:ascii="Times New Roman" w:eastAsia="Times New Roman" w:hAnsi="Times New Roman" w:cs="Times New Roman"/>
           <w:i/>
           <w:color w:val="000000"/>
         </w:rPr>
-        <w:t>Coregonus</w:t>
-      </w:r>
-      <w:r>
-        <w:rPr>
-          <w:rFonts w:ascii="Times New Roman" w:eastAsia="Times New Roman" w:hAnsi="Times New Roman" w:cs="Times New Roman"/>
-          <w:color w:val="000000"/>
-        </w:rPr>
-        <w:t xml:space="preserve"> fishes play important economic and ecological roles throughout the northern hemisphere, “</w:t>
+      </w:pPr>
+    </w:p>
+    <w:p>
+      <w:pPr>
+        <w:spacing w:line="276" w:lineRule="auto"/>
+        <w:rPr>
+          <w:rFonts w:ascii="Times New Roman" w:eastAsia="Times New Roman" w:hAnsi="Times New Roman" w:cs="Times New Roman"/>
+        </w:rPr>
+      </w:pPr>
+      <w:r>
+        <w:rPr>
+          <w:rFonts w:ascii="Times New Roman" w:eastAsia="Times New Roman" w:hAnsi="Times New Roman" w:cs="Times New Roman"/>
+          <w:color w:val="000000"/>
+        </w:rPr>
+        <w:t>Freshwater whitefishes, Salmonidae Coregoninae (hereafter coregonines)</w:t>
+      </w:r>
+      <w:r>
+        <w:rPr>
+          <w:rFonts w:ascii="Times New Roman" w:eastAsia="Times New Roman" w:hAnsi="Times New Roman" w:cs="Times New Roman"/>
+        </w:rPr>
+        <w:t xml:space="preserve"> </w:t>
+      </w:r>
+      <w:r>
+        <w:rPr>
+          <w:rFonts w:ascii="Times New Roman" w:eastAsia="Times New Roman" w:hAnsi="Times New Roman" w:cs="Times New Roman"/>
+          <w:color w:val="000000"/>
+        </w:rPr>
+        <w:t xml:space="preserve">have played important </w:t>
+      </w:r>
+      <w:r>
+        <w:rPr>
+          <w:rFonts w:ascii="Times New Roman" w:eastAsia="Times New Roman" w:hAnsi="Times New Roman" w:cs="Times New Roman"/>
+          <w:color w:val="000000"/>
+        </w:rPr>
+        <w:t>economic and ecological roles throughout the northern hemisphere</w:t>
+      </w:r>
+      <w:r>
+        <w:rPr>
+          <w:rFonts w:ascii="Times New Roman" w:eastAsia="Times New Roman" w:hAnsi="Times New Roman" w:cs="Times New Roman"/>
+          <w:color w:val="000000"/>
+        </w:rPr>
+        <w:t xml:space="preserve"> (REFS). </w:t>
+      </w:r>
+      <w:r>
+        <w:rPr>
+          <w:rFonts w:ascii="Times New Roman" w:eastAsia="Times New Roman" w:hAnsi="Times New Roman" w:cs="Times New Roman"/>
+        </w:rPr>
+        <w:t xml:space="preserve">Over the past 35 years, coregonine populations worldwide have experienced declines due to highly variable and weak year-class strengths </w:t>
+      </w:r>
+      <w:r>
+        <w:rPr>
+          <w:rFonts w:ascii="Times New Roman" w:eastAsia="Times New Roman" w:hAnsi="Times New Roman" w:cs="Times New Roman"/>
+        </w:rPr>
+        <w:fldChar w:fldCharType="begin" w:fldLock="1"/>
+      </w:r>
+      <w:r>
+        <w:rPr>
+          <w:rFonts w:ascii="Times New Roman" w:eastAsia="Times New Roman" w:hAnsi="Times New Roman" w:cs="Times New Roman"/>
+        </w:rPr>
+        <w:instrText>ADDIN CSL_CITATION {"citationItems":[{"id":"ITEM-1","itemData":{"DOI":"10.1016/j.fishres.2014.12.014","ISBN":"0165-7836","ISSN":"01657836","abstract":"We examined the spatial scale of recruitment variability for disparate cisco (Coregonus artedi) populations in the Great Lakes (n= 8) and Minnesota inland lakes (n= 4). We found that the scale of synchrony was approximately 400. km when all available data were utilized; much greater than the 50-km scale suggested for freshwater fish populations in an earlier global analysis. The presence of recruitment synchrony between Great Lakes and inland lake cisco populations supports the hypothesis that synchronicity is driven by climate and not dispersal. We also found synchrony in larval densities among three Lake Superior populations separated by 25-275. km, which further supports the hypothesis that broad-scale climatic factors are the cause of spatial synchrony. Among several candidate climate variables measured during the period of larval cisco emergence, maximum wind speeds exhibited the most similar spatial scale of synchrony to that observed for cisco. Other factors, such as average water temperatures, exhibited synchrony on broader spatial scales, which suggests they could also be contributing to recruitment synchrony. Our results provide evidence that abiotic factors can induce synchronous patterns of recruitment for populations of cisco inhabiting waters across a broad geographic range, and show that broad-scale synchrony of recruitment can occur in freshwater fish populations as well as those from marine systems.","author":[{"dropping-particle":"","family":"Myers","given":"Jared T","non-dropping-particle":"","parse-names":false,"suffix":""},{"dropping-particle":"","family":"Yule","given":"Daniel L","non-dropping-particle":"","parse-names":false,"suffix":""},{"dropping-particle":"","family":"Jones","given":"Michael L","non-dropping-particle":"","parse-names":false,"suffix":""},{"dropping-particle":"","family":"Ahrenstorff","given":"Tyler D","non-dropping-particle":"","parse-names":false,"suffix":""},{"dropping-particle":"","family":"Hrabik","given":"Thomas R","non-dropping-particle":"","parse-names":false,"suffix":""},{"dropping-particle":"","family":"Claramunt","given":"Randall M","non-dropping-particle":"","parse-names":false,"suffix":""},{"dropping-particle":"","family":"Ebener","given":"Mark P","non-dropping-particle":"","parse-names":false,"suffix":""},{"dropping-particle":"","family":"Berglund","given":"Eric K","non-dropping-particle":"","parse-names":false,"suffix":""}],"container-title":"Fisheries Research","id":"ITEM-1","issued":{"date-parts":[["2015"]]},"language":"English","note":"Cf7pm Times Cited:5 Cited References Count:72","page":"11-21","title":"Spatial synchrony in cisco recruitment","type":"article-journal","volume":"165"},"uris":["http://www.mendeley.com/documents/?uuid=46a3e3dd-af57-35a3-9835-16f195c69b4e"]},{"id":"ITEM-2","itemData":{"DOI":"10.1639/0044-7447(2001)030[0559:ROPFIA]2.0.CO;2","ISBN":"0044-7447","ISSN":"0044-7447","PMID":"11878031","abstract":"Pelagic fish population biology was studied in the large Swedish lakes Vänern, Vättern, Mälaren and Hjälmaren. It is crucial for fish fry in temperate regions to hatch early in the growth season to survive, and achieve large size before winter, and it is suggested that the key factors are to match the spring development of phyto- and zooplankton, but to avoid predation. This is more easily accomplished by the studied spring spawners smelt (Osmerus eperlanus) and pike-perch (Stizostedion lucioperca) than autumn spawners, such as vendace (Coregonus albula). It is shown that hatching of vendace fry shortly after ice-break-up is beneficial for year-class strength. In oligotrophic large lakes with few predatory species a rapid increase in water temperature after ice-break is also promoting recruitment, whereas this is not the case in eutrophic lakes where predation pressure from other species may become too high. The results indicate that autumn spawners will have difficulties in adapting to global warming and it is also suggested that the life history can explain the large variations observed in year-class strength between years.","author":[{"dropping-particle":"","family":"Nyberg","given":"P","non-dropping-particle":"","parse-names":false,"suffix":""},{"dropping-particle":"","family":"Bergstrand","given":"E","non-dropping-particle":"","parse-names":false,"suffix":""},{"dropping-particle":"","family":"Degerman","given":"E","non-dropping-particle":"","parse-names":false,"suffix":""},{"dropping-particle":"","family":"Enderlein","given":"O","non-dropping-particle":"","parse-names":false,"suffix":""}],"container-title":"Ambio","edition":"2002/03/07","id":"ITEM-2","issue":"8","issued":{"date-parts":[["2001"]]},"note":"Nyberg, P Bergstrand, E Degerman, E Enderlein, O eng Sweden Ambio. 2001 Dec;30(8):559-64.","page":"559-564","title":"Recruitment of pelagic fish in an unstable climate: studies in Sweden's four largest lakes.","type":"article-journal","volume":"30"},"uris":["http://www.mendeley.com/documents/?uuid=7b4d0f7e-3730-30da-9120-e36976a7be8d"]}],"mendeley":{"formattedCitation":"(Nyberg et al. 2001, Myers et al. 2015)","plainTextFormattedCitation":"(Nyberg et al. 2001, Myers et al. 2015)","previouslyFormattedCitation":"(Nyberg et al. 2001, Myers et al. 2015)"},"properties":{"noteIndex":0},"schema":"https://github.com/citation-style-language/schema/raw/master/csl-citation.json"}</w:instrText>
+      </w:r>
+      <w:r>
+        <w:rPr>
+          <w:rFonts w:ascii="Times New Roman" w:eastAsia="Times New Roman" w:hAnsi="Times New Roman" w:cs="Times New Roman"/>
+        </w:rPr>
+        <w:fldChar w:fldCharType="separate"/>
+      </w:r>
+      <w:r>
+        <w:rPr>
+          <w:rFonts w:ascii="Times New Roman" w:eastAsia="Times New Roman" w:hAnsi="Times New Roman" w:cs="Times New Roman"/>
+          <w:noProof/>
+        </w:rPr>
+        <w:t>(Nyberg et al. 2001, Myers et al. 2015)</w:t>
+      </w:r>
+      <w:r>
+        <w:rPr>
+          <w:rFonts w:ascii="Times New Roman" w:eastAsia="Times New Roman" w:hAnsi="Times New Roman" w:cs="Times New Roman"/>
+        </w:rPr>
+        <w:fldChar w:fldCharType="end"/>
+      </w:r>
+      <w:r>
+        <w:rPr>
+          <w:rFonts w:ascii="Times New Roman" w:eastAsia="Times New Roman" w:hAnsi="Times New Roman" w:cs="Times New Roman"/>
+        </w:rPr>
+        <w:t xml:space="preserve">. </w:t>
+      </w:r>
+      <w:r>
+        <w:rPr>
+          <w:rFonts w:ascii="Times New Roman" w:eastAsia="Times New Roman" w:hAnsi="Times New Roman" w:cs="Times New Roman"/>
+        </w:rPr>
+        <w:t xml:space="preserve">Historical </w:t>
+      </w:r>
+      <w:r>
+        <w:rPr>
+          <w:rFonts w:ascii="Times New Roman" w:eastAsia="Times New Roman" w:hAnsi="Times New Roman" w:cs="Times New Roman"/>
+        </w:rPr>
+        <w:t xml:space="preserve">coregonine </w:t>
+      </w:r>
+      <w:r>
+        <w:rPr>
+          <w:rFonts w:ascii="Times New Roman" w:eastAsia="Times New Roman" w:hAnsi="Times New Roman" w:cs="Times New Roman"/>
+        </w:rPr>
+        <w:t xml:space="preserve">declines have been attributed to overfishing, invasive species, habitat </w:t>
+      </w:r>
+      <w:r>
+        <w:rPr>
+          <w:rFonts w:ascii="Times New Roman" w:eastAsia="Times New Roman" w:hAnsi="Times New Roman" w:cs="Times New Roman"/>
+        </w:rPr>
+        <w:t>alterations</w:t>
+      </w:r>
+      <w:r>
+        <w:rPr>
+          <w:rFonts w:ascii="Times New Roman" w:eastAsia="Times New Roman" w:hAnsi="Times New Roman" w:cs="Times New Roman"/>
+        </w:rPr>
+        <w:t xml:space="preserve">, </w:t>
+      </w:r>
+      <w:r>
+        <w:rPr>
+          <w:rFonts w:ascii="Times New Roman" w:eastAsia="Times New Roman" w:hAnsi="Times New Roman" w:cs="Times New Roman"/>
+        </w:rPr>
+        <w:t xml:space="preserve">and </w:t>
+      </w:r>
+      <w:r>
+        <w:rPr>
+          <w:rFonts w:ascii="Times New Roman" w:eastAsia="Times New Roman" w:hAnsi="Times New Roman" w:cs="Times New Roman"/>
+        </w:rPr>
+        <w:t>competition</w:t>
+      </w:r>
+      <w:r>
+        <w:rPr>
+          <w:rFonts w:ascii="Times New Roman" w:eastAsia="Times New Roman" w:hAnsi="Times New Roman" w:cs="Times New Roman"/>
+        </w:rPr>
+        <w:t xml:space="preserve"> </w:t>
+      </w:r>
+      <w:r>
+        <w:rPr>
+          <w:rFonts w:ascii="Times New Roman" w:eastAsia="Times New Roman" w:hAnsi="Times New Roman" w:cs="Times New Roman"/>
+        </w:rPr>
+        <w:t>(</w:t>
+      </w:r>
+      <w:r>
+        <w:rPr>
+          <w:rFonts w:ascii="Times New Roman" w:eastAsia="Times New Roman" w:hAnsi="Times New Roman" w:cs="Times New Roman"/>
+        </w:rPr>
+        <w:t>Stockwell et al. 2009</w:t>
+      </w:r>
+      <w:r>
+        <w:rPr>
+          <w:rFonts w:ascii="Times New Roman" w:eastAsia="Times New Roman" w:hAnsi="Times New Roman" w:cs="Times New Roman"/>
+        </w:rPr>
+        <w:t xml:space="preserve">, </w:t>
+      </w:r>
+      <w:r>
+        <w:rPr>
+          <w:rFonts w:ascii="Times New Roman" w:eastAsia="Times New Roman" w:hAnsi="Times New Roman" w:cs="Times New Roman"/>
+        </w:rPr>
+        <w:t xml:space="preserve">Rosinski et al. 2020, </w:t>
+      </w:r>
+      <w:proofErr w:type="spellStart"/>
+      <w:r>
+        <w:rPr>
+          <w:rFonts w:ascii="Times New Roman" w:eastAsia="Times New Roman" w:hAnsi="Times New Roman" w:cs="Times New Roman"/>
+        </w:rPr>
+        <w:t>Lucke</w:t>
+      </w:r>
+      <w:proofErr w:type="spellEnd"/>
+      <w:r>
+        <w:rPr>
+          <w:rFonts w:ascii="Times New Roman" w:eastAsia="Times New Roman" w:hAnsi="Times New Roman" w:cs="Times New Roman"/>
+        </w:rPr>
+        <w:t xml:space="preserve"> et al. 2020</w:t>
+      </w:r>
+      <w:r>
+        <w:rPr>
+          <w:rFonts w:ascii="Times New Roman" w:eastAsia="Times New Roman" w:hAnsi="Times New Roman" w:cs="Times New Roman"/>
+        </w:rPr>
+        <w:t>).</w:t>
+      </w:r>
+      <w:r>
+        <w:rPr>
+          <w:rFonts w:ascii="Times New Roman" w:eastAsia="Times New Roman" w:hAnsi="Times New Roman" w:cs="Times New Roman"/>
+        </w:rPr>
+        <w:t xml:space="preserve"> </w:t>
+      </w:r>
+      <w:r>
+        <w:rPr>
+          <w:rFonts w:ascii="Times New Roman" w:eastAsia="Times New Roman" w:hAnsi="Times New Roman" w:cs="Times New Roman"/>
+        </w:rPr>
+        <w:t xml:space="preserve">However, actual reasons for contemporary declines remain unknown, </w:t>
+      </w:r>
+      <w:r>
+        <w:rPr>
+          <w:rFonts w:ascii="Times New Roman" w:eastAsia="Times New Roman" w:hAnsi="Times New Roman" w:cs="Times New Roman"/>
+          <w:color w:val="000000"/>
+        </w:rPr>
+        <w:t>but climate-induced changes in early-life stage environments have been hypothesized,</w:t>
+      </w:r>
+      <w:r>
+        <w:rPr>
+          <w:rFonts w:ascii="Times New Roman" w:eastAsia="Times New Roman" w:hAnsi="Times New Roman" w:cs="Times New Roman"/>
+          <w:color w:val="000000"/>
+        </w:rPr>
+        <w:t xml:space="preserve"> and winter </w:t>
+      </w:r>
+      <w:r>
+        <w:rPr>
+          <w:rFonts w:ascii="Times New Roman" w:eastAsia="Times New Roman" w:hAnsi="Times New Roman" w:cs="Times New Roman"/>
+        </w:rPr>
+        <w:t xml:space="preserve">ice and water temperature regimes have changed over the past 20 years or more </w:t>
+      </w:r>
+      <w:r>
+        <w:rPr>
+          <w:rFonts w:ascii="Times New Roman" w:eastAsia="Times New Roman" w:hAnsi="Times New Roman" w:cs="Times New Roman"/>
+        </w:rPr>
+        <w:fldChar w:fldCharType="begin" w:fldLock="1"/>
+      </w:r>
+      <w:r>
+        <w:rPr>
+          <w:rFonts w:ascii="Times New Roman" w:eastAsia="Times New Roman" w:hAnsi="Times New Roman" w:cs="Times New Roman"/>
+        </w:rPr>
+        <w:instrText>ADDIN CSL_CITATION {"citationItems":[{"id":"ITEM-1","itemData":{"DOI":"10.1029/2006GL029021","ISBN":"0094-8276","ISSN":"00948276","PMID":"7310743","abstract":"Lake Superior summer (July -- September) surface water temperatures have increased approximately 2.5 over the interval 1979 -- 2006, equivalent to a rate of (11 $\\pm$ 6) 10 2 1, significantly in excess of regional atmospheric warming. This discrepancy is caused by declining winter ice cover, which is causing the onset of the positively stratified season to occur earlier at a rate of roughly a half day per year. An earlier start of the stratified season significantly increases the period over which the lake warms during the summer months, leading to a stronger trend in mean summer temperatures than would be expected from changes in summer air temperature alone.","author":[{"dropping-particle":"","family":"Austin","given":"Jay A","non-dropping-particle":"","parse-names":false,"suffix":""},{"dropping-particle":"","family":"Colman","given":"Steven M","non-dropping-particle":"","parse-names":false,"suffix":""}],"container-title":"Geophysical Research Letters","id":"ITEM-1","issue":"6","issued":{"date-parts":[["2007"]]},"language":"English","note":"149zs Times Cited:162 Cited References Count:30","page":"1-5","title":"Lake Superior summer water temperatures are increasing more rapidly than regional temperatures: A positive ice-albedo feedback","type":"article-journal","volume":"34"},"uris":["http://www.mendeley.com/documents/?uuid=177783e4-2777-317a-8736-90d78dc767a5"]},{"id":"ITEM-2","itemData":{"DOI":"10.1002/2015GL066235.Received","ISSN":"1944-8007","abstract":"BIOGEOSCIENCES: Limnology; CRYOSPHERE: Lakes; GLOBAL CHANGE: Abrupt/rapid climate change; HYDROLOGY: Limnology, Climate impacts; OCEANOGRAPHY: GENERAL: Limnology; NATURAL HAZARDS: Climate impact; PALEOCEANOGRAPHY: Abrupt/rapid climate change, Limnology; VOLCANOLOGY: Volcano/climate interactions; GEOGRAPHIC LOCATION: Large bodies of water (e.g., lakes and inland seas)","author":[{"dropping-particle":"","family":"O'Reilly","given":"Catherine M","non-dropping-particle":"","parse-names":false,"suffix":""},{"dropping-particle":"","family":"Rowley","given":"Rex J","non-dropping-particle":"","parse-names":false,"suffix":""},{"dropping-particle":"","family":"Schneider","given":"Philipp","non-dropping-particle":"","parse-names":false,"suffix":""},{"dropping-particle":"","family":"Lenters","given":"John D","non-dropping-particle":"","parse-names":false,"suffix":""},{"dropping-particle":"","family":"Mcintyre","given":"Peter B.","non-dropping-particle":"","parse-names":false,"suffix":""},{"dropping-particle":"","family":"Kraemer","given":"Benjamin M","non-dropping-particle":"","parse-names":false,"suffix":""}],"container-title":"Geophysical Research Letters","id":"ITEM-2","issue":"24","issued":{"date-parts":[["2015"]]},"page":"1-9","title":"Rapid and highly variable warming of lake surface waters around the globe","type":"article-journal","volume":"42"},"uris":["http://www.mendeley.com/documents/?uuid=148ceb4a-054a-3a99-b7cc-8d1b9f93055f"]}],"mendeley":{"formattedCitation":"(Austin and Colman 2007, O’Reilly et al. 2015)","plainTextFormattedCitation":"(Austin and Colman 2007, O’Reilly et al. 2015)","previouslyFormattedCitation":"(&lt;i&gt;1&lt;/i&gt;, &lt;i&gt;2&lt;/i&gt;)"},"properties":{"noteIndex":0},"schema":"https://github.com/citation-style-language/schema/raw/master/csl-citation.json"}</w:instrText>
+      </w:r>
+      <w:r>
+        <w:rPr>
+          <w:rFonts w:ascii="Times New Roman" w:eastAsia="Times New Roman" w:hAnsi="Times New Roman" w:cs="Times New Roman"/>
+        </w:rPr>
+        <w:fldChar w:fldCharType="separate"/>
+      </w:r>
+      <w:r>
+        <w:rPr>
+          <w:rFonts w:ascii="Times New Roman" w:eastAsia="Times New Roman" w:hAnsi="Times New Roman" w:cs="Times New Roman"/>
+          <w:noProof/>
+        </w:rPr>
+        <w:t>(Austin and Colman 2007, O’Reilly et al. 2015)</w:t>
+      </w:r>
+      <w:r>
+        <w:rPr>
+          <w:rFonts w:ascii="Times New Roman" w:eastAsia="Times New Roman" w:hAnsi="Times New Roman" w:cs="Times New Roman"/>
+        </w:rPr>
+        <w:fldChar w:fldCharType="end"/>
+      </w:r>
+      <w:r>
+        <w:rPr>
+          <w:rFonts w:ascii="Times New Roman" w:eastAsia="Times New Roman" w:hAnsi="Times New Roman" w:cs="Times New Roman"/>
+        </w:rPr>
+        <w:t>.</w:t>
+      </w:r>
+      <w:r>
+        <w:rPr>
+          <w:rFonts w:ascii="Times New Roman" w:eastAsia="Times New Roman" w:hAnsi="Times New Roman" w:cs="Times New Roman"/>
+        </w:rPr>
+        <w:t xml:space="preserve"> </w:t>
+      </w:r>
+      <w:r>
+        <w:rPr>
+          <w:rFonts w:ascii="Times New Roman" w:eastAsia="Times New Roman" w:hAnsi="Times New Roman" w:cs="Times New Roman"/>
+          <w:color w:val="000000"/>
+        </w:rPr>
+        <w:t xml:space="preserve">In the Laurentian Great Lakes, native coregonine conservation and restoration </w:t>
+      </w:r>
+      <w:r>
+        <w:rPr>
+          <w:rFonts w:ascii="Times New Roman" w:eastAsia="Times New Roman" w:hAnsi="Times New Roman" w:cs="Times New Roman"/>
+          <w:color w:val="000000"/>
+        </w:rPr>
+        <w:t>efforts are</w:t>
+      </w:r>
+      <w:r>
+        <w:rPr>
+          <w:rFonts w:ascii="Times New Roman" w:eastAsia="Times New Roman" w:hAnsi="Times New Roman" w:cs="Times New Roman"/>
+          <w:color w:val="000000"/>
+        </w:rPr>
+        <w:t xml:space="preserve"> at the forefront of fisheries management efforts (REFS).</w:t>
+      </w:r>
+      <w:r>
+        <w:rPr>
+          <w:rFonts w:ascii="Times New Roman" w:eastAsia="Times New Roman" w:hAnsi="Times New Roman" w:cs="Times New Roman"/>
+          <w:color w:val="000000"/>
+        </w:rPr>
+        <w:t xml:space="preserve"> </w:t>
+      </w:r>
+      <w:r>
+        <w:rPr>
+          <w:rFonts w:ascii="Times New Roman" w:eastAsia="Times New Roman" w:hAnsi="Times New Roman" w:cs="Times New Roman"/>
+          <w:color w:val="000000"/>
+        </w:rPr>
+        <w:t xml:space="preserve">Future climate change predictions show that the timing and physical characteristics of </w:t>
+      </w:r>
+      <w:r>
+        <w:rPr>
+          <w:rFonts w:ascii="Times New Roman" w:eastAsia="Times New Roman" w:hAnsi="Times New Roman" w:cs="Times New Roman"/>
+          <w:color w:val="000000"/>
+        </w:rPr>
+        <w:t xml:space="preserve">winter and </w:t>
+      </w:r>
+      <w:r>
+        <w:rPr>
+          <w:rFonts w:ascii="Times New Roman" w:eastAsia="Times New Roman" w:hAnsi="Times New Roman" w:cs="Times New Roman"/>
+          <w:color w:val="000000"/>
+        </w:rPr>
+        <w:t xml:space="preserve">ice </w:t>
+      </w:r>
+      <w:r>
+        <w:rPr>
+          <w:rFonts w:ascii="Times New Roman" w:eastAsia="Times New Roman" w:hAnsi="Times New Roman" w:cs="Times New Roman"/>
+          <w:color w:val="000000"/>
+        </w:rPr>
+        <w:t>regimes</w:t>
+      </w:r>
+      <w:r>
+        <w:rPr>
+          <w:rFonts w:ascii="Times New Roman" w:eastAsia="Times New Roman" w:hAnsi="Times New Roman" w:cs="Times New Roman"/>
+          <w:color w:val="000000"/>
+        </w:rPr>
+        <w:t xml:space="preserve"> are likely to drive some of the most important biological changes (REFS).</w:t>
+      </w:r>
+    </w:p>
+    <w:p>
+      <w:pPr>
+        <w:spacing w:line="276" w:lineRule="auto"/>
+        <w:rPr>
+          <w:rFonts w:ascii="Times New Roman" w:eastAsia="Times New Roman" w:hAnsi="Times New Roman" w:cs="Times New Roman"/>
+          <w:color w:val="000000"/>
+        </w:rPr>
+      </w:pPr>
+    </w:p>
+    <w:p>
+      <w:pPr>
+        <w:spacing w:line="276" w:lineRule="auto"/>
+        <w:rPr>
+          <w:rFonts w:ascii="Times New Roman" w:eastAsia="Times New Roman" w:hAnsi="Times New Roman" w:cs="Times New Roman"/>
+          <w:color w:val="000000"/>
+        </w:rPr>
+      </w:pPr>
+      <w:r>
+        <w:rPr>
+          <w:rFonts w:ascii="Times New Roman" w:eastAsia="Times New Roman" w:hAnsi="Times New Roman" w:cs="Times New Roman"/>
+          <w:color w:val="000000"/>
+        </w:rPr>
+        <w:t>Year-class strength in most fish species, including coregonines, is thought to be established prior to the end of the first season of growth</w:t>
+      </w:r>
+      <w:r>
+        <w:rPr>
+          <w:rFonts w:ascii="Times New Roman" w:eastAsia="Times New Roman" w:hAnsi="Times New Roman" w:cs="Times New Roman"/>
+          <w:color w:val="000000"/>
+        </w:rPr>
+        <w:t xml:space="preserve"> </w:t>
+      </w:r>
+      <w:r>
+        <w:rPr>
+          <w:rFonts w:ascii="Times New Roman" w:eastAsia="Times New Roman" w:hAnsi="Times New Roman" w:cs="Times New Roman"/>
+          <w:color w:val="000000"/>
+        </w:rPr>
+        <w:fldChar w:fldCharType="begin" w:fldLock="1"/>
+      </w:r>
+      <w:r>
+        <w:rPr>
+          <w:rFonts w:ascii="Times New Roman" w:eastAsia="Times New Roman" w:hAnsi="Times New Roman" w:cs="Times New Roman"/>
+          <w:color w:val="000000"/>
+        </w:rPr>
+        <w:instrText>ADDIN CSL_CITATION {"citationItems":[{"id":"ITEM-1","itemData":{"DOI":"10.1016/S0065-2881(08)60202-3","ISBN":"012026126X","ISSN":"00652881","PMID":"3663516","abstract":"The degree of match and mismatch in the time of larval production and production of their food has been put forward as an explanation of part of the variability in recruitment to a stock of fish. The magnitude of recruitment is not completely determined until the year-class finally joins the adult stock, and the processes involved probably begin early in the life-history of the fish when both their growth and mortality rates are high. The match/mismatch hypothesis is given in this chapter to cover the subsequent development through larval life up to metamorphosis, and possibly just beyond. The match/mismatch hypothesis has now been extended to the upwelling areas and oceanic divergences equatorward of 40° latitude on the basis that fish in these regions release batches of eggs more frequently when they are well fed and, more generally, that pelagic fish may modify their reproductive strategies such that they can feed and spawn at the same time. A delay in predation is of great importance, particularly when production peaks in early development. This model illustrates the difficulties that occur when growth and mortality are allowed to interact. On the other hand, there are three consequences of the match/mismatch hypothesis that are presented in this chapter. However, the limited conclusion drawn in this chapter is that, investigations of fish larvae should continue to be a part of the study of population dynamics of fishes. © 1990, Elsevier Ltd. All rights reserved.","author":[{"dropping-particle":"","family":"Cushing","given":"D H","non-dropping-particle":"","parse-names":false,"suffix":""}],"container-title":"Advances in Marine Biology","id":"ITEM-1","issue":"C","issued":{"date-parts":[["1990"]]},"page":"249-293","publisher":"Elsevier","title":"Plankton production and year-class strength in fish populations: An update of the match/mismatch hypothesis","type":"article-journal","volume":"26"},"uris":["http://www.mendeley.com/documents/?uuid=77c9050c-acae-4c9e-9167-65d73446b918"]},{"id":"ITEM-2","itemData":{"ISBN":"0074-4336","abstract":"14. Fluctuations in the great fisheries of Northern Europe. Cons. Int. Explor. Mer 20,","author":[{"dropping-particle":"","family":"Hjort","given":"Johan","non-dropping-particle":"","parse-names":false,"suffix":""}],"container-title":"Rapports et Procés-Verbaux","id":"ITEM-2","issued":{"date-parts":[["1914"]]},"page":"1-228","publisher":"ICES","title":"Fluctuations in the great fisheries of Norther Europe","type":"paper-conference","volume":"20"},"uris":["http://www.mendeley.com/documents/?uuid=5cf36dd0-5571-4dbd-9fcd-52a694257601"]}],"mendeley":{"formattedCitation":"(Hjort 1914, Cushing 1990)","plainTextFormattedCitation":"(Hjort 1914, Cushing 1990)","previouslyFormattedCitation":"(Hjort 1914, Cushing 1990)"},"properties":{"noteIndex":0},"schema":"https://github.com/citation-style-language/schema/raw/master/csl-citation.json"}</w:instrText>
+      </w:r>
+      <w:r>
+        <w:rPr>
+          <w:rFonts w:ascii="Times New Roman" w:eastAsia="Times New Roman" w:hAnsi="Times New Roman" w:cs="Times New Roman"/>
+          <w:color w:val="000000"/>
+        </w:rPr>
+        <w:fldChar w:fldCharType="separate"/>
+      </w:r>
+      <w:r>
+        <w:rPr>
+          <w:rFonts w:ascii="Times New Roman" w:eastAsia="Times New Roman" w:hAnsi="Times New Roman" w:cs="Times New Roman"/>
+          <w:noProof/>
+          <w:color w:val="000000"/>
+        </w:rPr>
+        <w:t>(Hjort 1914, Cushing 1990)</w:t>
+      </w:r>
+      <w:r>
+        <w:rPr>
+          <w:rFonts w:ascii="Times New Roman" w:eastAsia="Times New Roman" w:hAnsi="Times New Roman" w:cs="Times New Roman"/>
+          <w:color w:val="000000"/>
+        </w:rPr>
+        <w:fldChar w:fldCharType="end"/>
+      </w:r>
+      <w:r>
+        <w:rPr>
+          <w:rFonts w:ascii="Times New Roman" w:eastAsia="Times New Roman" w:hAnsi="Times New Roman" w:cs="Times New Roman"/>
+          <w:color w:val="000000"/>
+        </w:rPr>
+        <w:t xml:space="preserve">. </w:t>
+      </w:r>
+      <w:r>
+        <w:rPr>
+          <w:rFonts w:ascii="Times New Roman" w:eastAsia="Times New Roman" w:hAnsi="Times New Roman" w:cs="Times New Roman"/>
+          <w:color w:val="000000"/>
+        </w:rPr>
+        <w:t xml:space="preserve">Unlike </w:t>
+      </w:r>
+      <w:r>
+        <w:rPr>
+          <w:rFonts w:ascii="Times New Roman" w:eastAsia="Times New Roman" w:hAnsi="Times New Roman" w:cs="Times New Roman"/>
+          <w:color w:val="000000"/>
+        </w:rPr>
+        <w:t>larvae</w:t>
+      </w:r>
+      <w:r>
+        <w:rPr>
+          <w:rFonts w:ascii="Times New Roman" w:eastAsia="Times New Roman" w:hAnsi="Times New Roman" w:cs="Times New Roman"/>
+          <w:color w:val="000000"/>
+        </w:rPr>
+        <w:t>, embryo</w:t>
+      </w:r>
+      <w:r>
+        <w:rPr>
+          <w:rFonts w:ascii="Times New Roman" w:eastAsia="Times New Roman" w:hAnsi="Times New Roman" w:cs="Times New Roman"/>
+          <w:color w:val="000000"/>
+        </w:rPr>
+        <w:t>s</w:t>
+      </w:r>
+      <w:r>
+        <w:rPr>
+          <w:rFonts w:ascii="Times New Roman" w:eastAsia="Times New Roman" w:hAnsi="Times New Roman" w:cs="Times New Roman"/>
+          <w:color w:val="000000"/>
+        </w:rPr>
+        <w:t xml:space="preserve"> </w:t>
+      </w:r>
+      <w:r>
+        <w:rPr>
+          <w:rFonts w:ascii="Times New Roman" w:eastAsia="Times New Roman" w:hAnsi="Times New Roman" w:cs="Times New Roman"/>
+          <w:color w:val="000000"/>
+        </w:rPr>
+        <w:t>are static</w:t>
+      </w:r>
+      <w:r>
+        <w:rPr>
+          <w:rFonts w:ascii="Times New Roman" w:eastAsia="Times New Roman" w:hAnsi="Times New Roman" w:cs="Times New Roman"/>
+          <w:color w:val="000000"/>
+        </w:rPr>
+        <w:t xml:space="preserve">, leaving this early-life stage vulnerable to predation </w:t>
+      </w:r>
+      <w:r>
+        <w:rPr>
+          <w:rFonts w:ascii="Times New Roman" w:eastAsia="Times New Roman" w:hAnsi="Times New Roman" w:cs="Times New Roman"/>
+          <w:color w:val="000000"/>
+        </w:rPr>
+        <w:t>(Stockwell et al. 2014)</w:t>
+      </w:r>
+      <w:r>
+        <w:rPr>
+          <w:rFonts w:ascii="Times New Roman" w:eastAsia="Times New Roman" w:hAnsi="Times New Roman" w:cs="Times New Roman"/>
+          <w:color w:val="000000"/>
+        </w:rPr>
+        <w:t xml:space="preserve"> </w:t>
+      </w:r>
+      <w:r>
+        <w:rPr>
+          <w:rFonts w:ascii="Times New Roman" w:eastAsia="Times New Roman" w:hAnsi="Times New Roman" w:cs="Times New Roman"/>
+          <w:color w:val="000000"/>
+        </w:rPr>
+        <w:t xml:space="preserve">and </w:t>
+      </w:r>
+      <w:r>
+        <w:rPr>
+          <w:rFonts w:ascii="Times New Roman" w:eastAsia="Times New Roman" w:hAnsi="Times New Roman" w:cs="Times New Roman"/>
+          <w:color w:val="000000"/>
+        </w:rPr>
+        <w:t xml:space="preserve">unable to evade </w:t>
+      </w:r>
+      <w:r>
+        <w:rPr>
+          <w:rFonts w:ascii="Times New Roman" w:eastAsia="Times New Roman" w:hAnsi="Times New Roman" w:cs="Times New Roman"/>
+          <w:color w:val="000000"/>
+        </w:rPr>
+        <w:t xml:space="preserve">inter-annual variation in </w:t>
+      </w:r>
+      <w:r>
+        <w:rPr>
+          <w:rFonts w:ascii="Times New Roman" w:eastAsia="Times New Roman" w:hAnsi="Times New Roman" w:cs="Times New Roman"/>
+          <w:color w:val="000000"/>
+        </w:rPr>
+        <w:t>winter</w:t>
+      </w:r>
+      <w:r>
+        <w:rPr>
+          <w:rFonts w:ascii="Times New Roman" w:eastAsia="Times New Roman" w:hAnsi="Times New Roman" w:cs="Times New Roman"/>
+          <w:color w:val="000000"/>
+        </w:rPr>
+        <w:t xml:space="preserve"> conditions (REFS)</w:t>
+      </w:r>
+      <w:r>
+        <w:rPr>
+          <w:rFonts w:ascii="Times New Roman" w:eastAsia="Times New Roman" w:hAnsi="Times New Roman" w:cs="Times New Roman"/>
+          <w:color w:val="000000"/>
+        </w:rPr>
+        <w:t xml:space="preserve">. </w:t>
+      </w:r>
+      <w:r>
+        <w:rPr>
+          <w:rFonts w:ascii="Times New Roman" w:eastAsia="Times New Roman" w:hAnsi="Times New Roman" w:cs="Times New Roman"/>
+          <w:iCs/>
+          <w:color w:val="000000"/>
+        </w:rPr>
+        <w:t xml:space="preserve">Most coregonines are </w:t>
+      </w:r>
+      <w:r>
+        <w:rPr>
+          <w:rFonts w:ascii="Times New Roman" w:eastAsia="Times New Roman" w:hAnsi="Times New Roman" w:cs="Times New Roman"/>
+          <w:iCs/>
+          <w:color w:val="000000"/>
+        </w:rPr>
+        <w:t>autumn</w:t>
+      </w:r>
+      <w:r>
+        <w:rPr>
+          <w:rFonts w:ascii="Times New Roman" w:eastAsia="Times New Roman" w:hAnsi="Times New Roman" w:cs="Times New Roman"/>
+          <w:color w:val="000000"/>
+        </w:rPr>
+        <w:t xml:space="preserve"> spawners whose embryos incubate under ice throughout the winter and hatch in spring</w:t>
+      </w:r>
+      <w:r>
+        <w:rPr>
+          <w:rFonts w:ascii="Times New Roman" w:eastAsia="Times New Roman" w:hAnsi="Times New Roman" w:cs="Times New Roman"/>
+          <w:color w:val="000000"/>
+        </w:rPr>
+        <w:t xml:space="preserve"> (REFS). Changes in winter severity and ice cover could alter developmental rates, </w:t>
+      </w:r>
+      <w:r>
+        <w:rPr>
+          <w:rFonts w:ascii="Times New Roman" w:eastAsia="Times New Roman" w:hAnsi="Times New Roman" w:cs="Times New Roman"/>
+          <w:color w:val="000000"/>
+        </w:rPr>
+        <w:t>embryo survival</w:t>
+      </w:r>
+      <w:r>
+        <w:rPr>
+          <w:rFonts w:ascii="Times New Roman" w:eastAsia="Times New Roman" w:hAnsi="Times New Roman" w:cs="Times New Roman"/>
+          <w:color w:val="000000"/>
+        </w:rPr>
+        <w:t>, and time of hatching</w:t>
+      </w:r>
+      <w:r>
+        <w:rPr>
+          <w:rFonts w:ascii="Times New Roman" w:eastAsia="Times New Roman" w:hAnsi="Times New Roman" w:cs="Times New Roman"/>
+          <w:color w:val="000000"/>
+        </w:rPr>
+        <w:t xml:space="preserve"> (REFS). </w:t>
+      </w:r>
+      <w:r>
+        <w:rPr>
+          <w:rFonts w:ascii="Times New Roman" w:eastAsia="Times New Roman" w:hAnsi="Times New Roman" w:cs="Times New Roman"/>
+          <w:color w:val="000000"/>
+        </w:rPr>
+        <w:t xml:space="preserve">Potential mechanisms by which ice cover might influence cisco </w:t>
+      </w:r>
+      <w:r>
+        <w:rPr>
+          <w:rFonts w:ascii="Times New Roman" w:eastAsia="Times New Roman" w:hAnsi="Times New Roman" w:cs="Times New Roman"/>
+          <w:color w:val="000000"/>
+        </w:rPr>
+        <w:t>development</w:t>
+      </w:r>
+      <w:r>
+        <w:rPr>
+          <w:rFonts w:ascii="Times New Roman" w:eastAsia="Times New Roman" w:hAnsi="Times New Roman" w:cs="Times New Roman"/>
+          <w:color w:val="000000"/>
+        </w:rPr>
+        <w:t xml:space="preserve"> include the reduction of physical wave action</w:t>
+      </w:r>
+      <w:r>
+        <w:rPr>
+          <w:rFonts w:ascii="Times New Roman" w:eastAsia="Times New Roman" w:hAnsi="Times New Roman" w:cs="Times New Roman"/>
+          <w:color w:val="000000"/>
+        </w:rPr>
+        <w:t xml:space="preserve"> (REFS)</w:t>
+      </w:r>
+      <w:r>
+        <w:rPr>
+          <w:rFonts w:ascii="Times New Roman" w:eastAsia="Times New Roman" w:hAnsi="Times New Roman" w:cs="Times New Roman"/>
+          <w:color w:val="000000"/>
+        </w:rPr>
+        <w:t>, lower and more stable winter and spring water temperatures</w:t>
+      </w:r>
+      <w:r>
+        <w:rPr>
+          <w:rFonts w:ascii="Times New Roman" w:eastAsia="Times New Roman" w:hAnsi="Times New Roman" w:cs="Times New Roman"/>
+          <w:color w:val="000000"/>
+        </w:rPr>
+        <w:t xml:space="preserve"> (REFS)</w:t>
+      </w:r>
+      <w:r>
+        <w:rPr>
+          <w:rFonts w:ascii="Times New Roman" w:eastAsia="Times New Roman" w:hAnsi="Times New Roman" w:cs="Times New Roman"/>
+          <w:color w:val="000000"/>
+        </w:rPr>
+        <w:t>,</w:t>
+      </w:r>
+      <w:r>
+        <w:rPr>
+          <w:rFonts w:ascii="Times New Roman" w:eastAsia="Times New Roman" w:hAnsi="Times New Roman" w:cs="Times New Roman"/>
+          <w:color w:val="000000"/>
+        </w:rPr>
+        <w:t xml:space="preserve"> and less sunlight reaching the lake bottom</w:t>
+      </w:r>
+      <w:r>
+        <w:rPr>
+          <w:rFonts w:ascii="Times New Roman" w:eastAsia="Times New Roman" w:hAnsi="Times New Roman" w:cs="Times New Roman"/>
+          <w:color w:val="000000"/>
+        </w:rPr>
+        <w:t xml:space="preserve"> (REFS)</w:t>
+      </w:r>
+      <w:r>
+        <w:rPr>
+          <w:rFonts w:ascii="Times New Roman" w:eastAsia="Times New Roman" w:hAnsi="Times New Roman" w:cs="Times New Roman"/>
+          <w:color w:val="000000"/>
+        </w:rPr>
+        <w:t>.</w:t>
+      </w:r>
+      <w:r>
+        <w:rPr>
+          <w:rFonts w:ascii="Times New Roman" w:eastAsia="Times New Roman" w:hAnsi="Times New Roman" w:cs="Times New Roman"/>
+          <w:color w:val="000000"/>
+        </w:rPr>
+        <w:t xml:space="preserve"> </w:t>
+      </w:r>
+      <w:r>
+        <w:rPr>
+          <w:rFonts w:ascii="Times New Roman" w:eastAsia="Times New Roman" w:hAnsi="Times New Roman" w:cs="Times New Roman"/>
+          <w:color w:val="000000"/>
+        </w:rPr>
+        <w:t xml:space="preserve">Recent </w:t>
+      </w:r>
+      <w:r>
+        <w:rPr>
+          <w:rFonts w:ascii="Times New Roman" w:eastAsia="Times New Roman" w:hAnsi="Times New Roman" w:cs="Times New Roman"/>
+          <w:color w:val="000000"/>
+        </w:rPr>
+        <w:t xml:space="preserve">changes in ice cover coupled with poor </w:t>
+      </w:r>
+      <w:r>
+        <w:rPr>
+          <w:rFonts w:ascii="Times New Roman" w:eastAsia="Times New Roman" w:hAnsi="Times New Roman" w:cs="Times New Roman"/>
+          <w:iCs/>
+          <w:color w:val="000000"/>
+        </w:rPr>
+        <w:t>coregonine</w:t>
       </w:r>
       <w:r>
         <w:rPr>
@@ -347,14 +963,120 @@
           <w:i/>
           <w:color w:val="000000"/>
         </w:rPr>
-        <w:t>but probably nowhere else do they attain so much importance in the fisheries as in the region of the [Laurentian] Great Lakes</w:t>
-      </w:r>
-      <w:r>
-        <w:rPr>
-          <w:rFonts w:ascii="Times New Roman" w:eastAsia="Times New Roman" w:hAnsi="Times New Roman" w:cs="Times New Roman"/>
-          <w:color w:val="000000"/>
-        </w:rPr>
-        <w:t>” (</w:t>
+        <w:t xml:space="preserve"> </w:t>
+      </w:r>
+      <w:r>
+        <w:rPr>
+          <w:rFonts w:ascii="Times New Roman" w:eastAsia="Times New Roman" w:hAnsi="Times New Roman" w:cs="Times New Roman"/>
+          <w:color w:val="000000"/>
+        </w:rPr>
+        <w:t xml:space="preserve">recruitment has led to speculation about the relationship between ice cover and embryo survival for more than </w:t>
+      </w:r>
+      <w:r>
+        <w:rPr>
+          <w:rFonts w:ascii="Times New Roman" w:eastAsia="Times New Roman" w:hAnsi="Times New Roman" w:cs="Times New Roman"/>
+          <w:color w:val="000000"/>
+        </w:rPr>
+        <w:t>two</w:t>
+      </w:r>
+      <w:r>
+        <w:rPr>
+          <w:rFonts w:ascii="Times New Roman" w:eastAsia="Times New Roman" w:hAnsi="Times New Roman" w:cs="Times New Roman"/>
+          <w:color w:val="000000"/>
+        </w:rPr>
+        <w:t xml:space="preserve"> </w:t>
+      </w:r>
+      <w:r>
+        <w:rPr>
+          <w:rFonts w:ascii="Times New Roman" w:eastAsia="Times New Roman" w:hAnsi="Times New Roman" w:cs="Times New Roman"/>
+          <w:color w:val="000000"/>
+        </w:rPr>
+        <w:lastRenderedPageBreak/>
+        <w:t>decade</w:t>
+      </w:r>
+      <w:r>
+        <w:rPr>
+          <w:rFonts w:ascii="Times New Roman" w:eastAsia="Times New Roman" w:hAnsi="Times New Roman" w:cs="Times New Roman"/>
+          <w:color w:val="000000"/>
+        </w:rPr>
+        <w:t>s</w:t>
+      </w:r>
+      <w:r>
+        <w:rPr>
+          <w:rFonts w:ascii="Times New Roman" w:eastAsia="Times New Roman" w:hAnsi="Times New Roman" w:cs="Times New Roman"/>
+          <w:color w:val="000000"/>
+        </w:rPr>
+        <w:t xml:space="preserve"> with limited rectification</w:t>
+      </w:r>
+      <w:r>
+        <w:rPr>
+          <w:rFonts w:ascii="Times New Roman" w:eastAsia="Times New Roman" w:hAnsi="Times New Roman" w:cs="Times New Roman"/>
+          <w:color w:val="000000"/>
+        </w:rPr>
+        <w:t>.</w:t>
+      </w:r>
+      <w:r>
+        <w:rPr>
+          <w:rFonts w:ascii="Times New Roman" w:eastAsia="Times New Roman" w:hAnsi="Times New Roman" w:cs="Times New Roman"/>
+          <w:color w:val="000000"/>
+        </w:rPr>
+        <w:t xml:space="preserve"> </w:t>
+      </w:r>
+      <w:r>
+        <w:rPr>
+          <w:rFonts w:ascii="Times New Roman" w:eastAsia="Times New Roman" w:hAnsi="Times New Roman" w:cs="Times New Roman"/>
+          <w:color w:val="000000"/>
+        </w:rPr>
+        <w:t>I</w:t>
+      </w:r>
+      <w:r>
+        <w:rPr>
+          <w:rFonts w:ascii="Times New Roman" w:eastAsia="Times New Roman" w:hAnsi="Times New Roman" w:cs="Times New Roman"/>
+          <w:color w:val="000000"/>
+        </w:rPr>
+        <w:t>n Lake Superior</w:t>
+      </w:r>
+      <w:r>
+        <w:rPr>
+          <w:rFonts w:ascii="Times New Roman" w:eastAsia="Times New Roman" w:hAnsi="Times New Roman" w:cs="Times New Roman"/>
+          <w:color w:val="000000"/>
+        </w:rPr>
+        <w:t>, a</w:t>
+      </w:r>
+      <w:r>
+        <w:rPr>
+          <w:rFonts w:ascii="Times New Roman" w:eastAsia="Times New Roman" w:hAnsi="Times New Roman" w:cs="Times New Roman"/>
+          <w:color w:val="000000"/>
+        </w:rPr>
+        <w:t>ll</w:t>
+      </w:r>
+      <w:r>
+        <w:rPr>
+          <w:rFonts w:ascii="Times New Roman" w:eastAsia="Times New Roman" w:hAnsi="Times New Roman" w:cs="Times New Roman"/>
+          <w:color w:val="000000"/>
+        </w:rPr>
+        <w:t xml:space="preserve"> known cisco spawning </w:t>
+      </w:r>
+      <w:r>
+        <w:rPr>
+          <w:rFonts w:ascii="Times New Roman" w:eastAsia="Times New Roman" w:hAnsi="Times New Roman" w:cs="Times New Roman"/>
+          <w:color w:val="000000"/>
+        </w:rPr>
+        <w:t>locations</w:t>
+      </w:r>
+      <w:r>
+        <w:rPr>
+          <w:rFonts w:ascii="Times New Roman" w:eastAsia="Times New Roman" w:hAnsi="Times New Roman" w:cs="Times New Roman"/>
+          <w:color w:val="000000"/>
+        </w:rPr>
+        <w:t xml:space="preserve"> are estimated to be covered </w:t>
+      </w:r>
+      <w:r>
+        <w:rPr>
+          <w:rFonts w:ascii="Times New Roman" w:eastAsia="Times New Roman" w:hAnsi="Times New Roman" w:cs="Times New Roman"/>
+          <w:color w:val="000000"/>
+        </w:rPr>
+        <w:t xml:space="preserve">when </w:t>
       </w:r>
       <w:proofErr w:type="spellStart"/>
       <w:r>
@@ -362,7 +1084,7 @@
           <w:rFonts w:ascii="Times New Roman" w:eastAsia="Times New Roman" w:hAnsi="Times New Roman" w:cs="Times New Roman"/>
           <w:color w:val="000000"/>
         </w:rPr>
-        <w:t>Koelz</w:t>
+        <w:t>lakewide</w:t>
       </w:r>
       <w:proofErr w:type="spellEnd"/>
       <w:r>
@@ -370,164 +1092,84 @@
           <w:rFonts w:ascii="Times New Roman" w:eastAsia="Times New Roman" w:hAnsi="Times New Roman" w:cs="Times New Roman"/>
           <w:color w:val="000000"/>
         </w:rPr>
-        <w:t xml:space="preserve"> 1929). Sadly, </w:t>
-      </w:r>
-      <w:r>
-        <w:rPr>
-          <w:rFonts w:ascii="Times New Roman" w:eastAsia="Times New Roman" w:hAnsi="Times New Roman" w:cs="Times New Roman"/>
-          <w:i/>
-          <w:color w:val="000000"/>
-        </w:rPr>
-        <w:t>Coregonus</w:t>
-      </w:r>
-      <w:r>
-        <w:rPr>
-          <w:rFonts w:ascii="Times New Roman" w:eastAsia="Times New Roman" w:hAnsi="Times New Roman" w:cs="Times New Roman"/>
-          <w:color w:val="000000"/>
-        </w:rPr>
-        <w:t xml:space="preserve"> recruitment has dwindled to unprecedented levels. </w:t>
-      </w:r>
-      <w:r>
-        <w:rPr>
-          <w:rFonts w:ascii="Times New Roman" w:eastAsia="Times New Roman" w:hAnsi="Times New Roman" w:cs="Times New Roman"/>
-          <w:i/>
-          <w:color w:val="000000"/>
-        </w:rPr>
-        <w:t>Coregonus</w:t>
-      </w:r>
-      <w:r>
-        <w:rPr>
-          <w:rFonts w:ascii="Times New Roman" w:eastAsia="Times New Roman" w:hAnsi="Times New Roman" w:cs="Times New Roman"/>
-          <w:color w:val="000000"/>
-        </w:rPr>
-        <w:t xml:space="preserve"> species are fall spawners whose embryos incubate under ice throughout the winter and hatch in spring. Recent changes in ice cover coupled with poor </w:t>
-      </w:r>
-      <w:r>
-        <w:rPr>
-          <w:rFonts w:ascii="Times New Roman" w:eastAsia="Times New Roman" w:hAnsi="Times New Roman" w:cs="Times New Roman"/>
-          <w:i/>
-          <w:color w:val="000000"/>
-        </w:rPr>
-        <w:t xml:space="preserve">Coregonus </w:t>
-      </w:r>
-      <w:r>
-        <w:rPr>
-          <w:rFonts w:ascii="Times New Roman" w:eastAsia="Times New Roman" w:hAnsi="Times New Roman" w:cs="Times New Roman"/>
-          <w:color w:val="000000"/>
-        </w:rPr>
-        <w:t>recruitment (ciscoes in particular) has led to speculation about the relationship between ice cover and embryo and larval survival for more than a decade with limited rectification. Over the past 37 years in Lake Superior, 17 of 19 moderate- to high-recruitment years of cisco (</w:t>
-      </w:r>
-      <w:r>
-        <w:rPr>
-          <w:rFonts w:ascii="Times New Roman" w:eastAsia="Times New Roman" w:hAnsi="Times New Roman" w:cs="Times New Roman"/>
-          <w:i/>
-          <w:color w:val="000000"/>
-        </w:rPr>
-        <w:t xml:space="preserve">C. artedi) </w:t>
-      </w:r>
-      <w:r>
-        <w:rPr>
-          <w:rFonts w:ascii="Times New Roman" w:eastAsia="Times New Roman" w:hAnsi="Times New Roman" w:cs="Times New Roman"/>
-          <w:color w:val="000000"/>
-        </w:rPr>
-        <w:t xml:space="preserve">occurred when January ice cover exceeded 15% </w:t>
-      </w:r>
-      <w:proofErr w:type="spellStart"/>
-      <w:r>
-        <w:rPr>
-          <w:rFonts w:ascii="Times New Roman" w:eastAsia="Times New Roman" w:hAnsi="Times New Roman" w:cs="Times New Roman"/>
-          <w:color w:val="000000"/>
-        </w:rPr>
-        <w:t>lakewide</w:t>
-      </w:r>
-      <w:proofErr w:type="spellEnd"/>
-      <w:r>
-        <w:rPr>
-          <w:rFonts w:ascii="Times New Roman" w:eastAsia="Times New Roman" w:hAnsi="Times New Roman" w:cs="Times New Roman"/>
-          <w:color w:val="000000"/>
-        </w:rPr>
-        <w:t xml:space="preserve"> and twelve of 18 years had no measurable recruitment when </w:t>
-      </w:r>
-      <w:proofErr w:type="spellStart"/>
-      <w:r>
-        <w:rPr>
-          <w:rFonts w:ascii="Times New Roman" w:eastAsia="Times New Roman" w:hAnsi="Times New Roman" w:cs="Times New Roman"/>
-          <w:color w:val="000000"/>
-        </w:rPr>
-        <w:t>lakewide</w:t>
-      </w:r>
-      <w:proofErr w:type="spellEnd"/>
-      <w:r>
-        <w:rPr>
-          <w:rFonts w:ascii="Times New Roman" w:eastAsia="Times New Roman" w:hAnsi="Times New Roman" w:cs="Times New Roman"/>
-          <w:color w:val="000000"/>
-        </w:rPr>
-        <w:t xml:space="preserve"> ice cover did not reach 15% by January (new analysis, MV/TS). All known cisco spawning areas are estimated to be covered at 15% </w:t>
-      </w:r>
-      <w:proofErr w:type="spellStart"/>
-      <w:r>
-        <w:rPr>
-          <w:rFonts w:ascii="Times New Roman" w:eastAsia="Times New Roman" w:hAnsi="Times New Roman" w:cs="Times New Roman"/>
-          <w:color w:val="000000"/>
-        </w:rPr>
-        <w:t>lakewide</w:t>
-      </w:r>
-      <w:proofErr w:type="spellEnd"/>
-      <w:r>
-        <w:rPr>
-          <w:rFonts w:ascii="Times New Roman" w:eastAsia="Times New Roman" w:hAnsi="Times New Roman" w:cs="Times New Roman"/>
-          <w:color w:val="000000"/>
-        </w:rPr>
-        <w:t xml:space="preserve"> ice cover (Figure 1a, Goodyear 1982). Potential mechanisms by which early ice cover might influence cisco recruitment success include the reduction of physical wave action, lower and more stable winter and spring water temperatures, and less </w:t>
-      </w:r>
-      <w:r>
-        <w:rPr>
-          <w:rFonts w:ascii="Times New Roman" w:eastAsia="Times New Roman" w:hAnsi="Times New Roman" w:cs="Times New Roman"/>
-          <w:color w:val="000000"/>
-        </w:rPr>
-        <w:t>sun</w:t>
-      </w:r>
-      <w:r>
-        <w:rPr>
-          <w:rFonts w:ascii="Times New Roman" w:eastAsia="Times New Roman" w:hAnsi="Times New Roman" w:cs="Times New Roman"/>
-          <w:color w:val="000000"/>
-        </w:rPr>
-        <w:t xml:space="preserve">light reaching the lake bottom. </w:t>
-      </w:r>
-    </w:p>
-    <w:p>
-      <w:pPr>
-        <w:spacing w:line="276" w:lineRule="auto"/>
-        <w:rPr>
-          <w:rFonts w:ascii="Times New Roman" w:eastAsia="Times New Roman" w:hAnsi="Times New Roman" w:cs="Times New Roman"/>
-          <w:color w:val="000000"/>
-        </w:rPr>
-      </w:pPr>
-    </w:p>
-    <w:p>
-      <w:pPr>
-        <w:spacing w:line="276" w:lineRule="auto"/>
-        <w:rPr>
-          <w:rFonts w:ascii="Times New Roman" w:eastAsia="Times New Roman" w:hAnsi="Times New Roman" w:cs="Times New Roman"/>
-          <w:color w:val="000000"/>
-        </w:rPr>
-      </w:pPr>
-    </w:p>
-    <w:p>
-      <w:pPr>
-        <w:spacing w:line="276" w:lineRule="auto"/>
-        <w:rPr>
-          <w:rFonts w:ascii="Times New Roman" w:eastAsia="Times New Roman" w:hAnsi="Times New Roman" w:cs="Times New Roman"/>
-          <w:color w:val="000000"/>
-        </w:rPr>
-      </w:pPr>
-      <w:r>
-        <w:rPr>
-          <w:rFonts w:ascii="Times New Roman" w:eastAsia="Times New Roman" w:hAnsi="Times New Roman" w:cs="Times New Roman"/>
-          <w:color w:val="000000"/>
-        </w:rPr>
-        <w:t>Why light?</w:t>
-      </w:r>
+        <w:t xml:space="preserve"> </w:t>
+      </w:r>
+      <w:r>
+        <w:rPr>
+          <w:rFonts w:ascii="Times New Roman" w:eastAsia="Times New Roman" w:hAnsi="Times New Roman" w:cs="Times New Roman"/>
+          <w:color w:val="000000"/>
+        </w:rPr>
+        <w:t>ice cover</w:t>
+      </w:r>
+      <w:r>
+        <w:rPr>
+          <w:rFonts w:ascii="Times New Roman" w:eastAsia="Times New Roman" w:hAnsi="Times New Roman" w:cs="Times New Roman"/>
+          <w:color w:val="000000"/>
+        </w:rPr>
+        <w:t xml:space="preserve"> reaches 15% </w:t>
+      </w:r>
+      <w:r>
+        <w:rPr>
+          <w:rFonts w:ascii="Times New Roman" w:eastAsia="Times New Roman" w:hAnsi="Times New Roman" w:cs="Times New Roman"/>
+          <w:color w:val="000000"/>
+        </w:rPr>
+        <w:t xml:space="preserve">(Figure 1, Goodyear 1982). </w:t>
+      </w:r>
+      <w:r>
+        <w:rPr>
+          <w:rFonts w:ascii="Times New Roman" w:eastAsia="Times New Roman" w:hAnsi="Times New Roman" w:cs="Times New Roman"/>
+          <w:color w:val="000000"/>
+        </w:rPr>
+        <w:t xml:space="preserve">Therefore, understanding how variable and declining ice regimes may impact coregonine early-life history is an important aspect of </w:t>
+      </w:r>
+      <w:r>
+        <w:rPr>
+          <w:rFonts w:ascii="Times New Roman" w:eastAsia="Times New Roman" w:hAnsi="Times New Roman" w:cs="Times New Roman"/>
+          <w:color w:val="000000"/>
+        </w:rPr>
+        <w:t>coregonine conservation and restoration</w:t>
+      </w:r>
+      <w:r>
+        <w:rPr>
+          <w:rFonts w:ascii="Times New Roman" w:eastAsia="Times New Roman" w:hAnsi="Times New Roman" w:cs="Times New Roman"/>
+          <w:color w:val="000000"/>
+        </w:rPr>
+        <w:t xml:space="preserve"> efforts in the Great Lakes, and likely beyond.</w:t>
+      </w:r>
+    </w:p>
+    <w:p>
+      <w:pPr>
+        <w:spacing w:line="276" w:lineRule="auto"/>
+        <w:rPr>
+          <w:rFonts w:ascii="Times New Roman" w:eastAsia="Times New Roman" w:hAnsi="Times New Roman" w:cs="Times New Roman"/>
+          <w:color w:val="000000"/>
+        </w:rPr>
+      </w:pPr>
+    </w:p>
+    <w:p>
+      <w:pPr>
+        <w:spacing w:line="276" w:lineRule="auto"/>
+        <w:rPr>
+          <w:rFonts w:ascii="Times New Roman" w:eastAsia="Times New Roman" w:hAnsi="Times New Roman" w:cs="Times New Roman"/>
+          <w:color w:val="000000"/>
+        </w:rPr>
+      </w:pPr>
+      <w:r>
+        <w:rPr>
+          <w:rFonts w:ascii="Times New Roman" w:eastAsia="Times New Roman" w:hAnsi="Times New Roman" w:cs="Times New Roman"/>
+          <w:color w:val="000000"/>
+        </w:rPr>
+        <w:t xml:space="preserve">Changes in ice regimes can have larger ecosystem implications. </w:t>
+      </w:r>
+    </w:p>
+    <w:p>
+      <w:pPr>
+        <w:spacing w:line="276" w:lineRule="auto"/>
+        <w:rPr>
+          <w:rFonts w:ascii="Times New Roman" w:eastAsia="Times New Roman" w:hAnsi="Times New Roman" w:cs="Times New Roman"/>
+          <w:color w:val="000000"/>
+        </w:rPr>
+      </w:pPr>
     </w:p>
     <w:p>
       <w:pPr>
@@ -547,41 +1189,7 @@
           <w:rFonts w:ascii="Times New Roman" w:eastAsia="Times New Roman" w:hAnsi="Times New Roman" w:cs="Times New Roman"/>
           <w:color w:val="000000"/>
         </w:rPr>
-        <w:t>Ice-light relationship as experimental proxy</w:t>
-      </w:r>
-    </w:p>
-    <w:p>
-      <w:pPr>
-        <w:spacing w:line="276" w:lineRule="auto"/>
-        <w:rPr>
-          <w:rFonts w:ascii="Times New Roman" w:eastAsia="Times New Roman" w:hAnsi="Times New Roman" w:cs="Times New Roman"/>
-          <w:color w:val="000000"/>
-        </w:rPr>
-      </w:pPr>
-    </w:p>
-    <w:p>
-      <w:pPr>
-        <w:spacing w:line="276" w:lineRule="auto"/>
-        <w:rPr>
-          <w:rFonts w:ascii="Times New Roman" w:eastAsia="Times New Roman" w:hAnsi="Times New Roman" w:cs="Times New Roman"/>
-          <w:color w:val="000000"/>
-        </w:rPr>
-      </w:pPr>
-    </w:p>
-    <w:p>
-      <w:pPr>
-        <w:spacing w:line="276" w:lineRule="auto"/>
-        <w:rPr>
-          <w:rFonts w:ascii="Times New Roman" w:eastAsia="Times New Roman" w:hAnsi="Times New Roman" w:cs="Times New Roman"/>
-          <w:color w:val="000000"/>
-        </w:rPr>
-      </w:pPr>
-      <w:r>
-        <w:rPr>
-          <w:rFonts w:ascii="Times New Roman" w:eastAsia="Times New Roman" w:hAnsi="Times New Roman" w:cs="Times New Roman"/>
-          <w:color w:val="000000"/>
-        </w:rPr>
-        <w:t>How does ice impact development?</w:t>
+        <w:t>Temp-ice relationship for spring conditions</w:t>
       </w:r>
     </w:p>
     <w:p>
@@ -602,7 +1210,7 @@
           <w:rFonts w:ascii="Times New Roman" w:eastAsia="Times New Roman" w:hAnsi="Times New Roman" w:cs="Times New Roman"/>
           <w:color w:val="000000"/>
         </w:rPr>
-        <w:t>Hatching cues</w:t>
+        <w:t>Yolk-feeding-survival relationship</w:t>
       </w:r>
     </w:p>
     <w:p>
@@ -623,7 +1231,107 @@
           <w:rFonts w:ascii="Times New Roman" w:eastAsia="Times New Roman" w:hAnsi="Times New Roman" w:cs="Times New Roman"/>
           <w:color w:val="000000"/>
         </w:rPr>
-        <w:t>Yolk-feeding-survival relationship</w:t>
+        <w:t>Spring zooplankton phenology</w:t>
+      </w:r>
+    </w:p>
+    <w:p>
+      <w:pPr>
+        <w:spacing w:line="276" w:lineRule="auto"/>
+        <w:rPr>
+          <w:rFonts w:ascii="Times New Roman" w:eastAsia="Times New Roman" w:hAnsi="Times New Roman" w:cs="Times New Roman"/>
+          <w:color w:val="000000"/>
+        </w:rPr>
+      </w:pPr>
+      <w:r>
+        <w:rPr>
+          <w:rFonts w:ascii="Times New Roman" w:eastAsia="Times New Roman" w:hAnsi="Times New Roman" w:cs="Times New Roman"/>
+          <w:color w:val="000000"/>
+        </w:rPr>
+        <w:t>A larger yolk-sac at hatching increases time before exogenous feeding is required, which increases larval survival (</w:t>
+      </w:r>
+      <w:proofErr w:type="spellStart"/>
+      <w:r>
+        <w:rPr>
+          <w:rFonts w:ascii="Times New Roman" w:eastAsia="Times New Roman" w:hAnsi="Times New Roman" w:cs="Times New Roman"/>
+          <w:color w:val="000000"/>
+        </w:rPr>
+        <w:t>Fuiman</w:t>
+      </w:r>
+      <w:proofErr w:type="spellEnd"/>
+      <w:r>
+        <w:rPr>
+          <w:rFonts w:ascii="Times New Roman" w:eastAsia="Times New Roman" w:hAnsi="Times New Roman" w:cs="Times New Roman"/>
+          <w:color w:val="000000"/>
+        </w:rPr>
+        <w:t xml:space="preserve"> 2002).</w:t>
+      </w:r>
+    </w:p>
+    <w:p>
+      <w:pPr>
+        <w:spacing w:line="276" w:lineRule="auto"/>
+        <w:rPr>
+          <w:rFonts w:ascii="Times New Roman" w:eastAsia="Times New Roman" w:hAnsi="Times New Roman" w:cs="Times New Roman"/>
+          <w:color w:val="000000"/>
+        </w:rPr>
+      </w:pPr>
+    </w:p>
+    <w:p>
+      <w:pPr>
+        <w:spacing w:line="276" w:lineRule="auto"/>
+        <w:rPr>
+          <w:rFonts w:ascii="Times New Roman" w:eastAsia="Times New Roman" w:hAnsi="Times New Roman" w:cs="Times New Roman"/>
+          <w:color w:val="000000"/>
+        </w:rPr>
+      </w:pPr>
+    </w:p>
+    <w:p>
+      <w:pPr>
+        <w:spacing w:line="276" w:lineRule="auto"/>
+        <w:rPr>
+          <w:rFonts w:ascii="Times New Roman" w:eastAsia="Times New Roman" w:hAnsi="Times New Roman" w:cs="Times New Roman"/>
+          <w:color w:val="000000"/>
+        </w:rPr>
+      </w:pPr>
+      <w:r>
+        <w:rPr>
+          <w:rFonts w:ascii="Times New Roman" w:eastAsia="Times New Roman" w:hAnsi="Times New Roman" w:cs="Times New Roman"/>
+          <w:color w:val="000000"/>
+        </w:rPr>
+        <w:t>Contrast between Lake Superior and Lake Ontario ice regimes</w:t>
+      </w:r>
+    </w:p>
+    <w:p>
+      <w:pPr>
+        <w:spacing w:line="276" w:lineRule="auto"/>
+        <w:rPr>
+          <w:rFonts w:ascii="Times New Roman" w:eastAsia="Times New Roman" w:hAnsi="Times New Roman" w:cs="Times New Roman"/>
+          <w:color w:val="000000"/>
+        </w:rPr>
+      </w:pPr>
+    </w:p>
+    <w:p>
+      <w:pPr>
+        <w:spacing w:line="276" w:lineRule="auto"/>
+        <w:rPr>
+          <w:rFonts w:ascii="Times New Roman" w:eastAsia="Times New Roman" w:hAnsi="Times New Roman" w:cs="Times New Roman"/>
+          <w:color w:val="000000"/>
+        </w:rPr>
+      </w:pPr>
+    </w:p>
+    <w:p>
+      <w:pPr>
+        <w:spacing w:line="276" w:lineRule="auto"/>
+        <w:rPr>
+          <w:rFonts w:ascii="Times New Roman" w:eastAsia="Times New Roman" w:hAnsi="Times New Roman" w:cs="Times New Roman"/>
+          <w:color w:val="000000"/>
+        </w:rPr>
+      </w:pPr>
+      <w:r>
+        <w:rPr>
+          <w:rFonts w:ascii="Times New Roman" w:eastAsia="Times New Roman" w:hAnsi="Times New Roman" w:cs="Times New Roman"/>
+          <w:color w:val="000000"/>
+        </w:rPr>
+        <w:t>Why light? Ice-light relationship as experimental proxy</w:t>
       </w:r>
     </w:p>
     <w:p>
@@ -644,23 +1352,49 @@
           <w:rFonts w:ascii="Times New Roman" w:eastAsia="Times New Roman" w:hAnsi="Times New Roman" w:cs="Times New Roman"/>
           <w:color w:val="000000"/>
         </w:rPr>
-        <w:t>Spring zooplankton phenology</w:t>
-      </w:r>
-    </w:p>
-    <w:p>
-      <w:pPr>
-        <w:spacing w:line="276" w:lineRule="auto"/>
-        <w:rPr>
-          <w:rFonts w:ascii="Times New Roman" w:eastAsia="Times New Roman" w:hAnsi="Times New Roman" w:cs="Times New Roman"/>
-          <w:color w:val="000000"/>
-        </w:rPr>
-      </w:pPr>
-      <w:r>
-        <w:rPr>
-          <w:rFonts w:ascii="Times New Roman" w:eastAsia="Times New Roman" w:hAnsi="Times New Roman" w:cs="Times New Roman"/>
-          <w:color w:val="000000"/>
-        </w:rPr>
-        <w:t>A larger yolk-sac at hatching increases time before exogenous feeding is required, which increases larval survival (</w:t>
+        <w:t>Ice and</w:t>
+      </w:r>
+      <w:r>
+        <w:rPr>
+          <w:rFonts w:ascii="Times New Roman" w:eastAsia="Times New Roman" w:hAnsi="Times New Roman" w:cs="Times New Roman"/>
+          <w:color w:val="000000"/>
+        </w:rPr>
+        <w:t xml:space="preserve"> </w:t>
+      </w:r>
+      <w:r>
+        <w:rPr>
+          <w:rFonts w:ascii="Times New Roman" w:eastAsia="Times New Roman" w:hAnsi="Times New Roman" w:cs="Times New Roman"/>
+          <w:color w:val="000000"/>
+        </w:rPr>
+        <w:t>snow cover strongly affect the light environment in lakes and can reduce light transmittance</w:t>
+      </w:r>
+      <w:r>
+        <w:rPr>
+          <w:rFonts w:ascii="Times New Roman" w:eastAsia="Times New Roman" w:hAnsi="Times New Roman" w:cs="Times New Roman"/>
+          <w:color w:val="000000"/>
+        </w:rPr>
+        <w:t xml:space="preserve"> </w:t>
+      </w:r>
+      <w:r>
+        <w:rPr>
+          <w:rFonts w:ascii="Times New Roman" w:eastAsia="Times New Roman" w:hAnsi="Times New Roman" w:cs="Times New Roman"/>
+          <w:color w:val="000000"/>
+        </w:rPr>
+        <w:t>from 83% in open water to 62% under ice coverage, and to ≤ 10% under snow and ice</w:t>
+      </w:r>
+      <w:r>
+        <w:rPr>
+          <w:rFonts w:ascii="Times New Roman" w:eastAsia="Times New Roman" w:hAnsi="Times New Roman" w:cs="Times New Roman"/>
+          <w:color w:val="000000"/>
+        </w:rPr>
+        <w:t xml:space="preserve"> </w:t>
+      </w:r>
+      <w:r>
+        <w:rPr>
+          <w:rFonts w:ascii="Times New Roman" w:eastAsia="Times New Roman" w:hAnsi="Times New Roman" w:cs="Times New Roman"/>
+          <w:color w:val="000000"/>
+        </w:rPr>
+        <w:t>coverage (</w:t>
       </w:r>
       <w:proofErr w:type="spellStart"/>
       <w:r>
@@ -668,7 +1402,7 @@
           <w:rFonts w:ascii="Times New Roman" w:eastAsia="Times New Roman" w:hAnsi="Times New Roman" w:cs="Times New Roman"/>
           <w:color w:val="000000"/>
         </w:rPr>
-        <w:t>Fuiman</w:t>
+        <w:t>Bolsenga</w:t>
       </w:r>
       <w:proofErr w:type="spellEnd"/>
       <w:r>
@@ -676,41 +1410,102 @@
           <w:rFonts w:ascii="Times New Roman" w:eastAsia="Times New Roman" w:hAnsi="Times New Roman" w:cs="Times New Roman"/>
           <w:color w:val="000000"/>
         </w:rPr>
-        <w:t xml:space="preserve"> 2002).</w:t>
-      </w:r>
-    </w:p>
-    <w:p>
-      <w:pPr>
-        <w:spacing w:line="276" w:lineRule="auto"/>
-        <w:rPr>
-          <w:rFonts w:ascii="Times New Roman" w:eastAsia="Times New Roman" w:hAnsi="Times New Roman" w:cs="Times New Roman"/>
-          <w:color w:val="000000"/>
-        </w:rPr>
-      </w:pPr>
-    </w:p>
-    <w:p>
-      <w:pPr>
-        <w:spacing w:line="276" w:lineRule="auto"/>
-        <w:rPr>
-          <w:rFonts w:ascii="Times New Roman" w:eastAsia="Times New Roman" w:hAnsi="Times New Roman" w:cs="Times New Roman"/>
-          <w:color w:val="000000"/>
-        </w:rPr>
-      </w:pPr>
-    </w:p>
-    <w:p>
-      <w:pPr>
-        <w:spacing w:line="276" w:lineRule="auto"/>
-        <w:rPr>
-          <w:rFonts w:ascii="Times New Roman" w:eastAsia="Times New Roman" w:hAnsi="Times New Roman" w:cs="Times New Roman"/>
-          <w:color w:val="000000"/>
-        </w:rPr>
-      </w:pPr>
-      <w:r>
-        <w:rPr>
-          <w:rFonts w:ascii="Times New Roman" w:eastAsia="Times New Roman" w:hAnsi="Times New Roman" w:cs="Times New Roman"/>
-          <w:color w:val="000000"/>
-        </w:rPr>
-        <w:t>Contrast between Lake Superior and Lake Ontario ice regimes</w:t>
+        <w:t xml:space="preserve"> and </w:t>
+      </w:r>
+      <w:proofErr w:type="spellStart"/>
+      <w:r>
+        <w:rPr>
+          <w:rFonts w:ascii="Times New Roman" w:eastAsia="Times New Roman" w:hAnsi="Times New Roman" w:cs="Times New Roman"/>
+          <w:color w:val="000000"/>
+        </w:rPr>
+        <w:t>Vanderploeg</w:t>
+      </w:r>
+      <w:proofErr w:type="spellEnd"/>
+      <w:r>
+        <w:rPr>
+          <w:rFonts w:ascii="Times New Roman" w:eastAsia="Times New Roman" w:hAnsi="Times New Roman" w:cs="Times New Roman"/>
+          <w:color w:val="000000"/>
+        </w:rPr>
+        <w:t xml:space="preserve"> 1992)</w:t>
+      </w:r>
+      <w:r>
+        <w:rPr>
+          <w:rFonts w:ascii="Times New Roman" w:eastAsia="Times New Roman" w:hAnsi="Times New Roman" w:cs="Times New Roman"/>
+          <w:color w:val="000000"/>
+        </w:rPr>
+        <w:t>.</w:t>
+      </w:r>
+    </w:p>
+    <w:p>
+      <w:pPr>
+        <w:pStyle w:val="ListParagraph"/>
+        <w:numPr>
+          <w:ilvl w:val="0"/>
+          <w:numId w:val="1"/>
+        </w:numPr>
+        <w:spacing w:line="276" w:lineRule="auto"/>
+        <w:rPr>
+          <w:rFonts w:ascii="Times New Roman" w:eastAsia="Times New Roman" w:hAnsi="Times New Roman" w:cs="Times New Roman"/>
+          <w:color w:val="000000"/>
+        </w:rPr>
+      </w:pPr>
+      <w:r>
+        <w:rPr>
+          <w:rFonts w:ascii="Times New Roman" w:eastAsia="Times New Roman" w:hAnsi="Times New Roman" w:cs="Times New Roman"/>
+          <w:color w:val="000000"/>
+        </w:rPr>
+        <w:t xml:space="preserve">Lakes Superior and Ontario provide a contrast in ice cover and subsequent light attenuation. </w:t>
+      </w:r>
+    </w:p>
+    <w:p>
+      <w:pPr>
+        <w:pStyle w:val="ListParagraph"/>
+        <w:numPr>
+          <w:ilvl w:val="0"/>
+          <w:numId w:val="1"/>
+        </w:numPr>
+        <w:spacing w:line="276" w:lineRule="auto"/>
+        <w:rPr>
+          <w:rFonts w:ascii="Times New Roman" w:eastAsia="Times New Roman" w:hAnsi="Times New Roman" w:cs="Times New Roman"/>
+          <w:color w:val="000000"/>
+        </w:rPr>
+      </w:pPr>
+      <w:r>
+        <w:rPr>
+          <w:rFonts w:ascii="Times New Roman" w:eastAsia="Times New Roman" w:hAnsi="Times New Roman" w:cs="Times New Roman"/>
+          <w:color w:val="000000"/>
+        </w:rPr>
+        <w:t>Different incubation depths.</w:t>
+      </w:r>
+      <w:r>
+        <w:rPr>
+          <w:rFonts w:ascii="Times New Roman" w:eastAsia="Times New Roman" w:hAnsi="Times New Roman" w:cs="Times New Roman"/>
+          <w:color w:val="000000"/>
+        </w:rPr>
+        <w:t xml:space="preserve"> Look at Lar’s lab for literature.</w:t>
+      </w:r>
+      <w:r>
+        <w:rPr>
+          <w:rFonts w:ascii="Times New Roman" w:eastAsia="Times New Roman" w:hAnsi="Times New Roman" w:cs="Times New Roman"/>
+          <w:color w:val="000000"/>
+        </w:rPr>
+        <w:t xml:space="preserve"> </w:t>
+      </w:r>
+      <w:proofErr w:type="spellStart"/>
+      <w:r>
+        <w:rPr>
+          <w:rFonts w:ascii="Times New Roman" w:eastAsia="Times New Roman" w:hAnsi="Times New Roman" w:cs="Times New Roman"/>
+          <w:color w:val="000000"/>
+        </w:rPr>
+        <w:t>Paufve</w:t>
+      </w:r>
+      <w:proofErr w:type="spellEnd"/>
+      <w:r>
+        <w:rPr>
+          <w:rFonts w:ascii="Times New Roman" w:eastAsia="Times New Roman" w:hAnsi="Times New Roman" w:cs="Times New Roman"/>
+          <w:color w:val="000000"/>
+        </w:rPr>
+        <w:t xml:space="preserve"> thesis</w:t>
       </w:r>
     </w:p>
     <w:p>
@@ -724,15 +1519,6 @@
           <w:szCs w:val="24"/>
         </w:rPr>
       </w:pPr>
-      <w:r>
-        <w:rPr>
-          <w:rFonts w:ascii="Times New Roman" w:eastAsia="Times New Roman" w:hAnsi="Times New Roman" w:cs="Times New Roman"/>
-          <w:color w:val="000000"/>
-          <w:sz w:val="24"/>
-          <w:szCs w:val="24"/>
-        </w:rPr>
-        <w:t xml:space="preserve">Lakes Superior and Ontario provide a contrast in ice cover and subsequent light attenuation. </w:t>
-      </w:r>
     </w:p>
     <w:p>
       <w:pPr>
@@ -745,24 +1531,6 @@
           <w:szCs w:val="24"/>
         </w:rPr>
       </w:pPr>
-      <w:r>
-        <w:rPr>
-          <w:rFonts w:ascii="Times New Roman" w:eastAsia="Times New Roman" w:hAnsi="Times New Roman" w:cs="Times New Roman"/>
-          <w:color w:val="000000"/>
-          <w:sz w:val="24"/>
-          <w:szCs w:val="24"/>
-        </w:rPr>
-        <w:t>Different incubation depths.</w:t>
-      </w:r>
-      <w:r>
-        <w:rPr>
-          <w:rFonts w:ascii="Times New Roman" w:eastAsia="Times New Roman" w:hAnsi="Times New Roman" w:cs="Times New Roman"/>
-          <w:color w:val="000000"/>
-          <w:sz w:val="24"/>
-          <w:szCs w:val="24"/>
-        </w:rPr>
-        <w:t xml:space="preserve"> Look at Lar’s lab for literature.</w:t>
-      </w:r>
     </w:p>
     <w:p>
       <w:pPr>
@@ -770,34 +1538,9 @@
         <w:spacing w:line="276" w:lineRule="auto"/>
         <w:rPr>
           <w:rFonts w:ascii="Times New Roman" w:eastAsia="Times New Roman" w:hAnsi="Times New Roman" w:cs="Times New Roman"/>
-          <w:sz w:val="24"/>
-          <w:szCs w:val="24"/>
-        </w:rPr>
-      </w:pPr>
-      <w:r>
-        <w:rPr>
-          <w:rFonts w:ascii="Times New Roman" w:eastAsia="Times New Roman" w:hAnsi="Times New Roman" w:cs="Times New Roman"/>
-          <w:sz w:val="24"/>
-          <w:szCs w:val="24"/>
-        </w:rPr>
-        <w:t xml:space="preserve">Identify to what extent light influences cisco incubation duration, embryo survival, larval yolk-sac volume at hatching, and larval growth and survival. </w:t>
-      </w:r>
-    </w:p>
-    <w:p>
-      <w:pPr>
-        <w:spacing w:line="276" w:lineRule="auto"/>
-        <w:rPr>
-          <w:rFonts w:ascii="Times New Roman" w:eastAsia="Times New Roman" w:hAnsi="Times New Roman" w:cs="Times New Roman"/>
-          <w:color w:val="000000"/>
-        </w:rPr>
-      </w:pPr>
-    </w:p>
-    <w:p>
-      <w:pPr>
-        <w:spacing w:line="276" w:lineRule="auto"/>
-        <w:rPr>
-          <w:rFonts w:ascii="Times New Roman" w:eastAsia="Times New Roman" w:hAnsi="Times New Roman" w:cs="Times New Roman"/>
-          <w:color w:val="000000"/>
+          <w:color w:val="000000"/>
+          <w:sz w:val="24"/>
+          <w:szCs w:val="24"/>
         </w:rPr>
       </w:pPr>
     </w:p>
@@ -819,7 +1562,185 @@
           <w:sz w:val="24"/>
           <w:szCs w:val="24"/>
         </w:rPr>
-        <w:t xml:space="preserve">We will study cisco from Lakes Superior and Ontario under a common garden experiment to measure how cisco embryos respond to different ice regimes. We hypothesize that exposure to elevated light intensity (low ice cover) will accelerate cisco embryogenesis, resulting in smaller yolk-sacs and lower larval survival. Lake Superior cisco are expected to be adapted to lower light levels and thus will experience more negative impacts from increasing light intensity than Lake Ontario cisco. If these results hold up to more rigorous experimentation this would be a significant step towards understanding the recent high variability observed in </w:t>
+        <w:t xml:space="preserve">We </w:t>
+      </w:r>
+      <w:r>
+        <w:rPr>
+          <w:rFonts w:ascii="Times New Roman" w:eastAsia="Times New Roman" w:hAnsi="Times New Roman" w:cs="Times New Roman"/>
+          <w:color w:val="000000"/>
+          <w:sz w:val="24"/>
+          <w:szCs w:val="24"/>
+        </w:rPr>
+        <w:t xml:space="preserve">experimentally </w:t>
+      </w:r>
+      <w:r>
+        <w:rPr>
+          <w:rFonts w:ascii="Times New Roman" w:eastAsia="Times New Roman" w:hAnsi="Times New Roman" w:cs="Times New Roman"/>
+          <w:color w:val="000000"/>
+          <w:sz w:val="24"/>
+          <w:szCs w:val="24"/>
+        </w:rPr>
+        <w:t>stud</w:t>
+      </w:r>
+      <w:r>
+        <w:rPr>
+          <w:rFonts w:ascii="Times New Roman" w:eastAsia="Times New Roman" w:hAnsi="Times New Roman" w:cs="Times New Roman"/>
+          <w:color w:val="000000"/>
+          <w:sz w:val="24"/>
+          <w:szCs w:val="24"/>
+        </w:rPr>
+        <w:t>ied</w:t>
+      </w:r>
+      <w:r>
+        <w:rPr>
+          <w:rFonts w:ascii="Times New Roman" w:eastAsia="Times New Roman" w:hAnsi="Times New Roman" w:cs="Times New Roman"/>
+          <w:color w:val="000000"/>
+          <w:sz w:val="24"/>
+          <w:szCs w:val="24"/>
+        </w:rPr>
+        <w:t xml:space="preserve"> cisco from Lakes Superior and Ontario to measure how cisco embryos respond</w:t>
+      </w:r>
+      <w:r>
+        <w:rPr>
+          <w:rFonts w:ascii="Times New Roman" w:eastAsia="Times New Roman" w:hAnsi="Times New Roman" w:cs="Times New Roman"/>
+          <w:color w:val="000000"/>
+          <w:sz w:val="24"/>
+          <w:szCs w:val="24"/>
+        </w:rPr>
+        <w:t>ed</w:t>
+      </w:r>
+      <w:r>
+        <w:rPr>
+          <w:rFonts w:ascii="Times New Roman" w:eastAsia="Times New Roman" w:hAnsi="Times New Roman" w:cs="Times New Roman"/>
+          <w:color w:val="000000"/>
+          <w:sz w:val="24"/>
+          <w:szCs w:val="24"/>
+        </w:rPr>
+        <w:t xml:space="preserve"> to different ice regimes</w:t>
+      </w:r>
+      <w:r>
+        <w:rPr>
+          <w:rFonts w:ascii="Times New Roman" w:eastAsia="Times New Roman" w:hAnsi="Times New Roman" w:cs="Times New Roman"/>
+          <w:color w:val="000000"/>
+          <w:sz w:val="24"/>
+          <w:szCs w:val="24"/>
+        </w:rPr>
+        <w:t>.</w:t>
+      </w:r>
+      <w:r>
+        <w:rPr>
+          <w:rFonts w:ascii="Times New Roman" w:eastAsia="Times New Roman" w:hAnsi="Times New Roman" w:cs="Times New Roman"/>
+          <w:color w:val="000000"/>
+          <w:sz w:val="24"/>
+          <w:szCs w:val="24"/>
+        </w:rPr>
+        <w:t xml:space="preserve"> </w:t>
+      </w:r>
+      <w:r>
+        <w:rPr>
+          <w:rFonts w:ascii="Times New Roman" w:eastAsia="Times New Roman" w:hAnsi="Times New Roman" w:cs="Times New Roman"/>
+          <w:color w:val="000000"/>
+          <w:sz w:val="24"/>
+          <w:szCs w:val="24"/>
+        </w:rPr>
+        <w:t xml:space="preserve">Our objective was to </w:t>
+      </w:r>
+      <w:r>
+        <w:rPr>
+          <w:rFonts w:ascii="Times New Roman" w:eastAsia="Times New Roman" w:hAnsi="Times New Roman" w:cs="Times New Roman"/>
+          <w:sz w:val="24"/>
+          <w:szCs w:val="24"/>
+        </w:rPr>
+        <w:t>i</w:t>
+      </w:r>
+      <w:r>
+        <w:rPr>
+          <w:rFonts w:ascii="Times New Roman" w:eastAsia="Times New Roman" w:hAnsi="Times New Roman" w:cs="Times New Roman"/>
+          <w:sz w:val="24"/>
+          <w:szCs w:val="24"/>
+        </w:rPr>
+        <w:t>dentify to what extent light</w:t>
+      </w:r>
+      <w:r>
+        <w:rPr>
+          <w:rFonts w:ascii="Times New Roman" w:eastAsia="Times New Roman" w:hAnsi="Times New Roman" w:cs="Times New Roman"/>
+          <w:sz w:val="24"/>
+          <w:szCs w:val="24"/>
+        </w:rPr>
+        <w:t>, as a proxy for ice cover,</w:t>
+      </w:r>
+      <w:r>
+        <w:rPr>
+          <w:rFonts w:ascii="Times New Roman" w:eastAsia="Times New Roman" w:hAnsi="Times New Roman" w:cs="Times New Roman"/>
+          <w:sz w:val="24"/>
+          <w:szCs w:val="24"/>
+        </w:rPr>
+        <w:t xml:space="preserve"> influences cisco embryo survival, incubation duration, yolk-sac volume and length at hatching. </w:t>
+      </w:r>
+      <w:r>
+        <w:rPr>
+          <w:rFonts w:ascii="Times New Roman" w:eastAsia="Times New Roman" w:hAnsi="Times New Roman" w:cs="Times New Roman"/>
+          <w:color w:val="000000"/>
+          <w:sz w:val="24"/>
+          <w:szCs w:val="24"/>
+        </w:rPr>
+        <w:t>We hypothesize</w:t>
+      </w:r>
+      <w:r>
+        <w:rPr>
+          <w:rFonts w:ascii="Times New Roman" w:eastAsia="Times New Roman" w:hAnsi="Times New Roman" w:cs="Times New Roman"/>
+          <w:color w:val="000000"/>
+          <w:sz w:val="24"/>
+          <w:szCs w:val="24"/>
+        </w:rPr>
+        <w:t>d</w:t>
+      </w:r>
+      <w:r>
+        <w:rPr>
+          <w:rFonts w:ascii="Times New Roman" w:eastAsia="Times New Roman" w:hAnsi="Times New Roman" w:cs="Times New Roman"/>
+          <w:color w:val="000000"/>
+          <w:sz w:val="24"/>
+          <w:szCs w:val="24"/>
+        </w:rPr>
+        <w:t xml:space="preserve"> that exposure to elevated light intensity (low ice cover) </w:t>
+      </w:r>
+      <w:r>
+        <w:rPr>
+          <w:rFonts w:ascii="Times New Roman" w:eastAsia="Times New Roman" w:hAnsi="Times New Roman" w:cs="Times New Roman"/>
+          <w:color w:val="000000"/>
+          <w:sz w:val="24"/>
+          <w:szCs w:val="24"/>
+        </w:rPr>
+        <w:t>would</w:t>
+      </w:r>
+      <w:r>
+        <w:rPr>
+          <w:rFonts w:ascii="Times New Roman" w:eastAsia="Times New Roman" w:hAnsi="Times New Roman" w:cs="Times New Roman"/>
+          <w:color w:val="000000"/>
+          <w:sz w:val="24"/>
+          <w:szCs w:val="24"/>
+        </w:rPr>
+        <w:t xml:space="preserve"> accelerate embryogenesis, resulting in smaller yolk-sacs and lower larval survival. Lake Superior cisco are expected to be adapted to lower light levels and thus will experience more negative impacts from increasing light intensity than Lake Ontario cisco. If these results hold up to more rigorous experimentation this would be a significant step towards understanding the recent high variability observed in</w:t>
+      </w:r>
+      <w:r>
+        <w:rPr>
+          <w:rFonts w:ascii="Times New Roman" w:eastAsia="Times New Roman" w:hAnsi="Times New Roman" w:cs="Times New Roman"/>
+          <w:iCs/>
+          <w:color w:val="000000"/>
+          <w:sz w:val="24"/>
+          <w:szCs w:val="24"/>
+        </w:rPr>
+        <w:t xml:space="preserve"> </w:t>
+      </w:r>
+      <w:r>
+        <w:rPr>
+          <w:rFonts w:ascii="Times New Roman" w:eastAsia="Times New Roman" w:hAnsi="Times New Roman" w:cs="Times New Roman"/>
+          <w:iCs/>
+          <w:color w:val="000000"/>
+          <w:sz w:val="24"/>
+          <w:szCs w:val="24"/>
+        </w:rPr>
+        <w:t>coregonine</w:t>
       </w:r>
       <w:r>
         <w:rPr>
@@ -829,16 +1750,16 @@
           <w:sz w:val="24"/>
           <w:szCs w:val="24"/>
         </w:rPr>
-        <w:t>Coregonus</w:t>
-      </w:r>
-      <w:r>
-        <w:rPr>
-          <w:rFonts w:ascii="Times New Roman" w:eastAsia="Times New Roman" w:hAnsi="Times New Roman" w:cs="Times New Roman"/>
-          <w:color w:val="000000"/>
-          <w:sz w:val="24"/>
-          <w:szCs w:val="24"/>
-        </w:rPr>
-        <w:t xml:space="preserve"> recruitment and help predict what the future of these species may look like under current climate trends to inform restoration efforts, particularly with respect to the selection of successful brood stocks.</w:t>
+        <w:t xml:space="preserve"> </w:t>
+      </w:r>
+      <w:r>
+        <w:rPr>
+          <w:rFonts w:ascii="Times New Roman" w:eastAsia="Times New Roman" w:hAnsi="Times New Roman" w:cs="Times New Roman"/>
+          <w:color w:val="000000"/>
+          <w:sz w:val="24"/>
+          <w:szCs w:val="24"/>
+        </w:rPr>
+        <w:t>recruitment and help predict what the future of these species may look like under current climate trends to inform restoration efforts.</w:t>
       </w:r>
     </w:p>
     <w:p>
@@ -883,6 +1804,7 @@
           <w:sz w:val="24"/>
           <w:szCs w:val="24"/>
         </w:rPr>
+        <w:lastRenderedPageBreak/>
         <w:t xml:space="preserve">Cisco will be collected from Lake Superior, near Bayfield, Wisconsin, and Lake Ontario, Chaumont Bay, New York, in December 2019 by the Wisconsin DNR and New York DEC, respectively. Eggs and milt will be stripped from 12 females and 16 males and artificially inseminated to create 48 families from each lake. Fertilized eggs will be transported overnight to the University of Vermont (UVM) where all laboratory work will be conducted. Fertilization success will be assessed within 48-hours post-fertilization and unsuccessful families removed. Embryos from successful families </w:t>
       </w:r>
       <w:r>
@@ -962,16 +1884,7 @@
           <w:sz w:val="24"/>
           <w:szCs w:val="24"/>
         </w:rPr>
-        <w:t xml:space="preserve">). The relationship between embryonic life history traits (incubation period, length-at-hatch, yolk-sac volume) and incubation light treatments between lakes will be analyzed using linear mixed models and ANOVAs. A sib analysis (Falconer and </w:t>
-      </w:r>
-      <w:r>
-        <w:rPr>
-          <w:rFonts w:ascii="Times New Roman" w:eastAsia="Times New Roman" w:hAnsi="Times New Roman" w:cs="Times New Roman"/>
-          <w:sz w:val="24"/>
-          <w:szCs w:val="24"/>
-        </w:rPr>
-        <w:lastRenderedPageBreak/>
-        <w:t>Mackay 1996) will be used to assess the relative role heritability (variation within sibling families) and the common environment (light) played in effecting the measured life history traits.</w:t>
+        <w:t>). The relationship between embryonic life history traits (incubation period, length-at-hatch, yolk-sac volume) and incubation light treatments between lakes will be analyzed using linear mixed models and ANOVAs. A sib analysis (Falconer and Mackay 1996) will be used to assess the relative role heritability (variation within sibling families) and the common environment (light) played in effecting the measured life history traits.</w:t>
       </w:r>
     </w:p>
     <w:p>
@@ -1136,6 +2049,7 @@
     </w:p>
     <w:p>
       <w:pPr>
+        <w:spacing w:line="276" w:lineRule="auto"/>
         <w:rPr>
           <w:rFonts w:ascii="Times New Roman" w:eastAsia="Times New Roman" w:hAnsi="Times New Roman" w:cs="Times New Roman"/>
           <w:b/>
@@ -1182,6 +2096,7 @@
     </w:p>
     <w:p>
       <w:pPr>
+        <w:spacing w:line="276" w:lineRule="auto"/>
         <w:rPr>
           <w:rFonts w:ascii="Times New Roman" w:eastAsia="Times New Roman" w:hAnsi="Times New Roman" w:cs="Times New Roman"/>
           <w:b/>
@@ -1215,6 +2130,16 @@
         <w:lastRenderedPageBreak/>
         <w:t>FIGURES:</w:t>
       </w:r>
+    </w:p>
+    <w:p>
+      <w:pPr>
+        <w:spacing w:line="276" w:lineRule="auto"/>
+        <w:rPr>
+          <w:rFonts w:ascii="Times New Roman" w:eastAsia="Times New Roman" w:hAnsi="Times New Roman" w:cs="Times New Roman"/>
+          <w:b/>
+          <w:bCs/>
+        </w:rPr>
+      </w:pPr>
     </w:p>
     <w:sectPr>
       <w:pgSz w:w="12240" w:h="15840"/>
@@ -1745,7 +2670,6 @@
   <w:style w:type="character" w:default="1" w:styleId="DefaultParagraphFont">
     <w:name w:val="Default Paragraph Font"/>
     <w:uiPriority w:val="1"/>
-    <w:semiHidden/>
     <w:unhideWhenUsed/>
   </w:style>
   <w:style w:type="table" w:default="1" w:styleId="TableNormal">
@@ -2099,4 +3023,16 @@
     </a:ext>
   </a:extLst>
 </a:theme>
+</file>
+
+<file path=customXml/item1.xml><?xml version="1.0" encoding="utf-8"?>
+<b:Sources xmlns:b="http://schemas.openxmlformats.org/officeDocument/2006/bibliography" xmlns="http://schemas.openxmlformats.org/officeDocument/2006/bibliography" SelectedStyle="/APASixthEditionOfficeOnline.xsl" StyleName="APA" Version="6"/>
+</file>
+
+<file path=customXml/itemProps1.xml><?xml version="1.0" encoding="utf-8"?>
+<ds:datastoreItem xmlns:ds="http://schemas.openxmlformats.org/officeDocument/2006/customXml" ds:itemID="{E1FB1CF4-FB4F-0C42-B8BF-9AD4DD6BB987}">
+  <ds:schemaRefs>
+    <ds:schemaRef ds:uri="http://schemas.openxmlformats.org/officeDocument/2006/bibliography"/>
+  </ds:schemaRefs>
+</ds:datastoreItem>
 </file>
</xml_diff>

<commit_message>
update Fig 1; MS v1
</commit_message>
<xml_diff>
--- a/manuscript/Coregonine-Light-MS-v1.docx
+++ b/manuscript/Coregonine-Light-MS-v1.docx
@@ -5,24 +5,36 @@
     <w:p>
       <w:pPr>
         <w:spacing w:line="300" w:lineRule="auto"/>
-        <w:rPr>
-          <w:color w:val="000000"/>
-        </w:rPr>
-      </w:pPr>
-      <w:r>
-        <w:rPr>
-          <w:color w:val="000000"/>
+        <w:rPr/>
+      </w:pPr>
+      <w:sdt>
+        <w:sdtPr>
+          <w:tag w:val="goog_rdk_0"/>
+        </w:sdtPr>
+        <w:sdtContent>
+          <w:commentRangeStart w:id="0"/>
+        </w:sdtContent>
+      </w:sdt>
+      <w:r>
+        <w:rPr>
           <w:rtl w:val="0"/>
         </w:rPr>
         <w:t xml:space="preserve">Quantifying a potential mechanism between ice cover and cisco recruitment success: what role does light play in cisco embryonic development?</w:t>
       </w:r>
+      <w:commentRangeEnd w:id="0"/>
+      <w:r>
+        <w:commentReference w:id="0"/>
+      </w:r>
+      <w:r>
+        <w:rPr>
+          <w:rtl w:val="0"/>
+        </w:rPr>
+      </w:r>
     </w:p>
     <w:p>
       <w:pPr>
         <w:spacing w:line="300" w:lineRule="auto"/>
-        <w:rPr>
-          <w:color w:val="000000"/>
-        </w:rPr>
+        <w:rPr/>
       </w:pPr>
       <w:r>
         <w:rPr>
@@ -33,20 +45,16 @@
     <w:p>
       <w:pPr>
         <w:spacing w:line="300" w:lineRule="auto"/>
-        <w:rPr>
-          <w:color w:val="000000"/>
-        </w:rPr>
-      </w:pPr>
-      <w:r>
-        <w:rPr>
-          <w:color w:val="000000"/>
+        <w:rPr/>
+      </w:pPr>
+      <w:r>
+        <w:rPr>
           <w:rtl w:val="0"/>
         </w:rPr>
         <w:t xml:space="preserve">Taylor R. Stewart</w:t>
       </w:r>
       <w:r>
         <w:rPr>
-          <w:color w:val="000000"/>
           <w:vertAlign w:val="superscript"/>
           <w:rtl w:val="0"/>
         </w:rPr>
@@ -54,14 +62,12 @@
       </w:r>
       <w:r>
         <w:rPr>
-          <w:color w:val="000000"/>
           <w:rtl w:val="0"/>
         </w:rPr>
         <w:t xml:space="preserve">, Mark R. Vinson</w:t>
       </w:r>
       <w:r>
         <w:rPr>
-          <w:color w:val="000000"/>
           <w:vertAlign w:val="superscript"/>
           <w:rtl w:val="0"/>
         </w:rPr>
@@ -69,14 +75,12 @@
       </w:r>
       <w:r>
         <w:rPr>
-          <w:color w:val="000000"/>
           <w:rtl w:val="0"/>
         </w:rPr>
         <w:t xml:space="preserve">, and Jason D. Stockwell</w:t>
       </w:r>
       <w:r>
         <w:rPr>
-          <w:color w:val="000000"/>
           <w:vertAlign w:val="superscript"/>
           <w:rtl w:val="0"/>
         </w:rPr>
@@ -91,9 +95,7 @@
     <w:p>
       <w:pPr>
         <w:spacing w:line="300" w:lineRule="auto"/>
-        <w:rPr>
-          <w:color w:val="000000"/>
-        </w:rPr>
+        <w:rPr/>
       </w:pPr>
       <w:r>
         <w:rPr>
@@ -118,14 +120,9 @@
         <w:ind w:left="0" w:right="0" w:firstLine="0"/>
         <w:jc w:val="left"/>
         <w:rPr>
-          <w:rFonts w:ascii="Times New Roman" w:cs="Times New Roman" w:eastAsia="Times New Roman" w:hAnsi="Times New Roman"/>
-          <w:b w:val="0"/>
           <w:i w:val="0"/>
           <w:smallCaps w:val="0"/>
           <w:strike w:val="0"/>
-          <w:color w:val="000000"/>
-          <w:sz w:val="24"/>
-          <w:szCs w:val="24"/>
           <w:u w:val="none"/>
           <w:shd w:fill="auto" w:val="clear"/>
           <w:vertAlign w:val="baseline"/>
@@ -133,14 +130,9 @@
       </w:pPr>
       <w:r>
         <w:rPr>
-          <w:rFonts w:ascii="Times New Roman" w:cs="Times New Roman" w:eastAsia="Times New Roman" w:hAnsi="Times New Roman"/>
-          <w:b w:val="0"/>
           <w:i w:val="0"/>
           <w:smallCaps w:val="0"/>
           <w:strike w:val="0"/>
-          <w:color w:val="000000"/>
-          <w:sz w:val="24"/>
-          <w:szCs w:val="24"/>
           <w:u w:val="none"/>
           <w:shd w:fill="auto" w:val="clear"/>
           <w:vertAlign w:val="superscript"/>
@@ -150,14 +142,9 @@
       </w:r>
       <w:r>
         <w:rPr>
-          <w:rFonts w:ascii="Times New Roman" w:cs="Times New Roman" w:eastAsia="Times New Roman" w:hAnsi="Times New Roman"/>
-          <w:b w:val="0"/>
           <w:i w:val="0"/>
           <w:smallCaps w:val="0"/>
           <w:strike w:val="0"/>
-          <w:color w:val="000000"/>
-          <w:sz w:val="24"/>
-          <w:szCs w:val="24"/>
           <w:u w:val="none"/>
           <w:shd w:fill="auto" w:val="clear"/>
           <w:vertAlign w:val="baseline"/>
@@ -183,14 +170,9 @@
         <w:ind w:left="0" w:right="0" w:firstLine="0"/>
         <w:jc w:val="left"/>
         <w:rPr>
-          <w:rFonts w:ascii="Times New Roman" w:cs="Times New Roman" w:eastAsia="Times New Roman" w:hAnsi="Times New Roman"/>
-          <w:b w:val="0"/>
           <w:i w:val="0"/>
           <w:smallCaps w:val="0"/>
           <w:strike w:val="0"/>
-          <w:color w:val="000000"/>
-          <w:sz w:val="24"/>
-          <w:szCs w:val="24"/>
           <w:u w:val="none"/>
           <w:shd w:fill="auto" w:val="clear"/>
           <w:vertAlign w:val="superscript"/>
@@ -198,14 +180,9 @@
       </w:pPr>
       <w:r>
         <w:rPr>
-          <w:rFonts w:ascii="Times New Roman" w:cs="Times New Roman" w:eastAsia="Times New Roman" w:hAnsi="Times New Roman"/>
-          <w:b w:val="0"/>
           <w:i w:val="0"/>
           <w:smallCaps w:val="0"/>
           <w:strike w:val="0"/>
-          <w:color w:val="000000"/>
-          <w:sz w:val="24"/>
-          <w:szCs w:val="24"/>
           <w:u w:val="none"/>
           <w:shd w:fill="auto" w:val="clear"/>
           <w:vertAlign w:val="superscript"/>
@@ -215,14 +192,9 @@
       </w:r>
       <w:r>
         <w:rPr>
-          <w:rFonts w:ascii="Times New Roman" w:cs="Times New Roman" w:eastAsia="Times New Roman" w:hAnsi="Times New Roman"/>
-          <w:b w:val="0"/>
           <w:i w:val="0"/>
           <w:smallCaps w:val="0"/>
           <w:strike w:val="0"/>
-          <w:color w:val="000000"/>
-          <w:sz w:val="24"/>
-          <w:szCs w:val="24"/>
           <w:u w:val="none"/>
           <w:shd w:fill="auto" w:val="clear"/>
           <w:vertAlign w:val="baseline"/>
@@ -253,14 +225,9 @@
         <w:ind w:left="0" w:right="0" w:firstLine="0"/>
         <w:jc w:val="left"/>
         <w:rPr>
-          <w:rFonts w:ascii="Times New Roman" w:cs="Times New Roman" w:eastAsia="Times New Roman" w:hAnsi="Times New Roman"/>
-          <w:b w:val="0"/>
           <w:i w:val="0"/>
           <w:smallCaps w:val="0"/>
           <w:strike w:val="0"/>
-          <w:color w:val="000000"/>
-          <w:sz w:val="24"/>
-          <w:szCs w:val="24"/>
           <w:u w:val="none"/>
           <w:shd w:fill="auto" w:val="clear"/>
           <w:vertAlign w:val="baseline"/>
@@ -268,14 +235,9 @@
       </w:pPr>
       <w:r>
         <w:rPr>
-          <w:rFonts w:ascii="Times New Roman" w:cs="Times New Roman" w:eastAsia="Times New Roman" w:hAnsi="Times New Roman"/>
-          <w:b w:val="0"/>
           <w:i w:val="0"/>
           <w:smallCaps w:val="0"/>
           <w:strike w:val="0"/>
-          <w:color w:val="000000"/>
-          <w:sz w:val="24"/>
-          <w:szCs w:val="24"/>
           <w:u w:val="none"/>
           <w:shd w:fill="auto" w:val="clear"/>
           <w:vertAlign w:val="superscript"/>
@@ -285,14 +247,9 @@
       </w:r>
       <w:r>
         <w:rPr>
-          <w:rFonts w:ascii="Times New Roman" w:cs="Times New Roman" w:eastAsia="Times New Roman" w:hAnsi="Times New Roman"/>
-          <w:b w:val="0"/>
           <w:i w:val="0"/>
           <w:smallCaps w:val="0"/>
           <w:strike w:val="0"/>
-          <w:color w:val="000000"/>
-          <w:sz w:val="24"/>
-          <w:szCs w:val="24"/>
           <w:u w:val="none"/>
           <w:shd w:fill="auto" w:val="clear"/>
           <w:vertAlign w:val="baseline"/>
@@ -306,7 +263,6 @@
         <w:spacing w:line="300" w:lineRule="auto"/>
         <w:rPr>
           <w:b w:val="1"/>
-          <w:color w:val="000000"/>
         </w:rPr>
       </w:pPr>
       <w:r>
@@ -340,7 +296,6 @@
         <w:spacing w:line="300" w:lineRule="auto"/>
         <w:rPr>
           <w:b w:val="1"/>
-          <w:color w:val="000000"/>
         </w:rPr>
       </w:pPr>
       <w:r>
@@ -354,7 +309,6 @@
         <w:spacing w:line="300" w:lineRule="auto"/>
         <w:rPr>
           <w:b w:val="1"/>
-          <w:color w:val="000000"/>
         </w:rPr>
       </w:pPr>
       <w:r>
@@ -374,321 +328,33 @@
       </w:pPr>
       <w:bookmarkStart w:colFirst="0" w:colLast="0" w:name="_heading=h.gq64dkq09tbn" w:id="1"/>
       <w:bookmarkEnd w:id="1"/>
-      <w:sdt>
-        <w:sdtPr>
-          <w:tag w:val="goog_rdk_0"/>
-        </w:sdtPr>
-        <w:sdtContent>
-          <w:commentRangeStart w:id="0"/>
-        </w:sdtContent>
-      </w:sdt>
-      <w:r>
-        <w:rPr>
-          <w:sz w:val="24"/>
-          <w:szCs w:val="24"/>
-          <w:rtl w:val="0"/>
-        </w:rPr>
-        <w:t xml:space="preserve">INTRODUCTION</w:t>
-      </w:r>
-      <w:commentRangeEnd w:id="0"/>
-      <w:r>
-        <w:commentReference w:id="0"/>
-      </w:r>
-      <w:r>
-        <w:rPr>
-          <w:sz w:val="24"/>
-          <w:szCs w:val="24"/>
-          <w:rtl w:val="0"/>
-        </w:rPr>
-        <w:t xml:space="preserve">:</w:t>
-      </w:r>
-    </w:p>
-    <w:p>
-      <w:pPr>
-        <w:spacing w:line="300" w:lineRule="auto"/>
-        <w:rPr>
-          <w:color w:val="000000"/>
-        </w:rPr>
-      </w:pPr>
-      <w:r>
-        <w:rPr>
-          <w:color w:val="000000"/>
-          <w:rtl w:val="0"/>
-        </w:rPr>
-        <w:t xml:space="preserve">Freshwater whitefishes, Salmonidae Coregoninae (hereafter coregonines)</w:t>
-      </w:r>
-      <w:r>
-        <w:rPr>
-          <w:rtl w:val="0"/>
-        </w:rPr>
-        <w:t xml:space="preserve"> </w:t>
-      </w:r>
-      <w:r>
-        <w:rPr>
-          <w:color w:val="000000"/>
-          <w:rtl w:val="0"/>
-        </w:rPr>
-        <w:t xml:space="preserve">have played important economic and ecological roles throughout the northern hemisphere (</w:t>
-      </w:r>
-      <w:r>
-        <w:rPr>
-          <w:rtl w:val="0"/>
-        </w:rPr>
-        <w:t xml:space="preserve">Nyberg et al. 2001, Ebener et al. 2008b, 2008a, Vonlanthen et al. 2009, 2012, Lynch et al. 2015, 2016</w:t>
-      </w:r>
-      <w:r>
-        <w:rPr>
-          <w:color w:val="000000"/>
-          <w:rtl w:val="0"/>
-        </w:rPr>
-        <w:t xml:space="preserve">). </w:t>
-      </w:r>
-      <w:r>
-        <w:rPr>
-          <w:rtl w:val="0"/>
-        </w:rPr>
-        <w:t xml:space="preserve">Over the past 35 years, coregonine populations worldwide have experienced declines due to highly variable and weak year-class strengths (Nyberg et al. 2001, Myers et al. 2015). In the Laurentian Great Lakes, native coregonine conservation and restoration efforts are at the forefront of fisheries management efforts (Favé and Turgeon 2008, Zimmerman and Krueger 2009, Bronte et al. 2017). Historical coregonine declines have been attributed to overfishing, invasive species, habitat alterations, and competition (Stockwell et al. 2009, Rosinski et al. 2020, Lucke et al. 2020). However, reasons for contemporary declines remain unknown, </w:t>
-      </w:r>
-      <w:r>
-        <w:rPr>
-          <w:color w:val="000000"/>
-          <w:rtl w:val="0"/>
-        </w:rPr>
-        <w:t xml:space="preserve">but climate-induced changes in early-life stage environments have been hypothesized, and winter </w:t>
-      </w:r>
-      <w:r>
-        <w:rPr>
-          <w:rtl w:val="0"/>
-        </w:rPr>
-        <w:t xml:space="preserve">ice and water temperature regimes have changed over the past 20 years or more (Austin and Colman 2007, O’Reilly et al. 2015, Sharma et al. 2019). </w:t>
-      </w:r>
-      <w:r>
-        <w:rPr>
-          <w:color w:val="000000"/>
-          <w:rtl w:val="0"/>
-        </w:rPr>
-        <w:t xml:space="preserve">Future climate change predictions show that the timing and physical characteristics of winter and ice regimes are likely to drive some of the most important biological changes (Sharma et al. 2007, Sharma et al. 2019, </w:t>
-      </w:r>
-      <w:r>
-        <w:rPr>
-          <w:rtl w:val="0"/>
-        </w:rPr>
-        <w:t xml:space="preserve">Woolway et al. 2020</w:t>
-      </w:r>
-      <w:r>
-        <w:rPr>
-          <w:color w:val="000000"/>
-          <w:rtl w:val="0"/>
-        </w:rPr>
-        <w:t xml:space="preserve">). </w:t>
-      </w:r>
-    </w:p>
-    <w:p>
-      <w:pPr>
-        <w:spacing w:line="300" w:lineRule="auto"/>
-        <w:rPr/>
-      </w:pPr>
-      <w:r>
-        <w:rPr>
-          <w:rtl w:val="0"/>
-        </w:rPr>
-      </w:r>
-    </w:p>
-    <w:p>
-      <w:pPr>
-        <w:spacing w:line="300" w:lineRule="auto"/>
-        <w:rPr>
-          <w:color w:val="000000"/>
-        </w:rPr>
-      </w:pPr>
-      <w:r>
-        <w:rPr>
-          <w:color w:val="000000"/>
-          <w:rtl w:val="0"/>
-        </w:rPr>
-        <w:t xml:space="preserve">Year-class strength in most fish species, including coregonines, is thought to be established prior to the end of the first season of growth (Hjort 1914, Cushing 1990). Unlike larvae, embryos are static, leaving this early-life stage vulnerable to predation (Stockwell et al. 2014) and unable to evade inter-annual variation in winter conditions (</w:t>
-      </w:r>
-      <w:r>
-        <w:rPr>
-          <w:color w:val="980000"/>
-          <w:rtl w:val="0"/>
-        </w:rPr>
-        <w:t xml:space="preserve">REFS</w:t>
-      </w:r>
-      <w:r>
-        <w:rPr>
-          <w:color w:val="000000"/>
-          <w:rtl w:val="0"/>
-        </w:rPr>
-        <w:t xml:space="preserve">). Most coregonines are autumn spawners whose embryos incubate under ice throughout the winter and hatch in spring (Karjalainen et al. 2000, Stockwell et al. 2009). Changes in winter severity and ice cover could alter developmental rates, embryo survival, and time of hatching (Karjalainen et al. 2015). Potential mechanisms by which ice cover might influence cisco development include the reduction of physical wave action (Walter et al. 2006, Austin and Colman 2007, Wang et al. 2010, Nguyen et al. 2017), more stable winter and spring water temperatures (Magnuson et al. 1997, Winslow et al. 2017), and less sunlight reaching the lake bottom (Bolsenga and Vanderploeg 1992, Hampton et al. 2015). Recent changes in ice cover coupled with poor coregonine</w:t>
-      </w:r>
-      <w:r>
-        <w:rPr>
-          <w:i w:val="1"/>
-          <w:color w:val="000000"/>
-          <w:rtl w:val="0"/>
-        </w:rPr>
-        <w:t xml:space="preserve"> </w:t>
-      </w:r>
-      <w:r>
-        <w:rPr>
-          <w:color w:val="000000"/>
-          <w:rtl w:val="0"/>
-        </w:rPr>
-        <w:t xml:space="preserve">recruitment has led to speculation about the relationship between ice cover and embryo survival for decades with limited rectification. </w:t>
-      </w:r>
-      <w:r>
-        <w:rPr>
-          <w:color w:val="000000"/>
-          <w:rtl w:val="0"/>
-        </w:rPr>
-        <w:t xml:space="preserve">Therefore, understanding how variable and declining ice regimes may impact coregonine early-life history is an important aspect of coregonine conservation and restoration efforts.</w:t>
-      </w:r>
-    </w:p>
-    <w:p>
-      <w:pPr>
-        <w:spacing w:line="300" w:lineRule="auto"/>
-        <w:rPr>
-          <w:color w:val="000000"/>
-        </w:rPr>
-      </w:pPr>
-      <w:r>
-        <w:rPr>
-          <w:rtl w:val="0"/>
-        </w:rPr>
-      </w:r>
-    </w:p>
-    <w:p>
-      <w:pPr>
-        <w:spacing w:line="300" w:lineRule="auto"/>
-        <w:rPr>
-          <w:color w:val="000000"/>
-        </w:rPr>
-      </w:pPr>
-      <w:r>
-        <w:rPr>
-          <w:color w:val="000000"/>
-          <w:rtl w:val="0"/>
-        </w:rPr>
-        <w:t xml:space="preserve">Lake ice cover can also play a critical role in physical and ecological processes (Sharma et al. 2020). Increases in spring water temperature and ice breakup cues the onset of hatching in autumn-spawning coregonines (Häkkinen et al. 2002, Urpanen et al. 2005, Karjalainen et al. 2015). Synchronization of coregonine hatching and spring plankton blooms is critical to match optimal nursery feeding conditions (Hjort 1914, Myers et al. 2015). Larval coregonines can withstand extended periods after hatching without feeding, but the time until exogenous feeding is relative to the amount of available maternal yolk for endogenous feeding (Lucke et al. 2020, Fuiman 2002). Increased metabolic rates during embryogenesis can compromise the amount of yolk retained (Hodson and Blunt 1986, Kamler 2008). </w:t>
-      </w:r>
-    </w:p>
-    <w:p>
-      <w:pPr>
-        <w:spacing w:line="300" w:lineRule="auto"/>
-        <w:rPr>
-          <w:color w:val="000000"/>
-        </w:rPr>
-      </w:pPr>
-      <w:r>
-        <w:rPr>
-          <w:rtl w:val="0"/>
-        </w:rPr>
-      </w:r>
-    </w:p>
-    <w:p>
-      <w:pPr>
-        <w:spacing w:line="300" w:lineRule="auto"/>
-        <w:rPr>
-          <w:color w:val="000000"/>
-        </w:rPr>
-      </w:pPr>
       <w:sdt>
         <w:sdtPr>
           <w:tag w:val="goog_rdk_1"/>
         </w:sdtPr>
         <w:sdtContent>
-          <w:r>
-            <w:rPr>
-              <w:rFonts w:ascii="Gungsuh" w:cs="Gungsuh" w:eastAsia="Gungsuh" w:hAnsi="Gungsuh"/>
-              <w:color w:val="000000"/>
-              <w:rtl w:val="0"/>
-            </w:rPr>
-            <w:t xml:space="preserve">As ectotherms, fish metabolism and nearly all other biological rates increase exponentially with temperature (Brown et al. 2004, Gillooly et al 2002). Ontogenetic development and coregonines are no exception to this rule. Additionally, light intensity has been shown to be an additive effect to temperature in regulating embryo development and growth rates (Kwain 1975). Ice thickness and snow impact light penetration into the water column (Hampton et al. 2015), and can reduce light transmittance from 83% in open water to 62% under ice coverage, and to ≤ 10% under snow and ice coverage (Bolsenga and Vanderploeg 1992). Consequently, increased light during winter, as a result of reduced ice and snow cover, </w:t>
-          </w:r>
+          <w:commentRangeStart w:id="1"/>
         </w:sdtContent>
       </w:sdt>
       <w:r>
         <w:rPr>
-          <w:rtl w:val="0"/>
-        </w:rPr>
-        <w:t xml:space="preserve">may act as</w:t>
-      </w:r>
-      <w:r>
-        <w:rPr>
-          <w:color w:val="000000"/>
-          <w:rtl w:val="0"/>
-        </w:rPr>
-        <w:t xml:space="preserve"> an additional stressor during coregonine embryo development. Understanding the role ice has, given the recent high variability observed in coregonine</w:t>
-      </w:r>
-      <w:r>
-        <w:rPr>
-          <w:i w:val="1"/>
-          <w:color w:val="000000"/>
-          <w:rtl w:val="0"/>
-        </w:rPr>
-        <w:t xml:space="preserve"> </w:t>
-      </w:r>
-      <w:r>
-        <w:rPr>
-          <w:color w:val="000000"/>
-          <w:rtl w:val="0"/>
-        </w:rPr>
-        <w:t xml:space="preserve">recruitment, can help predict what the future of these species may look like under current climate trends to inform restoration efforts.</w:t>
-      </w:r>
-    </w:p>
-    <w:p>
-      <w:pPr>
-        <w:spacing w:line="300" w:lineRule="auto"/>
-        <w:rPr>
-          <w:color w:val="000000"/>
-        </w:rPr>
-      </w:pPr>
-      <w:r>
-        <w:rPr>
-          <w:rtl w:val="0"/>
-        </w:rPr>
-      </w:r>
-    </w:p>
-    <w:p>
-      <w:pPr>
-        <w:spacing w:line="300" w:lineRule="auto"/>
-        <w:rPr>
-          <w:color w:val="000000"/>
-        </w:rPr>
-      </w:pPr>
-      <w:r>
-        <w:rPr>
-          <w:color w:val="000000"/>
-          <w:rtl w:val="0"/>
-        </w:rPr>
-        <w:t xml:space="preserve">We experimentally measured how cisco embryos responded to different photoperiod </w:t>
-      </w:r>
-      <w:r>
-        <w:rPr>
-          <w:rtl w:val="0"/>
-        </w:rPr>
-        <w:t xml:space="preserve">intensities, as a proxy for different </w:t>
-      </w:r>
-      <w:r>
-        <w:rPr>
-          <w:color w:val="000000"/>
-          <w:rtl w:val="0"/>
-        </w:rPr>
-        <w:t xml:space="preserve">ice regimes. Our objective was to </w:t>
-      </w:r>
-      <w:r>
-        <w:rPr>
-          <w:rtl w:val="0"/>
-        </w:rPr>
-        <w:t xml:space="preserve">identify to what extent light influences cisco embryo survival, incubation duration, length and yolk-sac volume at hatching. </w:t>
-      </w:r>
-      <w:r>
-        <w:rPr>
-          <w:color w:val="000000"/>
-          <w:rtl w:val="0"/>
-        </w:rPr>
-        <w:t xml:space="preserve">We hypothesized that exposure to elevated light intensity (low ice cover) would accelerate embryogenesis, resulting in smaller yolk-sacs and lower larval survival. Populations adapted to lower light levels are expected to experience more negative impacts from increasing light intensity. </w:t>
+          <w:sz w:val="24"/>
+          <w:szCs w:val="24"/>
+          <w:rtl w:val="0"/>
+        </w:rPr>
+        <w:t xml:space="preserve">INTRODUCTION</w:t>
+      </w:r>
+      <w:commentRangeEnd w:id="1"/>
+      <w:r>
+        <w:commentReference w:id="1"/>
+      </w:r>
+      <w:r>
+        <w:rPr>
+          <w:sz w:val="24"/>
+          <w:szCs w:val="24"/>
+          <w:rtl w:val="0"/>
+        </w:rPr>
+        <w:t xml:space="preserve">:</w:t>
       </w:r>
     </w:p>
     <w:p>
@@ -700,140 +366,472 @@
         <w:rPr>
           <w:rtl w:val="0"/>
         </w:rPr>
-      </w:r>
-    </w:p>
-    <w:p>
-      <w:pPr>
-        <w:pStyle w:val="Heading1"/>
-        <w:spacing w:after="0" w:before="0" w:line="300" w:lineRule="auto"/>
-        <w:rPr>
-          <w:sz w:val="24"/>
-          <w:szCs w:val="24"/>
-        </w:rPr>
-      </w:pPr>
-      <w:bookmarkStart w:colFirst="0" w:colLast="0" w:name="_heading=h.h3cj8adz7z1p" w:id="2"/>
-      <w:bookmarkEnd w:id="2"/>
-      <w:r>
-        <w:rPr>
-          <w:sz w:val="24"/>
-          <w:szCs w:val="24"/>
-          <w:rtl w:val="0"/>
-        </w:rPr>
-        <w:t xml:space="preserve">METHODS:</w:t>
-      </w:r>
-    </w:p>
-    <w:p>
-      <w:pPr>
-        <w:pStyle w:val="Heading2"/>
-        <w:spacing w:after="0" w:before="0" w:line="300" w:lineRule="auto"/>
-        <w:rPr>
-          <w:b w:val="0"/>
-          <w:sz w:val="24"/>
-          <w:szCs w:val="24"/>
-          <w:u w:val="single"/>
-        </w:rPr>
-      </w:pPr>
-      <w:bookmarkStart w:colFirst="0" w:colLast="0" w:name="_heading=h.yyn4sh2fy1od" w:id="3"/>
-      <w:bookmarkEnd w:id="3"/>
-      <w:r>
-        <w:rPr>
-          <w:b w:val="0"/>
-          <w:sz w:val="24"/>
-          <w:szCs w:val="24"/>
-          <w:u w:val="single"/>
-          <w:rtl w:val="0"/>
-        </w:rPr>
-        <w:t xml:space="preserve">Study Species and Locations</w:t>
+        <w:t xml:space="preserve">Freshwater whitefishes, Salmonidae Coregoninae (hereafter coregonines) have played important economic and ecological roles throughout the northern hemisphere (Nyberg et al. 2001, Ebener et al. 2008b, 2008a, Vonlanthen et al. 2009, 2012, Lynch et al. 2015, 2016). Over the past 35 years, coregonine populations worldwide have experienced declines due to highly variable and weak year-class strengths (Nyberg et al. 2001, Myers et al. 2015). In the Laurentian Great Lakes, native coregonine conservation and restoration efforts are at the forefront of fisheries management efforts (Favé and Turgeon 2008, Zimmerman and Krueger 2009, Bronte et al. 2017). Historical coregonine declines have been attributed to overfishing, invasive species, habitat alterations, and competition (Stockwell et al. 2009, Rosinski et al. 2020, Lucke et al. 2020). However, reasons for failing to recover remain unknown. C</w:t>
+      </w:r>
+      <w:r>
+        <w:rPr>
+          <w:rtl w:val="0"/>
+        </w:rPr>
+        <w:t xml:space="preserve">limate-induced changes in early-life stage environments have been hypothesized as reasons for declining recruitment. Most coregonines are autumn spawners whose embryos incubate under ice throughout the winter (Karjalainen et al. 2000, Stockwell et al. 2009), and winter ice and water temperature regimes have changed over the past 20 years or more (Austin and Colman 2007, O’Reilly et al. 2015, Sharma et al. 2019).</w:t>
+      </w:r>
+      <w:r>
+        <w:rPr>
+          <w:rtl w:val="0"/>
+        </w:rPr>
+        <w:t xml:space="preserve"> Future climate change predictions show that the timing and physical characteristics of winter and ice regimes are likely to drive some of the most important biological changes (Sharma et al. 2007, Sharma et al. 2019, Woolway et al. 2020). </w:t>
       </w:r>
     </w:p>
     <w:p>
       <w:pPr>
         <w:spacing w:line="300" w:lineRule="auto"/>
-        <w:rPr>
-          <w:color w:val="000000"/>
-        </w:rPr>
-      </w:pPr>
-      <w:r>
-        <w:rPr>
-          <w:rtl w:val="0"/>
-        </w:rPr>
-        <w:t xml:space="preserve">Cisco </w:t>
-      </w:r>
-      <w:r>
-        <w:rPr>
-          <w:rtl w:val="0"/>
-        </w:rPr>
-        <w:t xml:space="preserve">were</w:t>
-      </w:r>
-      <w:r>
-        <w:rPr>
-          <w:rtl w:val="0"/>
-        </w:rPr>
-        <w:t xml:space="preserve"> collected from the Apostle Islands, Lake Superior </w:t>
-      </w:r>
-      <w:r>
-        <w:rPr>
-          <w:rtl w:val="0"/>
-        </w:rPr>
-        <w:t xml:space="preserve">(46.90, -90.57) </w:t>
-      </w:r>
-      <w:r>
-        <w:rPr>
-          <w:rtl w:val="0"/>
-        </w:rPr>
-        <w:t xml:space="preserve">and Chaumont Bay, Lake Ontario </w:t>
-      </w:r>
-      <w:r>
-        <w:rPr>
-          <w:rtl w:val="0"/>
-        </w:rPr>
-        <w:t xml:space="preserve">(44.05, -76.16) </w:t>
-      </w:r>
-      <w:r>
-        <w:rPr>
-          <w:rtl w:val="0"/>
-        </w:rPr>
-        <w:t xml:space="preserve">in December 2019. Lakes Superior and Ontario were chosen because they have differential spawning habitat for cisco. Lake Superior cisco spawn at deep depths, likely below the photic zone, with little or no known preference in habitat (Dryer and Beil 1964, Paufve 2019). Lake Ontario cisco spawn in shallow, protected bays on rocky shoals (Pritchard 1931, Paufve 2019). </w:t>
+        <w:rPr/>
+      </w:pPr>
+      <w:r>
+        <w:rPr>
+          <w:rtl w:val="0"/>
+        </w:rPr>
+      </w:r>
+    </w:p>
+    <w:p>
+      <w:pPr>
+        <w:spacing w:line="300" w:lineRule="auto"/>
+        <w:rPr/>
+      </w:pPr>
+      <w:r>
+        <w:rPr>
+          <w:rtl w:val="0"/>
+        </w:rPr>
+        <w:t xml:space="preserve">Year-class strength in most fish species, including coregonines, is thought to be established prior to the end of the first season of growth (Hjort 1914, Cushing 1990). Unlike larvae, embryos are static, leaving this early-life stage vulnerable to predation (Stockwell et al. 2014) and </w:t>
       </w:r>
       <w:sdt>
         <w:sdtPr>
           <w:tag w:val="goog_rdk_2"/>
         </w:sdtPr>
         <w:sdtContent>
-          <w:commentRangeStart w:id="1"/>
+          <w:commentRangeStart w:id="2"/>
         </w:sdtContent>
       </w:sdt>
       <w:r>
         <w:rPr>
           <w:rtl w:val="0"/>
         </w:rPr>
-        <w:t xml:space="preserve">Ice conditions over spawning grounds between the two lakes vary based on depth, with shallower and more protected spawn grounds likely to have more consistent ice coverage than deeper, open waters (Figure X).</w:t>
-      </w:r>
-      <w:r>
-        <w:rPr>
-          <w:color w:val="000000"/>
+        <w:t xml:space="preserve">unable to evade inter-annual variation in winter conditions</w:t>
+      </w:r>
+      <w:commentRangeEnd w:id="2"/>
+      <w:r>
+        <w:commentReference w:id="2"/>
+      </w:r>
+      <w:r>
+        <w:rPr>
+          <w:rtl w:val="0"/>
+        </w:rPr>
+        <w:t xml:space="preserve"> (Pepin 1991). Changes in winter severity and ice cover could alter developmental rates, embryo survival, and time of hatching (Karjalainen et al. 2015). Potential mechanisms by which ice cover might influence cisco development include the reduction of physical wave action (Walter et al. 2006, Austin and Colman 2007, Wang et al. 2010, Nguyen et al. 2017), more stable winter and spring water temperatures (Magnuson et al. 1997, Winslow et al. 2017), and less sunlight reaching the lake bottom (Bolsenga and Vanderploeg 1992, Hampton et al. 2015). Recent changes in ice cover coupled with poor coregonine</w:t>
+      </w:r>
+      <w:r>
+        <w:rPr>
+          <w:i w:val="1"/>
           <w:rtl w:val="0"/>
         </w:rPr>
         <w:t xml:space="preserve"> </w:t>
       </w:r>
-      <w:commentRangeEnd w:id="1"/>
-      <w:r>
-        <w:commentReference w:id="1"/>
-      </w:r>
-      <w:r>
-        <w:rPr>
-          <w:color w:val="000000"/>
-          <w:rtl w:val="0"/>
-        </w:rPr>
-        <w:t xml:space="preserve">However, light transmittance in deeper water is less than shallow water (Secchi 1864, Preisendorfer 1986, Ramus et al. 1976, Fleming-Lehtinen and Laamanen 2012). Lakes Superior and Ontario provide a contrast in ice cover and subsequent light exposure to coregonine embryos.</w:t>
+      <w:r>
+        <w:rPr>
+          <w:rtl w:val="0"/>
+        </w:rPr>
+        <w:t xml:space="preserve">recruitment has led to hypotheses about the relationship between ice cover and embryo survival for decades </w:t>
+      </w:r>
+      <w:r>
+        <w:rPr>
+          <w:rtl w:val="0"/>
+        </w:rPr>
+        <w:t xml:space="preserve">wit</w:t>
+      </w:r>
+      <w:r>
+        <w:rPr>
+          <w:rtl w:val="0"/>
+        </w:rPr>
+        <w:t xml:space="preserve">hout testing. </w:t>
+      </w:r>
+      <w:r>
+        <w:rPr>
+          <w:rtl w:val="0"/>
+        </w:rPr>
+        <w:t xml:space="preserve">Therefore, testing whether variable and declining ice regimes may impact coregonine early-life history is an important aspect of coregonine conservation and restoration efforts</w:t>
+      </w:r>
+      <w:r>
+        <w:rPr>
+          <w:rtl w:val="0"/>
+        </w:rPr>
+        <w:t xml:space="preserve">.</w:t>
       </w:r>
     </w:p>
     <w:p>
       <w:pPr>
         <w:spacing w:line="300" w:lineRule="auto"/>
-        <w:rPr>
-          <w:color w:val="000000"/>
-        </w:rPr>
+        <w:rPr/>
+      </w:pPr>
+      <w:r>
+        <w:rPr>
+          <w:rtl w:val="0"/>
+        </w:rPr>
+      </w:r>
+    </w:p>
+    <w:p>
+      <w:pPr>
+        <w:spacing w:line="300" w:lineRule="auto"/>
+        <w:rPr/>
+      </w:pPr>
+      <w:sdt>
+        <w:sdtPr>
+          <w:tag w:val="goog_rdk_3"/>
+        </w:sdtPr>
+        <w:sdtContent>
+          <w:r>
+            <w:rPr>
+              <w:rFonts w:ascii="Gungsuh" w:cs="Gungsuh" w:eastAsia="Gungsuh" w:hAnsi="Gungsuh"/>
+              <w:rtl w:val="0"/>
+            </w:rPr>
+            <w:t xml:space="preserve">Lake ice cover can also play a critical role in physical and ecological processes (Sharma et al. 2020). Ice thickness and snow impact light penetration into the water column (Hampton et al. 2015), and can reduce light transmittance from 83% in open water to 62% under ice coverage, and to ≤ 10% under snow and ice coverage (Bolsenga and Vanderploeg 1992). Light can serve not only as a source of energy for aquatic ecosystems, but also can regulate fish phenology, behavior, and physiology (Ruchin 2007, Villamizar et al. 2011). The length of photoperiods characterize </w:t>
+          </w:r>
+        </w:sdtContent>
+      </w:sdt>
+      <w:r>
+        <w:rPr>
+          <w:highlight w:val="white"/>
+          <w:rtl w:val="0"/>
+        </w:rPr>
+        <w:t xml:space="preserve">circadian rhythms</w:t>
+      </w:r>
+      <w:r>
+        <w:rPr>
+          <w:rtl w:val="0"/>
+        </w:rPr>
+        <w:t xml:space="preserve"> and ensure that biological processes are synchronized with the environment (Marchesan et al. 2005, Gaston et al. 2013, Ruchin 2020). Additionally, the intensity of light exposure can alter the development, survival, and growth of fish (Villamizar et al. 2011, Ruchin 2020).</w:t>
+      </w:r>
+    </w:p>
+    <w:p>
+      <w:pPr>
+        <w:spacing w:line="300" w:lineRule="auto"/>
+        <w:rPr/>
+      </w:pPr>
+      <w:r>
+        <w:rPr>
+          <w:rtl w:val="0"/>
+        </w:rPr>
+      </w:r>
+    </w:p>
+    <w:p>
+      <w:pPr>
+        <w:spacing w:line="300" w:lineRule="auto"/>
+        <w:rPr/>
+      </w:pPr>
+      <w:r>
+        <w:rPr>
+          <w:rtl w:val="0"/>
+        </w:rPr>
+        <w:t xml:space="preserve">The impact of light exposure during fish embryogenesis varies across species (</w:t>
+      </w:r>
+      <w:r>
+        <w:rPr>
+          <w:rtl w:val="0"/>
+        </w:rPr>
+        <w:t xml:space="preserve">Ruchin 2020</w:t>
+      </w:r>
+      <w:r>
+        <w:rPr>
+          <w:rtl w:val="0"/>
+        </w:rPr>
+        <w:t xml:space="preserve">). Embryos from some salmonid species, including European whitefish </w:t>
+      </w:r>
+      <w:r>
+        <w:rPr>
+          <w:i w:val="1"/>
+          <w:rtl w:val="0"/>
+        </w:rPr>
+        <w:t xml:space="preserve">Coregonus lavaretus</w:t>
+      </w:r>
+      <w:r>
+        <w:rPr>
+          <w:rtl w:val="0"/>
+        </w:rPr>
+        <w:t xml:space="preserve">, incubated under elevated light levels have higher mortality and deformity rates, slower formation of cartilaginous skeletal elements, decreased time to hatching, and smaller size-at-age; with development after organogenesis accelerated (</w:t>
+      </w:r>
+      <w:r>
+        <w:rPr>
+          <w:rtl w:val="0"/>
+        </w:rPr>
+        <w:t xml:space="preserve">Eisler 1958, 1961, McCrimmon &amp; Kwain 1969, Kwain 1975, Chernyaev 2007, Lyutikov 2012</w:t>
+      </w:r>
+      <w:r>
+        <w:rPr>
+          <w:rtl w:val="0"/>
+        </w:rPr>
+        <w:t xml:space="preserve">). However, other teleost species have had opposing responses, or no response, to high illumination (</w:t>
+      </w:r>
+      <w:r>
+        <w:rPr>
+          <w:rtl w:val="0"/>
+        </w:rPr>
+        <w:t xml:space="preserve">Mangor-Jensen &amp; Waiwood 1995, Iglesias et al. 1995, Seth et al., 2014</w:t>
+      </w:r>
+      <w:r>
+        <w:rPr>
+          <w:rtl w:val="0"/>
+        </w:rPr>
+        <w:t xml:space="preserve">). </w:t>
+      </w:r>
+      <w:sdt>
+        <w:sdtPr>
+          <w:tag w:val="goog_rdk_4"/>
+        </w:sdtPr>
+        <w:sdtContent>
+          <w:commentRangeStart w:id="3"/>
+        </w:sdtContent>
+      </w:sdt>
+      <w:r>
+        <w:rPr>
+          <w:rtl w:val="0"/>
+        </w:rPr>
+        <w:t xml:space="preserve">Consequently, increased light intensity during winter incubations, as a result of reduced ice and snow cover, may act as an additional stressor during coregonine embryo development for populations with seasonal ice cover.</w:t>
+      </w:r>
+      <w:commentRangeEnd w:id="3"/>
+      <w:r>
+        <w:commentReference w:id="3"/>
+      </w:r>
+      <w:r>
+        <w:rPr>
+          <w:rtl w:val="0"/>
+        </w:rPr>
+        <w:t xml:space="preserve"> Understanding the impact ice and light have on coregonine embryogenesis, given the recent high variability observed in coregonine</w:t>
+      </w:r>
+      <w:r>
+        <w:rPr>
+          <w:i w:val="1"/>
+          <w:rtl w:val="0"/>
+        </w:rPr>
+        <w:t xml:space="preserve"> </w:t>
+      </w:r>
+      <w:r>
+        <w:rPr>
+          <w:rtl w:val="0"/>
+        </w:rPr>
+        <w:t xml:space="preserve">recruitment, can help predict what the future of these species may look like under current climate trends to inform restoration efforts.</w:t>
+      </w:r>
+    </w:p>
+    <w:p>
+      <w:pPr>
+        <w:spacing w:line="300" w:lineRule="auto"/>
+        <w:rPr/>
+      </w:pPr>
+      <w:r>
+        <w:rPr>
+          <w:rtl w:val="0"/>
+        </w:rPr>
+      </w:r>
+    </w:p>
+    <w:p>
+      <w:pPr>
+        <w:spacing w:line="300" w:lineRule="auto"/>
+        <w:rPr/>
+      </w:pPr>
+      <w:r>
+        <w:rPr>
+          <w:rtl w:val="0"/>
+        </w:rPr>
+        <w:t xml:space="preserve">We experimentally measured how cisco embryos responded to different photoperiod intensities, as a proxy for different ice regimes. Our objective was to identify to what extent light influences cisco embryo survival, incubation duration, length and yolk-sac volume at hatching. We hypothesized that exposure to elevated light intensity (low ice cover) would accelerate embryogenesis, resulting in smaller yolk-sacs and </w:t>
+      </w:r>
+      <w:r>
+        <w:rPr>
+          <w:rtl w:val="0"/>
+        </w:rPr>
+        <w:t xml:space="preserve">lower embryo </w:t>
+      </w:r>
+      <w:r>
+        <w:rPr>
+          <w:rtl w:val="0"/>
+        </w:rPr>
+        <w:t xml:space="preserve">survival. We also hypothesized that p</w:t>
+      </w:r>
+      <w:r>
+        <w:rPr>
+          <w:rtl w:val="0"/>
+        </w:rPr>
+        <w:t xml:space="preserve">opulations adapted to lower light levels (high ice cover) are expected to experience more negative impacts from increasing light intensity.</w:t>
+      </w:r>
+      <w:r>
+        <w:rPr>
+          <w:rtl w:val="0"/>
+        </w:rPr>
+        <w:t xml:space="preserve"> </w:t>
+      </w:r>
+    </w:p>
+    <w:p>
+      <w:pPr>
+        <w:spacing w:line="300" w:lineRule="auto"/>
+        <w:rPr/>
+      </w:pPr>
+      <w:r>
+        <w:rPr>
+          <w:rtl w:val="0"/>
+        </w:rPr>
+      </w:r>
+    </w:p>
+    <w:p>
+      <w:pPr>
+        <w:pStyle w:val="Heading1"/>
+        <w:spacing w:after="0" w:before="0" w:line="300" w:lineRule="auto"/>
+        <w:rPr>
+          <w:sz w:val="24"/>
+          <w:szCs w:val="24"/>
+        </w:rPr>
+      </w:pPr>
+      <w:bookmarkStart w:colFirst="0" w:colLast="0" w:name="_heading=h.h3cj8adz7z1p" w:id="2"/>
+      <w:bookmarkEnd w:id="2"/>
+      <w:r>
+        <w:rPr>
+          <w:sz w:val="24"/>
+          <w:szCs w:val="24"/>
+          <w:rtl w:val="0"/>
+        </w:rPr>
+        <w:t xml:space="preserve">METHODS:</w:t>
+      </w:r>
+    </w:p>
+    <w:p>
+      <w:pPr>
+        <w:pStyle w:val="Heading2"/>
+        <w:spacing w:after="0" w:before="0" w:line="300" w:lineRule="auto"/>
+        <w:rPr>
+          <w:b w:val="0"/>
+          <w:sz w:val="24"/>
+          <w:szCs w:val="24"/>
+          <w:u w:val="single"/>
+        </w:rPr>
+      </w:pPr>
+      <w:bookmarkStart w:colFirst="0" w:colLast="0" w:name="_heading=h.yyn4sh2fy1od" w:id="3"/>
+      <w:bookmarkEnd w:id="3"/>
+      <w:r>
+        <w:rPr>
+          <w:b w:val="0"/>
+          <w:sz w:val="24"/>
+          <w:szCs w:val="24"/>
+          <w:u w:val="single"/>
+          <w:rtl w:val="0"/>
+        </w:rPr>
+        <w:t xml:space="preserve">Study Species and Locations</w:t>
+      </w:r>
+    </w:p>
+    <w:p>
+      <w:pPr>
+        <w:spacing w:line="300" w:lineRule="auto"/>
+        <w:rPr/>
+      </w:pPr>
+      <w:r>
+        <w:rPr>
+          <w:rtl w:val="0"/>
+        </w:rPr>
+        <w:t xml:space="preserve">Cisco </w:t>
+      </w:r>
+      <w:r>
+        <w:rPr>
+          <w:rtl w:val="0"/>
+        </w:rPr>
+        <w:t xml:space="preserve">were</w:t>
+      </w:r>
+      <w:r>
+        <w:rPr>
+          <w:rtl w:val="0"/>
+        </w:rPr>
+        <w:t xml:space="preserve"> collected from the Apostle Islands, Lake Superior </w:t>
+      </w:r>
+      <w:r>
+        <w:rPr>
+          <w:rtl w:val="0"/>
+        </w:rPr>
+        <w:t xml:space="preserve">(46.85, -90.55) </w:t>
+      </w:r>
+      <w:r>
+        <w:rPr>
+          <w:rtl w:val="0"/>
+        </w:rPr>
+        <w:t xml:space="preserve">and Chaumont Bay, Lake Ontario </w:t>
+      </w:r>
+      <w:r>
+        <w:rPr>
+          <w:rtl w:val="0"/>
+        </w:rPr>
+        <w:t xml:space="preserve">(44.05, -76.20) </w:t>
+      </w:r>
+      <w:r>
+        <w:rPr>
+          <w:rtl w:val="0"/>
+        </w:rPr>
+        <w:t xml:space="preserve">in December 2019. Lakes Superior and Ontario were chosen because the cisco populations sampled</w:t>
+      </w:r>
+      <w:r>
+        <w:rPr>
+          <w:rtl w:val="0"/>
+        </w:rPr>
+        <w:t xml:space="preserve"> have different </w:t>
+      </w:r>
+      <w:r>
+        <w:rPr>
+          <w:rtl w:val="0"/>
+        </w:rPr>
+        <w:t xml:space="preserve">spawning </w:t>
+      </w:r>
+      <w:r>
+        <w:rPr>
+          <w:rtl w:val="0"/>
+        </w:rPr>
+        <w:t xml:space="preserve">habitat</w:t>
+      </w:r>
+      <w:r>
+        <w:rPr>
+          <w:rtl w:val="0"/>
+        </w:rPr>
+        <w:t xml:space="preserve">s. </w:t>
+      </w:r>
+      <w:sdt>
+        <w:sdtPr>
+          <w:tag w:val="goog_rdk_5"/>
+        </w:sdtPr>
+        <w:sdtContent>
+          <w:commentRangeStart w:id="4"/>
+        </w:sdtContent>
+      </w:sdt>
+      <w:r>
+        <w:rPr>
+          <w:rtl w:val="0"/>
+        </w:rPr>
+        <w:t xml:space="preserve">Lake Superior cisco were aggregated and sampled at deeper depths, with little or no known expected preference in habitat (Dryer and Beil 1964, Paufve 2019)</w:t>
+      </w:r>
+      <w:commentRangeEnd w:id="4"/>
+      <w:r>
+        <w:commentReference w:id="4"/>
+      </w:r>
+      <w:r>
+        <w:rPr>
+          <w:rtl w:val="0"/>
+        </w:rPr>
+        <w:t xml:space="preserve">. Lake Ontario cisco were aggregated in a shallow, protected bay and sampled on rocky shoal (Pritchard 1931, Paufve 2019). </w:t>
+      </w:r>
+      <w:r>
+        <w:rPr>
+          <w:rtl w:val="0"/>
+        </w:rPr>
+        <w:t xml:space="preserve">Ice conditions over the spawning locations sampled from each lake vary based on bathymetric depth, with shallower, more protected Lake Ontario having more consistent ice coverage than the deeper, open location in Lake Superior (Figure 1). </w:t>
+      </w:r>
+      <w:r>
+        <w:rPr>
+          <w:rtl w:val="0"/>
+        </w:rPr>
+        <w:t xml:space="preserve">However, light transmittance in deeper water is less than shallow water (Secchi 1864, Preisendorfer 1986, Ramus et al. 1976, Fleming-Lehtinen and Laamanen 2012). Consequently, the cisco populations we sampled from Lakes Superior and Ontario provide a contrast in ice cover and subsequent light exposure to coregonine embryos.</w:t>
+      </w:r>
+    </w:p>
+    <w:p>
+      <w:pPr>
+        <w:spacing w:line="300" w:lineRule="auto"/>
+        <w:rPr/>
       </w:pPr>
       <w:r>
         <w:rPr>
@@ -882,14 +880,9 @@
         <w:ind w:left="0" w:right="0" w:firstLine="0"/>
         <w:jc w:val="left"/>
         <w:rPr>
-          <w:rFonts w:ascii="Times New Roman" w:cs="Times New Roman" w:eastAsia="Times New Roman" w:hAnsi="Times New Roman"/>
-          <w:b w:val="0"/>
           <w:i w:val="0"/>
           <w:smallCaps w:val="0"/>
           <w:strike w:val="0"/>
-          <w:color w:val="000000"/>
-          <w:sz w:val="24"/>
-          <w:szCs w:val="24"/>
           <w:u w:val="none"/>
           <w:shd w:fill="auto" w:val="clear"/>
           <w:vertAlign w:val="baseline"/>
@@ -897,43 +890,130 @@
       </w:pPr>
       <w:r>
         <w:rPr>
-          <w:rFonts w:ascii="Times New Roman" w:cs="Times New Roman" w:eastAsia="Times New Roman" w:hAnsi="Times New Roman"/>
-          <w:b w:val="0"/>
+          <w:rtl w:val="0"/>
+        </w:rPr>
+        <w:t xml:space="preserve">Gametes </w:t>
+      </w:r>
+      <w:sdt>
+        <w:sdtPr>
+          <w:tag w:val="goog_rdk_6"/>
+        </w:sdtPr>
+        <w:sdtContent>
+          <w:commentRangeStart w:id="5"/>
+        </w:sdtContent>
+      </w:sdt>
+      <w:r>
+        <w:rPr>
           <w:i w:val="0"/>
           <w:smallCaps w:val="0"/>
           <w:strike w:val="0"/>
-          <w:color w:val="000000"/>
-          <w:sz w:val="24"/>
-          <w:szCs w:val="24"/>
           <w:u w:val="none"/>
           <w:shd w:fill="auto" w:val="clear"/>
           <w:vertAlign w:val="baseline"/>
           <w:rtl w:val="0"/>
         </w:rPr>
-        <w:t xml:space="preserve">Eggs and milt were stripped from 12 females and 16 males and artificially fertilized under a blocked, nested full-sib, half-sib fertilization design to create 48 families from each lake. The crossing design maximized the amount of genetic variation and minimized the potential loss of multiple families if a female or male produced poor quality gametes, compared to a full-factorial design. Adults used in the experiment were divided into four fertilization blocks. A single block consisted of four males each paired with three unrelated females, where all offspring of a given </w:t>
-      </w:r>
-      <w:r>
-        <w:rPr>
-          <w:rtl w:val="0"/>
-        </w:rPr>
-        <w:t xml:space="preserve">female</w:t>
-      </w:r>
-      <w:r>
-        <w:rPr>
-          <w:rFonts w:ascii="Times New Roman" w:cs="Times New Roman" w:eastAsia="Times New Roman" w:hAnsi="Times New Roman"/>
-          <w:b w:val="0"/>
+        <w:t xml:space="preserve">were stripped from </w:t>
+      </w:r>
+      <w:r>
+        <w:rPr>
+          <w:rtl w:val="0"/>
+        </w:rPr>
+        <w:t xml:space="preserve">12</w:t>
+      </w:r>
+      <w:r>
+        <w:rPr>
           <w:i w:val="0"/>
           <w:smallCaps w:val="0"/>
           <w:strike w:val="0"/>
-          <w:color w:val="000000"/>
-          <w:sz w:val="24"/>
-          <w:szCs w:val="24"/>
           <w:u w:val="none"/>
           <w:shd w:fill="auto" w:val="clear"/>
           <w:vertAlign w:val="baseline"/>
           <w:rtl w:val="0"/>
         </w:rPr>
-        <w:t xml:space="preserve"> were full siblings. Fertilizations were performed block by block to ensure germ cell survival.</w:t>
+        <w:t xml:space="preserve"> females and </w:t>
+      </w:r>
+      <w:r>
+        <w:rPr>
+          <w:rtl w:val="0"/>
+        </w:rPr>
+        <w:t xml:space="preserve">16</w:t>
+      </w:r>
+      <w:r>
+        <w:rPr>
+          <w:i w:val="0"/>
+          <w:smallCaps w:val="0"/>
+          <w:strike w:val="0"/>
+          <w:u w:val="none"/>
+          <w:shd w:fill="auto" w:val="clear"/>
+          <w:vertAlign w:val="baseline"/>
+          <w:rtl w:val="0"/>
+        </w:rPr>
+        <w:t xml:space="preserve"> males and artificially fertilized under a blocked, nested full-sib, half-sib fertilization design to create 48 families from each lake. The crossing design maximized the amount of genetic variation and minimized the potential loss of multiple families if a female or male produced poor quality gametes, compared to a full-factorial design. Adults used in the experiment were divided into </w:t>
+      </w:r>
+      <w:r>
+        <w:rPr>
+          <w:rtl w:val="0"/>
+        </w:rPr>
+        <w:t xml:space="preserve">four</w:t>
+      </w:r>
+      <w:r>
+        <w:rPr>
+          <w:i w:val="0"/>
+          <w:smallCaps w:val="0"/>
+          <w:strike w:val="0"/>
+          <w:u w:val="none"/>
+          <w:shd w:fill="auto" w:val="clear"/>
+          <w:vertAlign w:val="baseline"/>
+          <w:rtl w:val="0"/>
+        </w:rPr>
+        <w:t xml:space="preserve"> fertilization blocks. A single block consisted of four males each paired with three unrelated females</w:t>
+      </w:r>
+      <w:commentRangeEnd w:id="5"/>
+      <w:r>
+        <w:commentReference w:id="5"/>
+      </w:r>
+      <w:r>
+        <w:rPr>
+          <w:i w:val="0"/>
+          <w:smallCaps w:val="0"/>
+          <w:strike w:val="0"/>
+          <w:u w:val="none"/>
+          <w:shd w:fill="auto" w:val="clear"/>
+          <w:vertAlign w:val="baseline"/>
+          <w:rtl w:val="0"/>
+        </w:rPr>
+        <w:t xml:space="preserve"> (</w:t>
+      </w:r>
+      <w:r>
+        <w:rPr>
+          <w:i w:val="0"/>
+          <w:smallCaps w:val="0"/>
+          <w:strike w:val="0"/>
+          <w:color w:val="ff0000"/>
+          <w:u w:val="none"/>
+          <w:shd w:fill="auto" w:val="clear"/>
+          <w:vertAlign w:val="baseline"/>
+          <w:rtl w:val="0"/>
+        </w:rPr>
+        <w:t xml:space="preserve">Ste</w:t>
+      </w:r>
+      <w:r>
+        <w:rPr>
+          <w:color w:val="ff0000"/>
+          <w:rtl w:val="0"/>
+        </w:rPr>
+        <w:t xml:space="preserve">wart et al. 2021</w:t>
+      </w:r>
+      <w:r>
+        <w:rPr>
+          <w:rtl w:val="0"/>
+        </w:rPr>
+        <w:t xml:space="preserve">).</w:t>
+      </w:r>
+      <w:r>
+        <w:rPr>
+          <w:rtl w:val="0"/>
+        </w:rPr>
       </w:r>
     </w:p>
     <w:p>
@@ -953,14 +1033,9 @@
         <w:ind w:left="0" w:right="0" w:firstLine="0"/>
         <w:jc w:val="left"/>
         <w:rPr>
-          <w:rFonts w:ascii="Times New Roman" w:cs="Times New Roman" w:eastAsia="Times New Roman" w:hAnsi="Times New Roman"/>
-          <w:b w:val="0"/>
           <w:i w:val="0"/>
           <w:smallCaps w:val="0"/>
           <w:strike w:val="0"/>
-          <w:color w:val="000000"/>
-          <w:sz w:val="24"/>
-          <w:szCs w:val="24"/>
           <w:u w:val="none"/>
           <w:shd w:fill="auto" w:val="clear"/>
           <w:vertAlign w:val="baseline"/>
@@ -989,14 +1064,9 @@
         <w:ind w:left="0" w:right="0" w:firstLine="0"/>
         <w:jc w:val="left"/>
         <w:rPr>
-          <w:rFonts w:ascii="Times New Roman" w:cs="Times New Roman" w:eastAsia="Times New Roman" w:hAnsi="Times New Roman"/>
-          <w:b w:val="0"/>
           <w:i w:val="0"/>
           <w:smallCaps w:val="0"/>
           <w:strike w:val="0"/>
-          <w:color w:val="000000"/>
-          <w:sz w:val="24"/>
-          <w:szCs w:val="24"/>
           <w:u w:val="none"/>
           <w:shd w:fill="auto" w:val="clear"/>
           <w:vertAlign w:val="baseline"/>
@@ -1004,77 +1074,142 @@
       </w:pPr>
       <w:r>
         <w:rPr>
-          <w:rFonts w:ascii="Times New Roman" w:cs="Times New Roman" w:eastAsia="Times New Roman" w:hAnsi="Times New Roman"/>
-          <w:b w:val="0"/>
           <w:i w:val="0"/>
           <w:smallCaps w:val="0"/>
           <w:strike w:val="0"/>
-          <w:color w:val="000000"/>
-          <w:sz w:val="24"/>
-          <w:szCs w:val="24"/>
           <w:u w:val="none"/>
           <w:shd w:fill="auto" w:val="clear"/>
           <w:vertAlign w:val="baseline"/>
           <w:rtl w:val="0"/>
         </w:rPr>
-        <w:t xml:space="preserve">Approximately 200 eggs per female were fertilized with an equal amount of milt (5-15 </w:t>
-      </w:r>
-      <w:r>
-        <w:rPr>
-          <w:rFonts w:ascii="Symbol" w:cs="Symbol" w:eastAsia="Symbol" w:hAnsi="Symbol"/>
-          <w:b w:val="0"/>
+        <w:t xml:space="preserve">Approximately </w:t>
+      </w:r>
+      <w:r>
+        <w:rPr>
+          <w:rtl w:val="0"/>
+        </w:rPr>
+        <w:t xml:space="preserve">5</w:t>
+      </w:r>
+      <w:r>
+        <w:rPr>
           <w:i w:val="0"/>
           <w:smallCaps w:val="0"/>
           <w:strike w:val="0"/>
-          <w:color w:val="000000"/>
-          <w:sz w:val="24"/>
-          <w:szCs w:val="24"/>
           <w:u w:val="none"/>
           <w:shd w:fill="auto" w:val="clear"/>
           <w:vertAlign w:val="baseline"/>
           <w:rtl w:val="0"/>
         </w:rPr>
-        <w:t xml:space="preserve">μ</w:t>
-      </w:r>
-      <w:r>
-        <w:rPr>
-          <w:rFonts w:ascii="Times New Roman" w:cs="Times New Roman" w:eastAsia="Times New Roman" w:hAnsi="Times New Roman"/>
-          <w:b w:val="0"/>
+        <w:t xml:space="preserve">00 eggs per female were fertilized with an equal amount of milt (5-15 </w:t>
+      </w:r>
+      <w:r>
+        <w:rPr>
           <w:i w:val="0"/>
           <w:smallCaps w:val="0"/>
           <w:strike w:val="0"/>
-          <w:color w:val="000000"/>
-          <w:sz w:val="24"/>
-          <w:szCs w:val="24"/>
           <w:u w:val="none"/>
           <w:shd w:fill="auto" w:val="clear"/>
           <w:vertAlign w:val="baseline"/>
           <w:rtl w:val="0"/>
         </w:rPr>
-        <w:t xml:space="preserve">l) from each male in the block. After the addition of milt, water was added to activate the germ cells and gently mixed for one minute. The embryos were rinsed with water 2-3 times until the water was clear. Reconstructed fresh water was used during fertilizations (OECD ISO 6341:2012) to standardize the chemical properties of the water used between populations. Embryos were transported in coolers by shipping overnight for Lake Superior </w:t>
-      </w:r>
-      <w:r>
-        <w:rPr>
-          <w:rtl w:val="0"/>
-        </w:rPr>
-        <w:t xml:space="preserve">and</w:t>
-      </w:r>
-      <w:r>
-        <w:rPr>
-          <w:rFonts w:ascii="Times New Roman" w:cs="Times New Roman" w:eastAsia="Times New Roman" w:hAnsi="Times New Roman"/>
-          <w:b w:val="0"/>
+        <w:t xml:space="preserve">μ</w:t>
+      </w:r>
+      <w:r>
+        <w:rPr>
           <w:i w:val="0"/>
           <w:smallCaps w:val="0"/>
           <w:strike w:val="0"/>
-          <w:color w:val="000000"/>
-          <w:sz w:val="24"/>
-          <w:szCs w:val="24"/>
           <w:u w:val="none"/>
           <w:shd w:fill="auto" w:val="clear"/>
           <w:vertAlign w:val="baseline"/>
           <w:rtl w:val="0"/>
         </w:rPr>
-        <w:t xml:space="preserve"> driven same-day for Lake Ontario. A temperature logger recorded air temperature inside the cooler during transport (Lake Superior: mean (SD) = 2.80°C (0.21); Lake Ontario: mean (SD) = 3.28°C (0.37)). Demographic data (e.g., total length, mass, and egg diameter) were collected on adults. Fertilization success was determined by haphazardly taking 10 embryos from each family and assessing under microscopy within 72-hours post-fertilization (Oberlercher and Wanzenböck 2016). If fertilization was low (&lt;30%), the family was removed from the experimental setup.</w:t>
+        <w:t xml:space="preserve">l) from each male in the block and water used to activate the germ cells. The embryos were rinsed with water until the water </w:t>
+      </w:r>
+      <w:r>
+        <w:rPr>
+          <w:rtl w:val="0"/>
+        </w:rPr>
+        <w:t xml:space="preserve">ran</w:t>
+      </w:r>
+      <w:r>
+        <w:rPr>
+          <w:i w:val="0"/>
+          <w:smallCaps w:val="0"/>
+          <w:strike w:val="0"/>
+          <w:u w:val="none"/>
+          <w:shd w:fill="auto" w:val="clear"/>
+          <w:vertAlign w:val="baseline"/>
+          <w:rtl w:val="0"/>
+        </w:rPr>
+        <w:t xml:space="preserve"> clear. Reconstructed fresh water was used during fertilizations (OECD ISO 6341:2012) to standardize the chemical properties of the water used between </w:t>
+      </w:r>
+      <w:r>
+        <w:rPr>
+          <w:rtl w:val="0"/>
+        </w:rPr>
+        <w:t xml:space="preserve">lakes</w:t>
+      </w:r>
+      <w:r>
+        <w:rPr>
+          <w:i w:val="0"/>
+          <w:smallCaps w:val="0"/>
+          <w:strike w:val="0"/>
+          <w:u w:val="none"/>
+          <w:shd w:fill="auto" w:val="clear"/>
+          <w:vertAlign w:val="baseline"/>
+          <w:rtl w:val="0"/>
+        </w:rPr>
+        <w:t xml:space="preserve">. Embryos were transported in coolers by shipping overnight for Lake Superior samples </w:t>
+      </w:r>
+      <w:r>
+        <w:rPr>
+          <w:rtl w:val="0"/>
+        </w:rPr>
+        <w:t xml:space="preserve">and</w:t>
+      </w:r>
+      <w:r>
+        <w:rPr>
+          <w:i w:val="0"/>
+          <w:smallCaps w:val="0"/>
+          <w:strike w:val="0"/>
+          <w:u w:val="none"/>
+          <w:shd w:fill="auto" w:val="clear"/>
+          <w:vertAlign w:val="baseline"/>
+          <w:rtl w:val="0"/>
+        </w:rPr>
+        <w:t xml:space="preserve"> driven same-day for Lake Ontario samples. A temperature logger recorded air temperature inside the cooler during transport (Lake Superior: mean (SD) = 2.80°C (0.21); Lake Ontario: mean (SD) = 3.28°C (0.37)). Demographic data (e.g., total length, mass, and egg diameter) were collected on adults. Fertilization success was determined by haphazardly assessing 10 embryos under microscopy within 72-hours post-fertilization (Oberlercher and Wanzenböck 2016). If fertilization was low (&lt;30%), the family was removed from the experiment </w:t>
+      </w:r>
+      <w:r>
+        <w:rPr>
+          <w:rtl w:val="0"/>
+        </w:rPr>
+        <w:t xml:space="preserve">(</w:t>
+      </w:r>
+      <w:r>
+        <w:rPr>
+          <w:color w:val="ff0000"/>
+          <w:rtl w:val="0"/>
+        </w:rPr>
+        <w:t xml:space="preserve">Stewart et al. 2021</w:t>
+      </w:r>
+      <w:r>
+        <w:rPr>
+          <w:rtl w:val="0"/>
+        </w:rPr>
+        <w:t xml:space="preserve">)</w:t>
+      </w:r>
+      <w:r>
+        <w:rPr>
+          <w:i w:val="0"/>
+          <w:smallCaps w:val="0"/>
+          <w:strike w:val="0"/>
+          <w:u w:val="none"/>
+          <w:shd w:fill="auto" w:val="clear"/>
+          <w:vertAlign w:val="baseline"/>
+          <w:rtl w:val="0"/>
+        </w:rPr>
+        <w:t xml:space="preserve">.</w:t>
       </w:r>
     </w:p>
     <w:p>
@@ -1094,14 +1229,9 @@
         <w:ind w:left="0" w:right="0" w:firstLine="0"/>
         <w:jc w:val="left"/>
         <w:rPr>
-          <w:rFonts w:ascii="Times New Roman" w:cs="Times New Roman" w:eastAsia="Times New Roman" w:hAnsi="Times New Roman"/>
-          <w:b w:val="0"/>
           <w:i w:val="0"/>
           <w:smallCaps w:val="0"/>
           <w:strike w:val="0"/>
-          <w:color w:val="000000"/>
-          <w:sz w:val="24"/>
-          <w:szCs w:val="24"/>
           <w:u w:val="none"/>
           <w:shd w:fill="auto" w:val="clear"/>
           <w:vertAlign w:val="baseline"/>
@@ -1154,14 +1284,9 @@
         <w:ind w:left="0" w:right="0" w:firstLine="0"/>
         <w:jc w:val="left"/>
         <w:rPr>
-          <w:rFonts w:ascii="Times New Roman" w:cs="Times New Roman" w:eastAsia="Times New Roman" w:hAnsi="Times New Roman"/>
-          <w:b w:val="0"/>
           <w:i w:val="0"/>
           <w:smallCaps w:val="0"/>
           <w:strike w:val="0"/>
-          <w:color w:val="000000"/>
-          <w:sz w:val="24"/>
-          <w:szCs w:val="24"/>
           <w:u w:val="none"/>
           <w:shd w:fill="auto" w:val="clear"/>
           <w:vertAlign w:val="baseline"/>
@@ -1169,31 +1294,64 @@
       </w:pPr>
       <w:r>
         <w:rPr>
-          <w:rFonts w:ascii="Times New Roman" w:cs="Times New Roman" w:eastAsia="Times New Roman" w:hAnsi="Times New Roman"/>
-          <w:b w:val="0"/>
           <w:i w:val="0"/>
           <w:smallCaps w:val="0"/>
           <w:strike w:val="0"/>
-          <w:color w:val="000000"/>
-          <w:sz w:val="24"/>
-          <w:szCs w:val="24"/>
           <w:u w:val="none"/>
           <w:shd w:fill="auto" w:val="clear"/>
           <w:vertAlign w:val="baseline"/>
           <w:rtl w:val="0"/>
         </w:rPr>
-        <w:t xml:space="preserve">Embryos from successfully fertilized families were individually distributed into 24-well cell culture microplates and incubated in 2 ml of reconstructed fresh water. Reconstructed fresh water was used during incubation to maintain sterility, prevent bacterial growth in the wells, and eliminate the need for fungicide treatments on the embryos. A total of 36 embryos per family were used for each of Lake Ontario and Lake Superior cisco. Families were randomly distributed across three microplates (</w:t>
-      </w:r>
-      <w:r>
-        <w:rPr>
-          <w:rFonts w:ascii="Times New Roman" w:cs="Times New Roman" w:eastAsia="Times New Roman" w:hAnsi="Times New Roman"/>
-          <w:b w:val="0"/>
+        <w:t xml:space="preserve">Embryos from successfully fertilized families were individually distributed into 24-well cell culture microplates and incubated in 2 ml of reconstructed fresh water</w:t>
+      </w:r>
+      <w:r>
+        <w:rPr>
+          <w:rtl w:val="0"/>
+        </w:rPr>
+        <w:t xml:space="preserve"> </w:t>
+      </w:r>
+      <w:r>
+        <w:rPr>
+          <w:i w:val="0"/>
+          <w:smallCaps w:val="0"/>
+          <w:strike w:val="0"/>
+          <w:u w:val="none"/>
+          <w:shd w:fill="auto" w:val="clear"/>
+          <w:vertAlign w:val="baseline"/>
+          <w:rtl w:val="0"/>
+        </w:rPr>
+        <w:t xml:space="preserve">(</w:t>
+      </w:r>
+      <w:r>
+        <w:rPr>
+          <w:color w:val="ff0000"/>
+          <w:rtl w:val="0"/>
+        </w:rPr>
+        <w:t xml:space="preserve">Stewart et al. 2021</w:t>
+      </w:r>
+      <w:r>
+        <w:rPr>
+          <w:rtl w:val="0"/>
+        </w:rPr>
+        <w:t xml:space="preserve">)</w:t>
+      </w:r>
+      <w:r>
+        <w:rPr>
+          <w:i w:val="0"/>
+          <w:smallCaps w:val="0"/>
+          <w:strike w:val="0"/>
+          <w:u w:val="none"/>
+          <w:shd w:fill="auto" w:val="clear"/>
+          <w:vertAlign w:val="baseline"/>
+          <w:rtl w:val="0"/>
+        </w:rPr>
+        <w:t xml:space="preserve">. A total of 36 embryos per family were used for each of Lake Ontario and Lake Superior cisco. Families were randomly distributed across three microplates (</w:t>
+      </w:r>
+      <w:r>
+        <w:rPr>
           <w:i w:val="1"/>
           <w:smallCaps w:val="0"/>
           <w:strike w:val="0"/>
-          <w:color w:val="000000"/>
-          <w:sz w:val="24"/>
-          <w:szCs w:val="24"/>
           <w:u w:val="none"/>
           <w:shd w:fill="auto" w:val="clear"/>
           <w:vertAlign w:val="baseline"/>
@@ -1203,20 +1361,33 @@
       </w:r>
       <w:r>
         <w:rPr>
-          <w:rFonts w:ascii="Times New Roman" w:cs="Times New Roman" w:eastAsia="Times New Roman" w:hAnsi="Times New Roman"/>
-          <w:b w:val="0"/>
           <w:i w:val="0"/>
           <w:smallCaps w:val="0"/>
           <w:strike w:val="0"/>
-          <w:color w:val="000000"/>
-          <w:sz w:val="24"/>
-          <w:szCs w:val="24"/>
           <w:u w:val="none"/>
           <w:shd w:fill="auto" w:val="clear"/>
           <w:vertAlign w:val="baseline"/>
           <w:rtl w:val="0"/>
         </w:rPr>
-        <w:t xml:space="preserve"> 12 eggs per family per microplate and two families per 24-well microplate).</w:t>
+        <w:t xml:space="preserve"> 12 eggs per family per microplate and two families per 24-well microplate</w:t>
+      </w:r>
+      <w:r>
+        <w:rPr>
+          <w:rtl w:val="0"/>
+        </w:rPr>
+        <w:t xml:space="preserve">)</w:t>
+      </w:r>
+      <w:r>
+        <w:rPr>
+          <w:i w:val="0"/>
+          <w:smallCaps w:val="0"/>
+          <w:strike w:val="0"/>
+          <w:u w:val="none"/>
+          <w:shd w:fill="auto" w:val="clear"/>
+          <w:vertAlign w:val="baseline"/>
+          <w:rtl w:val="0"/>
+        </w:rPr>
+        <w:t xml:space="preserve">.</w:t>
       </w:r>
     </w:p>
     <w:p>
@@ -1236,14 +1407,9 @@
         <w:ind w:left="0" w:right="0" w:firstLine="0"/>
         <w:jc w:val="left"/>
         <w:rPr>
-          <w:rFonts w:ascii="Times New Roman" w:cs="Times New Roman" w:eastAsia="Times New Roman" w:hAnsi="Times New Roman"/>
-          <w:b w:val="0"/>
           <w:i w:val="0"/>
           <w:smallCaps w:val="0"/>
           <w:strike w:val="0"/>
-          <w:color w:val="000000"/>
-          <w:sz w:val="24"/>
-          <w:szCs w:val="24"/>
           <w:u w:val="none"/>
           <w:shd w:fill="auto" w:val="clear"/>
           <w:vertAlign w:val="baseline"/>
@@ -1272,14 +1438,9 @@
         <w:ind w:left="0" w:right="0" w:firstLine="0"/>
         <w:jc w:val="left"/>
         <w:rPr>
-          <w:rFonts w:ascii="Times New Roman" w:cs="Times New Roman" w:eastAsia="Times New Roman" w:hAnsi="Times New Roman"/>
-          <w:b w:val="0"/>
           <w:i w:val="0"/>
           <w:smallCaps w:val="0"/>
           <w:strike w:val="0"/>
-          <w:color w:val="000000"/>
-          <w:sz w:val="24"/>
-          <w:szCs w:val="24"/>
           <w:u w:val="none"/>
           <w:shd w:fill="auto" w:val="clear"/>
           <w:vertAlign w:val="baseline"/>
@@ -1287,14 +1448,9 @@
       </w:pPr>
       <w:r>
         <w:rPr>
-          <w:rFonts w:ascii="Times New Roman" w:cs="Times New Roman" w:eastAsia="Times New Roman" w:hAnsi="Times New Roman"/>
-          <w:b w:val="0"/>
           <w:i w:val="0"/>
           <w:smallCaps w:val="0"/>
           <w:strike w:val="0"/>
-          <w:color w:val="000000"/>
-          <w:sz w:val="24"/>
-          <w:szCs w:val="24"/>
           <w:u w:val="none"/>
           <w:shd w:fill="auto" w:val="clear"/>
           <w:vertAlign w:val="baseline"/>
@@ -1310,14 +1466,9 @@
       </w:r>
       <w:r>
         <w:rPr>
-          <w:rFonts w:ascii="Times New Roman" w:cs="Times New Roman" w:eastAsia="Times New Roman" w:hAnsi="Times New Roman"/>
-          <w:b w:val="0"/>
           <w:i w:val="0"/>
           <w:smallCaps w:val="0"/>
           <w:strike w:val="0"/>
-          <w:color w:val="000000"/>
-          <w:sz w:val="24"/>
-          <w:szCs w:val="24"/>
           <w:u w:val="none"/>
           <w:shd w:fill="auto" w:val="clear"/>
           <w:vertAlign w:val="baseline"/>
@@ -1327,14 +1478,9 @@
       </w:r>
       <w:r>
         <w:rPr>
-          <w:rFonts w:ascii="Times New Roman" w:cs="Times New Roman" w:eastAsia="Times New Roman" w:hAnsi="Times New Roman"/>
-          <w:b w:val="0"/>
           <w:i w:val="1"/>
           <w:smallCaps w:val="0"/>
           <w:strike w:val="0"/>
-          <w:color w:val="000000"/>
-          <w:sz w:val="24"/>
-          <w:szCs w:val="24"/>
           <w:u w:val="none"/>
           <w:shd w:fill="auto" w:val="clear"/>
           <w:vertAlign w:val="baseline"/>
@@ -1344,14 +1490,9 @@
       </w:r>
       <w:r>
         <w:rPr>
-          <w:rFonts w:ascii="Times New Roman" w:cs="Times New Roman" w:eastAsia="Times New Roman" w:hAnsi="Times New Roman"/>
-          <w:b w:val="0"/>
           <w:i w:val="0"/>
           <w:smallCaps w:val="0"/>
           <w:strike w:val="0"/>
-          <w:color w:val="000000"/>
-          <w:sz w:val="24"/>
-          <w:szCs w:val="24"/>
           <w:u w:val="none"/>
           <w:shd w:fill="auto" w:val="clear"/>
           <w:vertAlign w:val="baseline"/>
@@ -1367,14 +1508,9 @@
       </w:r>
       <w:r>
         <w:rPr>
-          <w:rFonts w:ascii="Times New Roman" w:cs="Times New Roman" w:eastAsia="Times New Roman" w:hAnsi="Times New Roman"/>
-          <w:b w:val="0"/>
           <w:i w:val="0"/>
           <w:smallCaps w:val="0"/>
           <w:strike w:val="0"/>
-          <w:color w:val="000000"/>
-          <w:sz w:val="24"/>
-          <w:szCs w:val="24"/>
           <w:u w:val="none"/>
           <w:shd w:fill="auto" w:val="clear"/>
           <w:vertAlign w:val="baseline"/>
@@ -1390,14 +1526,9 @@
       </w:r>
       <w:r>
         <w:rPr>
-          <w:rFonts w:ascii="Times New Roman" w:cs="Times New Roman" w:eastAsia="Times New Roman" w:hAnsi="Times New Roman"/>
-          <w:b w:val="0"/>
           <w:i w:val="0"/>
           <w:smallCaps w:val="0"/>
           <w:strike w:val="0"/>
-          <w:color w:val="000000"/>
-          <w:sz w:val="24"/>
-          <w:szCs w:val="24"/>
           <w:u w:val="none"/>
           <w:shd w:fill="auto" w:val="clear"/>
           <w:vertAlign w:val="baseline"/>
@@ -1407,14 +1538,9 @@
       </w:r>
       <w:r>
         <w:rPr>
-          <w:rFonts w:ascii="Symbol" w:cs="Symbol" w:eastAsia="Symbol" w:hAnsi="Symbol"/>
-          <w:b w:val="0"/>
           <w:i w:val="0"/>
           <w:smallCaps w:val="0"/>
           <w:strike w:val="0"/>
-          <w:color w:val="000000"/>
-          <w:sz w:val="24"/>
-          <w:szCs w:val="24"/>
           <w:u w:val="none"/>
           <w:shd w:fill="auto" w:val="clear"/>
           <w:vertAlign w:val="superscript"/>
@@ -1424,14 +1550,9 @@
       </w:r>
       <w:r>
         <w:rPr>
-          <w:rFonts w:ascii="Times New Roman" w:cs="Times New Roman" w:eastAsia="Times New Roman" w:hAnsi="Times New Roman"/>
-          <w:b w:val="0"/>
           <w:i w:val="0"/>
           <w:smallCaps w:val="0"/>
           <w:strike w:val="0"/>
-          <w:color w:val="000000"/>
-          <w:sz w:val="24"/>
-          <w:szCs w:val="24"/>
           <w:u w:val="none"/>
           <w:shd w:fill="auto" w:val="clear"/>
           <w:vertAlign w:val="baseline"/>
@@ -1447,14 +1568,9 @@
       </w:r>
       <w:r>
         <w:rPr>
-          <w:rFonts w:ascii="Times New Roman" w:cs="Times New Roman" w:eastAsia="Times New Roman" w:hAnsi="Times New Roman"/>
-          <w:b w:val="0"/>
           <w:i w:val="0"/>
           <w:smallCaps w:val="0"/>
           <w:strike w:val="0"/>
-          <w:color w:val="000000"/>
-          <w:sz w:val="24"/>
-          <w:szCs w:val="24"/>
           <w:u w:val="none"/>
           <w:shd w:fill="auto" w:val="clear"/>
           <w:vertAlign w:val="baseline"/>
@@ -1480,14 +1596,9 @@
         <w:ind w:left="0" w:right="0" w:firstLine="0"/>
         <w:jc w:val="left"/>
         <w:rPr>
-          <w:rFonts w:ascii="Times New Roman" w:cs="Times New Roman" w:eastAsia="Times New Roman" w:hAnsi="Times New Roman"/>
-          <w:b w:val="0"/>
           <w:i w:val="0"/>
           <w:smallCaps w:val="0"/>
           <w:strike w:val="0"/>
-          <w:color w:val="000000"/>
-          <w:sz w:val="24"/>
-          <w:szCs w:val="24"/>
           <w:u w:val="none"/>
           <w:shd w:fill="auto" w:val="clear"/>
           <w:vertAlign w:val="baseline"/>
@@ -1516,14 +1627,9 @@
         <w:ind w:left="0" w:right="0" w:firstLine="0"/>
         <w:jc w:val="left"/>
         <w:rPr>
-          <w:rFonts w:ascii="Times New Roman" w:cs="Times New Roman" w:eastAsia="Times New Roman" w:hAnsi="Times New Roman"/>
-          <w:b w:val="0"/>
           <w:i w:val="0"/>
           <w:smallCaps w:val="0"/>
           <w:strike w:val="0"/>
-          <w:color w:val="000000"/>
-          <w:sz w:val="24"/>
-          <w:szCs w:val="24"/>
           <w:u w:val="none"/>
           <w:shd w:fill="auto" w:val="clear"/>
           <w:vertAlign w:val="baseline"/>
@@ -1531,31 +1637,69 @@
       </w:pPr>
       <w:r>
         <w:rPr>
-          <w:rFonts w:ascii="Times New Roman" w:cs="Times New Roman" w:eastAsia="Times New Roman" w:hAnsi="Times New Roman"/>
-          <w:b w:val="0"/>
           <w:i w:val="0"/>
           <w:smallCaps w:val="0"/>
           <w:strike w:val="0"/>
-          <w:color w:val="000000"/>
-          <w:sz w:val="24"/>
-          <w:szCs w:val="24"/>
           <w:u w:val="none"/>
           <w:shd w:fill="auto" w:val="clear"/>
           <w:vertAlign w:val="baseline"/>
           <w:rtl w:val="0"/>
         </w:rPr>
-        <w:t xml:space="preserve">All microplates were covered to minimize evaporation. Microplate orientation and position were rotated weekly to eliminate any temperature heterogeneity within the chamber. Water temperature and light intensity were recorded hourly with loggers (HOBO</w:t>
-      </w:r>
-      <w:r>
-        <w:rPr>
-          <w:rFonts w:ascii="Times New Roman" w:cs="Times New Roman" w:eastAsia="Times New Roman" w:hAnsi="Times New Roman"/>
-          <w:b w:val="0"/>
+        <w:t xml:space="preserve">All microplates were covered to minimize evaporation</w:t>
+      </w:r>
+      <w:r>
+        <w:rPr>
+          <w:rtl w:val="0"/>
+        </w:rPr>
+        <w:t xml:space="preserve"> and </w:t>
+      </w:r>
+      <w:r>
+        <w:rPr>
           <w:i w:val="0"/>
           <w:smallCaps w:val="0"/>
           <w:strike w:val="0"/>
-          <w:color w:val="000000"/>
-          <w:sz w:val="24"/>
-          <w:szCs w:val="24"/>
+          <w:u w:val="none"/>
+          <w:shd w:fill="auto" w:val="clear"/>
+          <w:vertAlign w:val="baseline"/>
+          <w:rtl w:val="0"/>
+        </w:rPr>
+        <w:t xml:space="preserve">rotated (</w:t>
+      </w:r>
+      <w:r>
+        <w:rPr>
+          <w:i w:val="1"/>
+          <w:smallCaps w:val="0"/>
+          <w:strike w:val="0"/>
+          <w:u w:val="none"/>
+          <w:shd w:fill="auto" w:val="clear"/>
+          <w:vertAlign w:val="baseline"/>
+          <w:rtl w:val="0"/>
+        </w:rPr>
+        <w:t xml:space="preserve">i.e., </w:t>
+      </w:r>
+      <w:r>
+        <w:rPr>
+          <w:rtl w:val="0"/>
+        </w:rPr>
+        <w:t xml:space="preserve">orientation</w:t>
+      </w:r>
+      <w:r>
+        <w:rPr>
+          <w:i w:val="0"/>
+          <w:smallCaps w:val="0"/>
+          <w:strike w:val="0"/>
+          <w:u w:val="none"/>
+          <w:shd w:fill="auto" w:val="clear"/>
+          <w:vertAlign w:val="baseline"/>
+          <w:rtl w:val="0"/>
+        </w:rPr>
+        <w:t xml:space="preserve"> and position) weekly. Water temperature and light intensity were recorded hourly with loggers (HOBO</w:t>
+      </w:r>
+      <w:r>
+        <w:rPr>
+          <w:i w:val="0"/>
+          <w:smallCaps w:val="0"/>
+          <w:strike w:val="0"/>
           <w:u w:val="none"/>
           <w:shd w:fill="auto" w:val="clear"/>
           <w:vertAlign w:val="superscript"/>
@@ -1565,20 +1709,63 @@
       </w:r>
       <w:r>
         <w:rPr>
-          <w:rFonts w:ascii="Times New Roman" w:cs="Times New Roman" w:eastAsia="Times New Roman" w:hAnsi="Times New Roman"/>
-          <w:b w:val="0"/>
           <w:i w:val="0"/>
           <w:smallCaps w:val="0"/>
           <w:strike w:val="0"/>
-          <w:color w:val="000000"/>
-          <w:sz w:val="24"/>
-          <w:szCs w:val="24"/>
           <w:u w:val="none"/>
           <w:shd w:fill="auto" w:val="clear"/>
           <w:vertAlign w:val="baseline"/>
           <w:rtl w:val="0"/>
         </w:rPr>
-        <w:t xml:space="preserve"> Water Temperature Pro v2 and JFE Advantech Co., Ltd. DEFI2-L) and daily mean values calculated. Microplates were checked weekly for dead eggs and the eye-up stage. During the hatch period, microplates were checked on a three-day cycle for newly hatched larvae. All newly hatched larvae were photographed for life-history and morphological traits and preserved in 95% ethanol.</w:t>
+        <w:t xml:space="preserve"> Water Temperature Pro v2 and JFE Advantech Co., Ltd. DEFI2-L) and daily mean values calculated. Microplates were checked weekly for dead eggs and the eye-up stage. During the hatch period, microplates were checked on a three-day cycle for newly hatched </w:t>
+      </w:r>
+      <w:r>
+        <w:rPr>
+          <w:rtl w:val="0"/>
+        </w:rPr>
+        <w:t xml:space="preserve">embryos</w:t>
+      </w:r>
+      <w:r>
+        <w:rPr>
+          <w:i w:val="0"/>
+          <w:smallCaps w:val="0"/>
+          <w:strike w:val="0"/>
+          <w:u w:val="none"/>
+          <w:shd w:fill="auto" w:val="clear"/>
+          <w:vertAlign w:val="baseline"/>
+          <w:rtl w:val="0"/>
+        </w:rPr>
+        <w:t xml:space="preserve">. </w:t>
+      </w:r>
+      <w:r>
+        <w:rPr>
+          <w:i w:val="0"/>
+          <w:smallCaps w:val="0"/>
+          <w:strike w:val="0"/>
+          <w:u w:val="none"/>
+          <w:shd w:fill="auto" w:val="clear"/>
+          <w:vertAlign w:val="baseline"/>
+          <w:rtl w:val="0"/>
+        </w:rPr>
+        <w:t xml:space="preserve">All hatched </w:t>
+      </w:r>
+      <w:r>
+        <w:rPr>
+          <w:rtl w:val="0"/>
+        </w:rPr>
+        <w:t xml:space="preserve">embryos</w:t>
+      </w:r>
+      <w:r>
+        <w:rPr>
+          <w:i w:val="0"/>
+          <w:smallCaps w:val="0"/>
+          <w:strike w:val="0"/>
+          <w:u w:val="none"/>
+          <w:shd w:fill="auto" w:val="clear"/>
+          <w:vertAlign w:val="baseline"/>
+          <w:rtl w:val="0"/>
+        </w:rPr>
+        <w:t xml:space="preserve"> were photographed and immediately preserved in 95% ethanol.</w:t>
       </w:r>
     </w:p>
     <w:p>
@@ -1598,14 +1785,9 @@
         <w:ind w:left="0" w:right="0" w:firstLine="0"/>
         <w:jc w:val="left"/>
         <w:rPr>
-          <w:rFonts w:ascii="Times New Roman" w:cs="Times New Roman" w:eastAsia="Times New Roman" w:hAnsi="Times New Roman"/>
-          <w:b w:val="0"/>
           <w:i w:val="0"/>
           <w:smallCaps w:val="0"/>
           <w:strike w:val="0"/>
-          <w:color w:val="000000"/>
-          <w:sz w:val="24"/>
-          <w:szCs w:val="24"/>
           <w:u w:val="none"/>
           <w:shd w:fill="auto" w:val="clear"/>
           <w:vertAlign w:val="baseline"/>
@@ -1660,14 +1842,9 @@
         <w:ind w:left="0" w:right="0" w:firstLine="0"/>
         <w:jc w:val="left"/>
         <w:rPr>
-          <w:rFonts w:ascii="Times New Roman" w:cs="Times New Roman" w:eastAsia="Times New Roman" w:hAnsi="Times New Roman"/>
-          <w:b w:val="0"/>
           <w:i w:val="0"/>
           <w:smallCaps w:val="0"/>
           <w:strike w:val="0"/>
-          <w:color w:val="000000"/>
-          <w:sz w:val="24"/>
-          <w:szCs w:val="24"/>
           <w:u w:val="none"/>
           <w:shd w:fill="auto" w:val="clear"/>
           <w:vertAlign w:val="baseline"/>
@@ -1675,20 +1852,15 @@
       </w:pPr>
       <w:r>
         <w:rPr>
-          <w:rFonts w:ascii="Times New Roman" w:cs="Times New Roman" w:eastAsia="Times New Roman" w:hAnsi="Times New Roman"/>
-          <w:b w:val="0"/>
           <w:i w:val="0"/>
           <w:smallCaps w:val="0"/>
           <w:strike w:val="0"/>
-          <w:color w:val="000000"/>
-          <w:sz w:val="24"/>
-          <w:szCs w:val="24"/>
           <w:u w:val="none"/>
           <w:shd w:fill="auto" w:val="clear"/>
           <w:vertAlign w:val="baseline"/>
           <w:rtl w:val="0"/>
         </w:rPr>
-        <w:t xml:space="preserve">Embryo survival was estimated as the percent of embryos surviving between the eye-up and hatch stages. Incubation period was assessed by two variables: the number of days from fertilization to hatching (days post-fertilization; DPF) and the sum of the degree-days (accumulated degree-days; ADD). Total length-at-hatch (LAH; mm) and yolk-sac volume (YSV; mm3) were measured from five individuals per family at, or as close as possible to, 50% hatching for each family. Yolk-sac volume was calculated assuming the shape of an ellipse (Blaxter 1963): </w:t>
+        <w:t xml:space="preserve">Embryo survival was estimated as the percent of embryos surviving between the eye-up and post-hatch stages. Incubation period was assessed by two variables: the number of days from fertilization to hatching (days post-fertilization; DPF) and the sum of the degree-days (accumulated degree-days; ADD). Total length-at-hatch (LAH; mm) and yolk-sac volume (YSV; mm3) were measured from five individuals per family at, or as close as possible to, 50% hatching for each family. Yolk-sac volume was calculated assuming the shape of an ellipse (Blaxter 1963): </w:t>
       </w:r>
     </w:p>
     <w:p>
@@ -1696,14 +1868,9 @@
         <w:spacing w:line="300" w:lineRule="auto"/>
         <w:jc w:val="center"/>
         <w:rPr>
-          <w:rFonts w:ascii="Cambria Math" w:cs="Cambria Math" w:eastAsia="Cambria Math" w:hAnsi="Cambria Math"/>
-          <w:b w:val="0"/>
           <w:i w:val="0"/>
           <w:smallCaps w:val="0"/>
           <w:strike w:val="0"/>
-          <w:color w:val="000000"/>
-          <w:sz w:val="24"/>
-          <w:szCs w:val="24"/>
           <w:u w:val="none"/>
           <w:shd w:fill="auto" w:val="clear"/>
           <w:vertAlign w:val="baseline"/>
@@ -1712,14 +1879,9 @@
       <m:oMath>
         <m:r>
           <w:rPr>
-            <w:rFonts w:ascii="Cambria Math" w:cs="Cambria Math" w:eastAsia="Cambria Math" w:hAnsi="Cambria Math"/>
-            <w:b w:val="0"/>
             <w:i w:val="0"/>
             <w:smallCaps w:val="0"/>
             <w:strike w:val="0"/>
-            <w:color w:val="000000"/>
-            <w:sz w:val="24"/>
-            <w:szCs w:val="24"/>
             <w:u w:val="none"/>
             <w:shd w:fill="auto" w:val="clear"/>
             <w:vertAlign w:val="baseline"/>
@@ -1730,14 +1892,9 @@
           <m:fPr>
             <m:ctrlPr>
               <w:rPr>
-                <w:rFonts w:ascii="Cambria Math" w:cs="Cambria Math" w:eastAsia="Cambria Math" w:hAnsi="Cambria Math"/>
-                <w:b w:val="0"/>
                 <w:i w:val="0"/>
                 <w:smallCaps w:val="0"/>
                 <w:strike w:val="0"/>
-                <w:color w:val="000000"/>
-                <w:sz w:val="24"/>
-                <w:szCs w:val="24"/>
                 <w:u w:val="none"/>
                 <w:shd w:fill="auto" w:val="clear"/>
                 <w:vertAlign w:val="baseline"/>
@@ -1747,14 +1904,9 @@
           <m:num>
             <m:r>
               <w:rPr>
-                <w:rFonts w:ascii="Cambria Math" w:cs="Cambria Math" w:eastAsia="Cambria Math" w:hAnsi="Cambria Math"/>
-                <w:b w:val="0"/>
                 <w:i w:val="0"/>
                 <w:smallCaps w:val="0"/>
                 <w:strike w:val="0"/>
-                <w:color w:val="000000"/>
-                <w:sz w:val="24"/>
-                <w:szCs w:val="24"/>
                 <w:u w:val="none"/>
                 <w:shd w:fill="auto" w:val="clear"/>
                 <w:vertAlign w:val="baseline"/>
@@ -1765,14 +1917,9 @@
           <m:den>
             <m:r>
               <w:rPr>
-                <w:rFonts w:ascii="Cambria Math" w:cs="Cambria Math" w:eastAsia="Cambria Math" w:hAnsi="Cambria Math"/>
-                <w:b w:val="0"/>
                 <w:i w:val="0"/>
                 <w:smallCaps w:val="0"/>
                 <w:strike w:val="0"/>
-                <w:color w:val="000000"/>
-                <w:sz w:val="24"/>
-                <w:szCs w:val="24"/>
                 <w:u w:val="none"/>
                 <w:shd w:fill="auto" w:val="clear"/>
                 <w:vertAlign w:val="baseline"/>
@@ -1783,14 +1930,9 @@
         </m:f>
         <m:r>
           <w:rPr>
-            <w:rFonts w:ascii="Cambria Math" w:cs="Cambria Math" w:eastAsia="Cambria Math" w:hAnsi="Cambria Math"/>
-            <w:b w:val="0"/>
             <w:i w:val="0"/>
             <w:smallCaps w:val="0"/>
             <w:strike w:val="0"/>
-            <w:color w:val="000000"/>
-            <w:sz w:val="24"/>
-            <w:szCs w:val="24"/>
             <w:u w:val="none"/>
             <w:shd w:fill="auto" w:val="clear"/>
             <w:vertAlign w:val="baseline"/>
@@ -1801,14 +1943,9 @@
           <m:sSupPr>
             <m:ctrlPr>
               <w:rPr>
-                <w:rFonts w:ascii="Cambria Math" w:cs="Cambria Math" w:eastAsia="Cambria Math" w:hAnsi="Cambria Math"/>
-                <w:b w:val="0"/>
                 <w:i w:val="0"/>
                 <w:smallCaps w:val="0"/>
                 <w:strike w:val="0"/>
-                <w:color w:val="000000"/>
-                <w:sz w:val="24"/>
-                <w:szCs w:val="24"/>
                 <w:u w:val="none"/>
                 <w:shd w:fill="auto" w:val="clear"/>
                 <w:vertAlign w:val="baseline"/>
@@ -1818,14 +1955,9 @@
           <m:e>
             <m:r>
               <w:rPr>
-                <w:rFonts w:ascii="Cambria Math" w:cs="Cambria Math" w:eastAsia="Cambria Math" w:hAnsi="Cambria Math"/>
-                <w:b w:val="0"/>
                 <w:i w:val="0"/>
                 <w:smallCaps w:val="0"/>
                 <w:strike w:val="0"/>
-                <w:color w:val="000000"/>
-                <w:sz w:val="24"/>
-                <w:szCs w:val="24"/>
                 <w:u w:val="none"/>
                 <w:shd w:fill="auto" w:val="clear"/>
                 <w:vertAlign w:val="baseline"/>
@@ -1836,14 +1968,9 @@
           <m:sup>
             <m:r>
               <w:rPr>
-                <w:rFonts w:ascii="Cambria Math" w:cs="Cambria Math" w:eastAsia="Cambria Math" w:hAnsi="Cambria Math"/>
-                <w:b w:val="0"/>
                 <w:i w:val="0"/>
                 <w:smallCaps w:val="0"/>
                 <w:strike w:val="0"/>
-                <w:color w:val="000000"/>
-                <w:sz w:val="24"/>
-                <w:szCs w:val="24"/>
                 <w:u w:val="none"/>
                 <w:shd w:fill="auto" w:val="clear"/>
                 <w:vertAlign w:val="baseline"/>
@@ -1854,14 +1981,9 @@
         </m:sSup>
         <m:r>
           <w:rPr>
-            <w:rFonts w:ascii="Cambria Math" w:cs="Cambria Math" w:eastAsia="Cambria Math" w:hAnsi="Cambria Math"/>
-            <w:b w:val="0"/>
             <w:i w:val="0"/>
             <w:smallCaps w:val="0"/>
             <w:strike w:val="0"/>
-            <w:color w:val="000000"/>
-            <w:sz w:val="24"/>
-            <w:szCs w:val="24"/>
             <w:u w:val="none"/>
             <w:shd w:fill="auto" w:val="clear"/>
             <w:vertAlign w:val="baseline"/>
@@ -1892,14 +2014,9 @@
         <w:ind w:left="0" w:right="0" w:firstLine="0"/>
         <w:jc w:val="left"/>
         <w:rPr>
-          <w:rFonts w:ascii="Times New Roman" w:cs="Times New Roman" w:eastAsia="Times New Roman" w:hAnsi="Times New Roman"/>
-          <w:b w:val="0"/>
           <w:i w:val="0"/>
           <w:smallCaps w:val="0"/>
           <w:strike w:val="0"/>
-          <w:color w:val="000000"/>
-          <w:sz w:val="24"/>
-          <w:szCs w:val="24"/>
           <w:u w:val="none"/>
           <w:shd w:fill="auto" w:val="clear"/>
           <w:vertAlign w:val="baseline"/>
@@ -1907,14 +2024,9 @@
       </w:pPr>
       <w:r>
         <w:rPr>
-          <w:rFonts w:ascii="Times New Roman" w:cs="Times New Roman" w:eastAsia="Times New Roman" w:hAnsi="Times New Roman"/>
-          <w:b w:val="0"/>
           <w:i w:val="0"/>
           <w:smallCaps w:val="0"/>
           <w:strike w:val="0"/>
-          <w:color w:val="000000"/>
-          <w:sz w:val="24"/>
-          <w:szCs w:val="24"/>
           <w:u w:val="none"/>
           <w:shd w:fill="auto" w:val="clear"/>
           <w:vertAlign w:val="baseline"/>
@@ -1940,14 +2052,9 @@
         <w:ind w:left="0" w:right="0" w:firstLine="0"/>
         <w:jc w:val="left"/>
         <w:rPr>
-          <w:rFonts w:ascii="Times New Roman" w:cs="Times New Roman" w:eastAsia="Times New Roman" w:hAnsi="Times New Roman"/>
-          <w:b w:val="0"/>
           <w:i w:val="0"/>
           <w:smallCaps w:val="0"/>
           <w:strike w:val="0"/>
-          <w:color w:val="000000"/>
-          <w:sz w:val="24"/>
-          <w:szCs w:val="24"/>
           <w:u w:val="single"/>
           <w:shd w:fill="auto" w:val="clear"/>
           <w:vertAlign w:val="baseline"/>
@@ -2002,14 +2109,9 @@
         <w:ind w:left="0" w:right="0" w:firstLine="0"/>
         <w:jc w:val="left"/>
         <w:rPr>
-          <w:rFonts w:ascii="Times New Roman" w:cs="Times New Roman" w:eastAsia="Times New Roman" w:hAnsi="Times New Roman"/>
-          <w:b w:val="0"/>
           <w:i w:val="0"/>
           <w:smallCaps w:val="0"/>
           <w:strike w:val="0"/>
-          <w:color w:val="000000"/>
-          <w:sz w:val="24"/>
-          <w:szCs w:val="24"/>
           <w:u w:val="none"/>
           <w:shd w:fill="auto" w:val="clear"/>
           <w:vertAlign w:val="baseline"/>
@@ -2017,20 +2119,57 @@
       </w:pPr>
       <w:r>
         <w:rPr>
-          <w:rFonts w:ascii="Times New Roman" w:cs="Times New Roman" w:eastAsia="Times New Roman" w:hAnsi="Times New Roman"/>
-          <w:b w:val="0"/>
+          <w:rtl w:val="0"/>
+        </w:rPr>
+        <w:t xml:space="preserve">To characterize the life-history and morphological traits, embryo survival was analyzed as a binomial response variable, and incubation period, length-at-hatch, and yolk-sac volume at hatching as continuous response variables. Because embryos were raised independently, the replication unit in the statistical models is the individual embryo and the design was unbalanced from different levels of embryo mortality. Therefore, binary data (i.e., embryo survival) were analyzed with binomial generalized linear mixed-effects models (LMM) and normally distributed data (i.e., incubation period, length-at-hatch, and yolk-sac volume) were analyzed with restricted maximum likelihood LMMs with the lme4 package (Bates et al. 2015). </w:t>
+      </w:r>
+      <w:r>
+        <w:rPr>
           <w:i w:val="0"/>
           <w:smallCaps w:val="0"/>
           <w:strike w:val="0"/>
-          <w:color w:val="000000"/>
-          <w:sz w:val="24"/>
-          <w:szCs w:val="24"/>
           <w:u w:val="none"/>
           <w:shd w:fill="auto" w:val="clear"/>
           <w:vertAlign w:val="baseline"/>
           <w:rtl w:val="0"/>
         </w:rPr>
-        <w:t xml:space="preserve">Embryo survival was analyzed as a binomial response variable, and incubation period, length-at-hatch, and yolk-sac volume at hatching as continuous response variables. Early embryo mortality induced from fertilization failure produced inequalities in the number of offspring among families and an unbalanced design. The sample size for incubation period is a function of embryo survival and subsequently resulted in an unbalanced design. Therefore, binary data (i.e., embryo survival) were analyzed with binomial generalized linear mixed-effects models (LMM) and normally distributed data (i.e., incubation period, length-at-hatch, and yolk-sac volume) were analyzed with restricted maximum likelihood LMMs with the lme4 package (Bates et al. 2015). Population and incubation light treatment were included as fixed effects and female, male, family (female and male combination), and fertilization block as random effects. Because embryos were raised independently, the replication unit in the statistical models is the individual embryo. All traits were examined for population and incubation light effects in addition to individual parental effects (female, male, and family effects), fertilization block, and all possible interactions with backward, stepwise effect-selection using the buildmer package (Voeten 2020). The maximal model for each trait was selected by comparing a model including or lacking the term of interest to the reference model based on changes in log-likelihood, Akaike information criterion, Bayesian information criterion, and change in explained deviance. The mixed-effects model output does not produce significance values for model effects; therefore, significance for population, species, incubation temperature, interaction effects, and any random-effects selected were determined using a likelihood ratio test between the maximal model and reduced models with the model effect of interest removed.</w:t>
+        <w:t xml:space="preserve">Population and incubation light treatment were included as fixed effects and female, male, family (female and male combination), and fertilization block as random effects. All traits </w:t>
+      </w:r>
+      <w:r>
+        <w:rPr>
+          <w:rtl w:val="0"/>
+        </w:rPr>
+        <w:t xml:space="preserve">and </w:t>
+      </w:r>
+      <w:r>
+        <w:rPr>
+          <w:i w:val="0"/>
+          <w:smallCaps w:val="0"/>
+          <w:strike w:val="0"/>
+          <w:u w:val="none"/>
+          <w:shd w:fill="auto" w:val="clear"/>
+          <w:vertAlign w:val="baseline"/>
+          <w:rtl w:val="0"/>
+        </w:rPr>
+        <w:t xml:space="preserve">possible interactions were </w:t>
+      </w:r>
+      <w:r>
+        <w:rPr>
+          <w:rtl w:val="0"/>
+        </w:rPr>
+        <w:t xml:space="preserve">examined</w:t>
+      </w:r>
+      <w:r>
+        <w:rPr>
+          <w:i w:val="0"/>
+          <w:smallCaps w:val="0"/>
+          <w:strike w:val="0"/>
+          <w:u w:val="none"/>
+          <w:shd w:fill="auto" w:val="clear"/>
+          <w:vertAlign w:val="baseline"/>
+          <w:rtl w:val="0"/>
+        </w:rPr>
+        <w:t xml:space="preserve"> with backward, stepwise effect-selection using the buildmer package (Voeten 2020). The maximal model for each trait was selected by comparing a model including or lacking the term of interest to the reference model based on changes in log-likelihood, Akaike information criterion, Bayesian information criterion, and change in explained deviance. The significance for population, species, incubation temperature, interaction effects, and any random-effects selected were determined using a likelihood ratio test between the maximal model and reduced models with the model effect of interest removed.</w:t>
       </w:r>
     </w:p>
     <w:p>
@@ -2066,7 +2205,41 @@
         <w:rPr>
           <w:rtl w:val="0"/>
         </w:rPr>
-        <w:t xml:space="preserve">To allow for population comparisons, the response to temperature for each trait was standardized to the optimal light treatment. The low light treatment (Table 1) was assumed to be the optimal incubation light intensity. For each trait, the within-family mean was calculated for each light treatment and the percent change from the optimal light intensity estimated. Standard error was calculated as the among-family variation in percent change.</w:t>
+        <w:t xml:space="preserve">To allow for population comparisons, the response to temperature for each trait was standardized to what we assumed was the optimal light treatment - the low light treatment (Table 1). For each trait, the within-family mean was calculated for each light treatment and the percent change from the optimal light intensity estimated. Standard error was calculated as the among-family variation in percent change.</w:t>
+      </w:r>
+    </w:p>
+    <w:p>
+      <w:pPr>
+        <w:spacing w:line="300" w:lineRule="auto"/>
+        <w:rPr/>
+      </w:pPr>
+      <w:r>
+        <w:rPr>
+          <w:rtl w:val="0"/>
+        </w:rPr>
+      </w:r>
+    </w:p>
+    <w:p>
+      <w:pPr>
+        <w:spacing w:line="300" w:lineRule="auto"/>
+        <w:rPr/>
+      </w:pPr>
+      <w:r>
+        <w:rPr>
+          <w:rtl w:val="0"/>
+        </w:rPr>
+        <w:t xml:space="preserve">All analyses were performed in R version 4.0.3 (R Core Team 2020).</w:t>
+      </w:r>
+    </w:p>
+    <w:p>
+      <w:pPr>
+        <w:spacing w:line="300" w:lineRule="auto"/>
+        <w:rPr/>
+      </w:pPr>
+      <w:r>
+        <w:rPr>
+          <w:rtl w:val="0"/>
+        </w:rPr>
       </w:r>
     </w:p>
     <w:p>
@@ -2122,26 +2295,13 @@
         <w:rPr>
           <w:rtl w:val="0"/>
         </w:rPr>
-        <w:t xml:space="preserve">Lake Superior spawning adults used for gamete collection were larger in size (</w:t>
-      </w:r>
-      <w:r>
-        <w:rPr>
-          <w:i w:val="1"/>
-          <w:rtl w:val="0"/>
-        </w:rPr>
-        <w:t xml:space="preserve">i.e.,</w:t>
-      </w:r>
-      <w:r>
-        <w:rPr>
-          <w:rtl w:val="0"/>
-        </w:rPr>
-        <w:t xml:space="preserve"> t</w:t>
-      </w:r>
-      <w:r>
-        <w:rPr>
-          <w:rtl w:val="0"/>
-        </w:rPr>
-        <w:t xml:space="preserve">otal lengths and fresh mass) than Lake Ontario adults. However, Lake Ontario females had larger egg diameters than Lake Superior females (Table 3). </w:t>
+        <w:t xml:space="preserve">Lake Superior spawning adults used for gamete collection were larger in t</w:t>
+      </w:r>
+      <w:r>
+        <w:rPr>
+          <w:rtl w:val="0"/>
+        </w:rPr>
+        <w:t xml:space="preserve">otal length and fresh mass than Lake Ontario adults. However, Lake Ontario females had larger egg diameters than Lake Superior females (Table 3). </w:t>
       </w:r>
     </w:p>
     <w:p>
@@ -2188,7 +2348,7 @@
         <w:rPr>
           <w:rtl w:val="0"/>
         </w:rPr>
-        <w:t xml:space="preserve">All traits, except embryo survival and LAH, had significant interaction effects between population and incubation temperature (maximum </w:t>
+        <w:t xml:space="preserve">All traits, except embryo survival and LAH, had significant interaction effects between population and light treatments (maximum </w:t>
       </w:r>
       <w:r>
         <w:rPr>
@@ -2334,7 +2494,7 @@
         <w:rPr>
           <w:rtl w:val="0"/>
         </w:rPr>
-        <w:t xml:space="preserve">The number of days post-fertilization to hatching was highest for Lake Ontario at the low light treatment (115.47 days) and for Lake Superior at the high light treatment (101.22 days; Figure 3). Incubation period (DPF) was higher for Lake Ontario than Lake Superior across all light treatments. Lake Ontario cisco had a decrease in DPF from the low light to the high light treatments (-0.7%), while Lake Superior had an increase from the low light to the high light treatments (1.9%; Figure 3).</w:t>
+        <w:t xml:space="preserve">The number of days post-fertilization to hatching was highest for Lake Ontario at the low light treatment (115.47 days) and for Lake Superior at the high light treatment (101.22 days; Figure 3). Incubation period (DPF) was higher for Lake Ontario than Lake Superior across all light treatments (mean (SD) = 13.9 (0.8) days). Lake Ontario cisco had a decrease in DPF from the low light to the high light treatments (-0.7%), while Lake Superior had an increase from the low light to the high light treatments (1.9%; Figure 3).</w:t>
       </w:r>
     </w:p>
     <w:p>
@@ -2381,7 +2541,19 @@
         <w:rPr>
           <w:rtl w:val="0"/>
         </w:rPr>
-        <w:t xml:space="preserve">The effect of population depended on light because ADD was higher for Lake Ontario (497.7 and 485.9 ADD) than Lake Superior (427.5 and 420.8 ADD) at the low and medium light treatments, respectively, and the difference between populations was less pronounced at the high light treatment (60.8 ADD; Figure 3). Lake Ontario ADD had a negative response from the low to high light treatments (-2.5%), while ADD for Lake Superior did not change from the low to high light treatments (0.05%; Figure 3).</w:t>
+        <w:t xml:space="preserve">The effect of population depended on light because </w:t>
+      </w:r>
+      <w:r>
+        <w:rPr>
+          <w:rtl w:val="0"/>
+        </w:rPr>
+        <w:t xml:space="preserve">the difference </w:t>
+      </w:r>
+      <w:r>
+        <w:rPr>
+          <w:rtl w:val="0"/>
+        </w:rPr>
+        <w:t xml:space="preserve">in ADD between populations was less pronounced at the high light treatment (60.8 ADD), while ADD was higher for Lake Ontario (497.7 and 485.9 ADD) than Lake Superior (427.5 and 420.8 ADD) at the low and medium light treatments, respectively (Figure 3). Lake Ontario ADD had a negative response from the low to high light treatments (-2.5%), while ADD for Lake Superior did not change from the low to high light treatments (0.05%; Figure 3).</w:t>
       </w:r>
     </w:p>
     <w:p>
@@ -2506,7 +2678,7 @@
         <w:rPr>
           <w:rtl w:val="0"/>
         </w:rPr>
-        <w:t xml:space="preserve">Yolk-sac volume had a differential response to light intensity between populations (Figure 4). The effect of population depended on light because YSV was lower for Lake Ontario (0.35 and 0.37 mm</w:t>
+        <w:t xml:space="preserve">Yolk-sac volume had a different response to light intensity between populations (Figure 4). The effect of population depended on light because the difference in YSV between populations was less pronounced at the low light treatment (0.22 mm</w:t>
       </w:r>
       <w:r>
         <w:rPr>
@@ -2519,6 +2691,25 @@
         <w:rPr>
           <w:rtl w:val="0"/>
         </w:rPr>
+        <w:t xml:space="preserve">), while YSV</w:t>
+      </w:r>
+      <w:r>
+        <w:rPr>
+          <w:rtl w:val="0"/>
+        </w:rPr>
+        <w:t xml:space="preserve"> was lower for Lake Ontario (0.35 and 0.37 mm</w:t>
+      </w:r>
+      <w:r>
+        <w:rPr>
+          <w:vertAlign w:val="superscript"/>
+          <w:rtl w:val="0"/>
+        </w:rPr>
+        <w:t xml:space="preserve">3</w:t>
+      </w:r>
+      <w:r>
+        <w:rPr>
+          <w:rtl w:val="0"/>
+        </w:rPr>
         <w:t xml:space="preserve">) than Lake Superior (0.67 and 0.63 mm</w:t>
       </w:r>
       <w:r>
@@ -2532,20 +2723,7 @@
         <w:rPr>
           <w:rtl w:val="0"/>
         </w:rPr>
-        <w:t xml:space="preserve">) at the high and medium light treatments, respectively, and the difference between populations was less pronounced at the low light treatment (0.22 mm</w:t>
-      </w:r>
-      <w:r>
-        <w:rPr>
-          <w:vertAlign w:val="superscript"/>
-          <w:rtl w:val="0"/>
-        </w:rPr>
-        <w:t xml:space="preserve">3</w:t>
-      </w:r>
-      <w:r>
-        <w:rPr>
-          <w:rtl w:val="0"/>
-        </w:rPr>
-        <w:t xml:space="preserve">; Figure 4). Lake Superior YSV had a positive response from the low to high light treatments (15.3%), while YSV for Lake Ontario had a negative response from the low to high light treatments (-5.5%; Figure 4).</w:t>
+        <w:t xml:space="preserve">) at the high and medium light treatments, respectively (Figure 4). Lake Superior YSV had a positive response from the low to high light treatments (15.3%), while YSV for Lake Ontario had a negative response from the low to high light treatments (-5.5%; Figure 4).</w:t>
       </w:r>
     </w:p>
     <w:p>
@@ -3329,19 +3507,7 @@
         <w:rPr>
           <w:rtl w:val="0"/>
         </w:rPr>
-        <w:t xml:space="preserve">Table 2. Mean ± SD </w:t>
-      </w:r>
-      <w:r>
-        <w:rPr>
-          <w:color w:val="000000"/>
-          <w:rtl w:val="0"/>
-        </w:rPr>
-        <w:t xml:space="preserve">water temperatures (°C) during embryo incubations from each light treatment for Lakes Superior and Ontario.</w:t>
-      </w:r>
-      <w:r>
-        <w:rPr>
-          <w:rtl w:val="0"/>
-        </w:rPr>
+        <w:t xml:space="preserve">Table 2. Mean ± SD water temperatures (°C) during embryo incubations from each light treatment for Lakes Superior and Ontario.</w:t>
       </w:r>
     </w:p>
     <w:p>
@@ -3792,7 +3958,48 @@
         <w:rPr>
           <w:rtl w:val="0"/>
         </w:rPr>
-        <w:t xml:space="preserve">)..</w:t>
+        <w:t xml:space="preserve">)</w:t>
+      </w:r>
+      <w:sdt>
+        <w:sdtPr>
+          <w:tag w:val="goog_rdk_7"/>
+        </w:sdtPr>
+        <w:sdtContent>
+          <w:ins w:author="Jason Stockwell" w:id="0" w:date="2020-12-27T14:15:47Z">
+            <w:r>
+              <w:rPr>
+                <w:rtl w:val="0"/>
+              </w:rPr>
+              <w:t xml:space="preserve"> used in the experiment</w:t>
+            </w:r>
+          </w:ins>
+        </w:sdtContent>
+      </w:sdt>
+      <w:r>
+        <w:rPr>
+          <w:rtl w:val="0"/>
+        </w:rPr>
+        <w:t xml:space="preserve">.</w:t>
+      </w:r>
+      <w:sdt>
+        <w:sdtPr>
+          <w:tag w:val="goog_rdk_8"/>
+        </w:sdtPr>
+        <w:sdtContent>
+          <w:del w:author="Jason Stockwell" w:id="1" w:date="2020-12-27T14:15:39Z">
+            <w:r>
+              <w:rPr>
+                <w:rtl w:val="0"/>
+              </w:rPr>
+              <w:delText xml:space="preserve">.</w:delText>
+            </w:r>
+          </w:del>
+        </w:sdtContent>
+      </w:sdt>
+      <w:r>
+        <w:rPr>
+          <w:rtl w:val="0"/>
+        </w:rPr>
       </w:r>
     </w:p>
     <w:p>
@@ -10293,14 +10500,14 @@
         </w:rPr>
         <w:drawing>
           <wp:inline distB="114300" distT="114300" distL="114300" distR="114300">
-            <wp:extent cx="6858000" cy="3429000"/>
+            <wp:extent cx="6858000" cy="5143500"/>
             <wp:effectExtent b="0" l="0" r="0" t="0"/>
-            <wp:docPr id="9" name="image3.png"/>
+            <wp:docPr id="10" name="image1.png"/>
             <a:graphic>
               <a:graphicData uri="http://schemas.openxmlformats.org/drawingml/2006/picture">
                 <pic:pic>
                   <pic:nvPicPr>
-                    <pic:cNvPr id="0" name="image3.png"/>
+                    <pic:cNvPr id="0" name="image1.png"/>
                     <pic:cNvPicPr preferRelativeResize="0"/>
                   </pic:nvPicPr>
                   <pic:blipFill>
@@ -10313,7 +10520,7 @@
                   <pic:spPr>
                     <a:xfrm>
                       <a:off x="0" y="0"/>
-                      <a:ext cx="6858000" cy="3429000"/>
+                      <a:ext cx="6858000" cy="5143500"/>
                     </a:xfrm>
                     <a:prstGeom prst="rect"/>
                     <a:ln/>
@@ -10333,9 +10540,7 @@
     <w:p>
       <w:pPr>
         <w:spacing w:line="300" w:lineRule="auto"/>
-        <w:rPr>
-          <w:color w:val="ff0000"/>
-        </w:rPr>
+        <w:rPr/>
       </w:pPr>
       <w:r>
         <w:rPr>
@@ -10345,10 +10550,22 @@
       </w:r>
       <w:r>
         <w:rPr>
-          <w:color w:val="ff0000"/>
-          <w:rtl w:val="0"/>
-        </w:rPr>
-        <w:t xml:space="preserve">??? Not sure what figure will be here yet. I would like to do something with the Goodyear atlas spawning locations and ice. Still visualizing how.</w:t>
+          <w:highlight w:val="white"/>
+          <w:rtl w:val="0"/>
+        </w:rPr>
+        <w:t xml:space="preserve">Kernel density estimate of annual mean ice concentration between 1-Jan and 15-Mar from 1973-2020 for each sampling location in Lake Superior (top; blue) and Lake Ontario (bottom; green). The height of the density curve is proportional between lakes and the vertical lines represent quartiles. Points represent each year (n = 48) and were jittered vertically to show distribution. </w:t>
+      </w:r>
+      <w:r>
+        <w:rPr>
+          <w:rtl w:val="0"/>
+        </w:rPr>
+        <w:t xml:space="preserve">I</w:t>
+      </w:r>
+      <w:r>
+        <w:rPr>
+          <w:rtl w:val="0"/>
+        </w:rPr>
+        <w:t xml:space="preserve">ce coverage data was collected from the U.S. National Ice Center.</w:t>
       </w:r>
       <w:r>
         <w:br w:type="page"/>
@@ -10477,12 +10694,12 @@
           <wp:inline distB="114300" distT="114300" distL="114300" distR="114300">
             <wp:extent cx="6858000" cy="6858000"/>
             <wp:effectExtent b="0" l="0" r="0" t="0"/>
-            <wp:docPr id="8" name="image1.png"/>
+            <wp:docPr id="8" name="image3.png"/>
             <a:graphic>
               <a:graphicData uri="http://schemas.openxmlformats.org/drawingml/2006/picture">
                 <pic:pic>
                   <pic:nvPicPr>
-                    <pic:cNvPr id="0" name="image1.png"/>
+                    <pic:cNvPr id="0" name="image3.png"/>
                     <pic:cNvPicPr preferRelativeResize="0"/>
                   </pic:nvPicPr>
                   <pic:blipFill>
@@ -10573,7 +10790,7 @@
           <wp:inline distB="114300" distT="114300" distL="114300" distR="114300">
             <wp:extent cx="6858000" cy="5334000"/>
             <wp:effectExtent b="0" l="0" r="0" t="0"/>
-            <wp:docPr id="10" name="image2.png"/>
+            <wp:docPr id="9" name="image2.png"/>
             <a:graphic>
               <a:graphicData uri="http://schemas.openxmlformats.org/drawingml/2006/picture">
                 <pic:pic>
@@ -10703,7 +10920,7 @@
 
 <file path=word/comments.xml><?xml version="1.0" encoding="utf-8"?>
 <w:comments xmlns:mc="http://schemas.openxmlformats.org/markup-compatibility/2006" xmlns:o="urn:schemas-microsoft-com:office:office" xmlns:r="http://schemas.openxmlformats.org/officeDocument/2006/relationships" xmlns:m="http://schemas.openxmlformats.org/officeDocument/2006/math" xmlns:v="urn:schemas-microsoft-com:vml" xmlns:wp="http://schemas.openxmlformats.org/drawingml/2006/wordprocessingDrawing" xmlns:w10="urn:schemas-microsoft-com:office:word" xmlns:w="http://schemas.openxmlformats.org/wordprocessingml/2006/main" xmlns:wne="http://schemas.microsoft.com/office/word/2006/wordml" xmlns:sl="http://schemas.openxmlformats.org/schemaLibrary/2006/main" xmlns:a="http://schemas.openxmlformats.org/drawingml/2006/main" xmlns:pic="http://schemas.openxmlformats.org/drawingml/2006/picture" xmlns:c="http://schemas.openxmlformats.org/drawingml/2006/chart" xmlns:lc="http://schemas.openxmlformats.org/drawingml/2006/lockedCanvas" xmlns:dgm="http://schemas.openxmlformats.org/drawingml/2006/diagram" xmlns:wps="http://schemas.microsoft.com/office/word/2010/wordprocessingShape" xmlns:wpg="http://schemas.microsoft.com/office/word/2010/wordprocessingGroup" xmlns:w14="http://schemas.microsoft.com/office/word/2010/wordml" xmlns:w15="http://schemas.microsoft.com/office/word/2012/wordml">
-  <w:comment w:author="Taylor Stewart" w:id="0" w:date="2020-12-17T16:09:08Z">
+  <w:comment w:author="Jason Stockwell" w:id="2" w:date="2020-12-23T22:32:08Z">
     <w:p>
       <w:pPr>
         <w:keepNext w:val="0"/>
@@ -10749,11 +10966,11 @@
           <w:vertAlign w:val="baseline"/>
           <w:rtl w:val="0"/>
         </w:rPr>
-        <w:t xml:space="preserve">I think I would like to try to keep this paper very concise and short. We will see how things fall out, but that is my overarching goal right now.</w:t>
+        <w:t xml:space="preserve">in a way, they are like trees.</w:t>
       </w:r>
     </w:p>
   </w:comment>
-  <w:comment w:author="Taylor Stewart" w:id="1" w:date="2020-12-17T10:46:00Z">
+  <w:comment w:author="Jason Stockwell" w:id="3" w:date="2020-12-26T18:04:36Z">
     <w:p>
       <w:pPr>
         <w:keepNext w:val="0"/>
@@ -10799,9 +11016,11 @@
           <w:vertAlign w:val="baseline"/>
           <w:rtl w:val="0"/>
         </w:rPr>
-        <w:t xml:space="preserve">I may try to actually quantify this. I have been playing around with a figure of the Goodyear spawning atlas locations and calculating the percentage of years each location is covered by ice.</w:t>
-      </w:r>
-    </w:p>
+        <w:t xml:space="preserve">are there lakes with coregonines that do not freeze? laveratus is one, but any other species?</w:t>
+      </w:r>
+    </w:p>
+  </w:comment>
+  <w:comment w:author="Jason Stockwell" w:id="0" w:date="2020-12-26T16:56:28Z">
     <w:p>
       <w:pPr>
         <w:keepNext w:val="0"/>
@@ -10834,10 +11053,24 @@
       </w:pPr>
       <w:r>
         <w:rPr>
-          <w:rtl w:val="0"/>
-        </w:rPr>
-      </w:r>
-    </w:p>
+          <w:rFonts w:ascii="Arial" w:cs="Arial" w:eastAsia="Arial" w:hAnsi="Arial"/>
+          <w:b w:val="0"/>
+          <w:i w:val="0"/>
+          <w:smallCaps w:val="0"/>
+          <w:strike w:val="0"/>
+          <w:color w:val="000000"/>
+          <w:sz w:val="22"/>
+          <w:szCs w:val="22"/>
+          <w:u w:val="none"/>
+          <w:shd w:fill="auto" w:val="clear"/>
+          <w:vertAlign w:val="baseline"/>
+          <w:rtl w:val="0"/>
+        </w:rPr>
+        <w:t xml:space="preserve">what title could you come up with if it was a statement about the main finding?</w:t>
+      </w:r>
+    </w:p>
+  </w:comment>
+  <w:comment w:author="Jason Stockwell" w:id="4" w:date="2020-12-27T13:21:53Z">
     <w:p>
       <w:pPr>
         <w:keepNext w:val="0"/>
@@ -10883,7 +11116,107 @@
           <w:vertAlign w:val="baseline"/>
           <w:rtl w:val="0"/>
         </w:rPr>
-        <w:t xml:space="preserve">This applies for the highlighted sentence above.</w:t>
+        <w:t xml:space="preserve">Historically, they had some cisco known as "racers" that were reef spawners, typically spawned earlier than the one we know. not sure if this is in the literature or was just local knowledge. could check Koeltz,  maybe other sources. Mark may know more.</w:t>
+      </w:r>
+    </w:p>
+  </w:comment>
+  <w:comment w:author="Jason Stockwell" w:id="5" w:date="2020-12-27T13:49:30Z">
+    <w:p>
+      <w:pPr>
+        <w:keepNext w:val="0"/>
+        <w:keepLines w:val="0"/>
+        <w:widowControl w:val="0"/>
+        <w:pBdr>
+          <w:top w:space="0" w:sz="0" w:val="nil"/>
+          <w:left w:space="0" w:sz="0" w:val="nil"/>
+          <w:bottom w:space="0" w:sz="0" w:val="nil"/>
+          <w:right w:space="0" w:sz="0" w:val="nil"/>
+          <w:between w:space="0" w:sz="0" w:val="nil"/>
+        </w:pBdr>
+        <w:shd w:fill="auto" w:val="clear"/>
+        <w:spacing w:after="0" w:before="0" w:line="240" w:lineRule="auto"/>
+        <w:ind w:left="0" w:right="0" w:firstLine="0"/>
+        <w:jc w:val="left"/>
+        <w:rPr>
+          <w:rFonts w:ascii="Arial" w:cs="Arial" w:eastAsia="Arial" w:hAnsi="Arial"/>
+          <w:b w:val="0"/>
+          <w:i w:val="0"/>
+          <w:smallCaps w:val="0"/>
+          <w:strike w:val="0"/>
+          <w:color w:val="000000"/>
+          <w:sz w:val="22"/>
+          <w:szCs w:val="22"/>
+          <w:u w:val="none"/>
+          <w:shd w:fill="auto" w:val="clear"/>
+          <w:vertAlign w:val="baseline"/>
+        </w:rPr>
+      </w:pPr>
+      <w:r>
+        <w:rPr>
+          <w:rFonts w:ascii="Arial" w:cs="Arial" w:eastAsia="Arial" w:hAnsi="Arial"/>
+          <w:b w:val="0"/>
+          <w:i w:val="0"/>
+          <w:smallCaps w:val="0"/>
+          <w:strike w:val="0"/>
+          <w:color w:val="000000"/>
+          <w:sz w:val="22"/>
+          <w:szCs w:val="22"/>
+          <w:u w:val="none"/>
+          <w:shd w:fill="auto" w:val="clear"/>
+          <w:vertAlign w:val="baseline"/>
+          <w:rtl w:val="0"/>
+        </w:rPr>
+        <w:t xml:space="preserve">i haven't compared with other MS, but just make sure you scramble up the words throughout Methods sufficiently so not plagiarizing. you may also want to cite the other MS for methods, assuming the other paper will be submitted first.</w:t>
+      </w:r>
+    </w:p>
+  </w:comment>
+  <w:comment w:author="Taylor Stewart" w:id="1" w:date="2020-12-17T16:09:08Z">
+    <w:p>
+      <w:pPr>
+        <w:keepNext w:val="0"/>
+        <w:keepLines w:val="0"/>
+        <w:widowControl w:val="0"/>
+        <w:pBdr>
+          <w:top w:space="0" w:sz="0" w:val="nil"/>
+          <w:left w:space="0" w:sz="0" w:val="nil"/>
+          <w:bottom w:space="0" w:sz="0" w:val="nil"/>
+          <w:right w:space="0" w:sz="0" w:val="nil"/>
+          <w:between w:space="0" w:sz="0" w:val="nil"/>
+        </w:pBdr>
+        <w:shd w:fill="auto" w:val="clear"/>
+        <w:spacing w:after="0" w:before="0" w:line="240" w:lineRule="auto"/>
+        <w:ind w:left="0" w:right="0" w:firstLine="0"/>
+        <w:jc w:val="left"/>
+        <w:rPr>
+          <w:rFonts w:ascii="Arial" w:cs="Arial" w:eastAsia="Arial" w:hAnsi="Arial"/>
+          <w:b w:val="0"/>
+          <w:i w:val="0"/>
+          <w:smallCaps w:val="0"/>
+          <w:strike w:val="0"/>
+          <w:color w:val="000000"/>
+          <w:sz w:val="22"/>
+          <w:szCs w:val="22"/>
+          <w:u w:val="none"/>
+          <w:shd w:fill="auto" w:val="clear"/>
+          <w:vertAlign w:val="baseline"/>
+        </w:rPr>
+      </w:pPr>
+      <w:r>
+        <w:rPr>
+          <w:rFonts w:ascii="Arial" w:cs="Arial" w:eastAsia="Arial" w:hAnsi="Arial"/>
+          <w:b w:val="0"/>
+          <w:i w:val="0"/>
+          <w:smallCaps w:val="0"/>
+          <w:strike w:val="0"/>
+          <w:color w:val="000000"/>
+          <w:sz w:val="22"/>
+          <w:szCs w:val="22"/>
+          <w:u w:val="none"/>
+          <w:shd w:fill="auto" w:val="clear"/>
+          <w:vertAlign w:val="baseline"/>
+          <w:rtl w:val="0"/>
+        </w:rPr>
+        <w:t xml:space="preserve">I think I would like to try to keep this paper very concise and short. We will see how things fall out, but that is my overarching goal right now.</w:t>
       </w:r>
     </w:p>
   </w:comment>
@@ -10892,8 +11225,12 @@
 
 <file path=word/commentsExtended.xml><?xml version="1.0" encoding="utf-8"?>
 <w15:commentsEx xmlns:mc="http://schemas.openxmlformats.org/markup-compatibility/2006" xmlns:o="urn:schemas-microsoft-com:office:office" xmlns:r="http://schemas.openxmlformats.org/officeDocument/2006/relationships" xmlns:m="http://schemas.openxmlformats.org/officeDocument/2006/math" xmlns:v="urn:schemas-microsoft-com:vml" xmlns:wp="http://schemas.openxmlformats.org/drawingml/2006/wordprocessingDrawing" xmlns:w10="urn:schemas-microsoft-com:office:word" xmlns:w="http://schemas.openxmlformats.org/wordprocessingml/2006/main" xmlns:wne="http://schemas.microsoft.com/office/word/2006/wordml" xmlns:sl="http://schemas.openxmlformats.org/schemaLibrary/2006/main" xmlns:a="http://schemas.openxmlformats.org/drawingml/2006/main" xmlns:pic="http://schemas.openxmlformats.org/drawingml/2006/picture" xmlns:c="http://schemas.openxmlformats.org/drawingml/2006/chart" xmlns:lc="http://schemas.openxmlformats.org/drawingml/2006/lockedCanvas" xmlns:dgm="http://schemas.openxmlformats.org/drawingml/2006/diagram" xmlns:wps="http://schemas.microsoft.com/office/word/2010/wordprocessingShape" xmlns:wpg="http://schemas.microsoft.com/office/word/2010/wordprocessingGroup" xmlns:w14="http://schemas.microsoft.com/office/word/2010/wordml" xmlns:w15="http://schemas.microsoft.com/office/word/2012/wordml">
-  <w15:commentEx w15:paraId="00000165" w15:done="0"/>
   <w15:commentEx w15:paraId="00000168" w15:done="0"/>
+  <w15:commentEx w15:paraId="00000169" w15:done="0"/>
+  <w15:commentEx w15:paraId="0000016A" w15:done="0"/>
+  <w15:commentEx w15:paraId="0000016B" w15:done="0"/>
+  <w15:commentEx w15:paraId="0000016C" w15:done="0"/>
+  <w15:commentEx w15:paraId="0000016D" w15:done="0"/>
 </w15:commentsEx>
 </file>
 
@@ -11612,7 +11949,7 @@
 
 <file path=customXML/item1.xml><?xml version="1.0" encoding="utf-8"?>
 <go:gDocsCustomXmlDataStorage xmlns:go="http://customooxmlschemas.google.com/" xmlns:r="http://schemas.openxmlformats.org/officeDocument/2006/relationships">
-  <go:docsCustomData xmlns:go="http://customooxmlschemas.google.com/" roundtripDataSignature="AMtx7mis4vxeXq2nlh9vuwIhQiSlFA9tVw==">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</go:docsCustomData>
+  <go:docsCustomData xmlns:go="http://customooxmlschemas.google.com/" roundtripDataSignature="AMtx7midlAVbYq8K04Bpr25KKNXF9esIOQ==">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</go:docsCustomData>
 </go:gDocsCustomXmlDataStorage>
 </file>
 

</xml_diff>